<commit_message>
16/03/2015 - Tiny Update
Changes:
	-Very minor fixes.
	
Additional: 
	-Updated documentation (Design, requirements analysis)
	-New version posted on update site.
</commit_message>
<xml_diff>
--- a/doc/Design Document.docx
+++ b/doc/Design Document.docx
@@ -337,8 +337,13 @@
         </w:rPr>
         <w:t>[Reference here]</w:t>
       </w:r>
-      <w:r>
-        <w:t xml:space="preserve">. </w:t>
+      <w:proofErr w:type="gramStart"/>
+      <w:r>
+        <w:t>.</w:t>
+      </w:r>
+      <w:proofErr w:type="gramEnd"/>
+      <w:r>
+        <w:t xml:space="preserve"> </w:t>
       </w:r>
       <w:r>
         <w:t xml:space="preserve">The scrum elements </w:t>
@@ -572,6 +577,15 @@
       <w:r>
         <w:t xml:space="preserve">The plugin will be created using Java, this is because the primary development platform for the Eclipse IDE is Java. </w:t>
       </w:r>
+      <w:r>
+        <w:t xml:space="preserve">A benefit of Java is that it supports reflection, reflection is necessary </w:t>
+      </w:r>
+      <w:r>
+        <w:t>for</w:t>
+      </w:r>
+      <w:r>
+        <w:t xml:space="preserve"> inspecting user classes and utilising their methods, constructors and variables whilst operating. </w:t>
+      </w:r>
     </w:p>
     <w:p>
       <w:pPr>
@@ -581,7 +595,41 @@
         <w:t>Dependencies</w:t>
       </w:r>
     </w:p>
-    <w:p/>
+    <w:p>
+      <w:pPr>
+        <w:pStyle w:val="Heading3"/>
+      </w:pPr>
+      <w:r>
+        <w:t>SWT</w:t>
+      </w:r>
+      <w:r>
+        <w:t xml:space="preserve"> Core</w:t>
+      </w:r>
+    </w:p>
+    <w:p>
+      <w:pPr>
+        <w:jc w:val="both"/>
+      </w:pPr>
+      <w:r>
+        <w:t xml:space="preserve">The GUI will be built using SWT. SWT provides a high degree of flexibility </w:t>
+      </w:r>
+      <w:r>
+        <w:t xml:space="preserve">that allows for custom GUI elements to be built with relative ease, this will minimise complexity in implementing the GUI of the system. However SWT is more complex than other systems such as Swing as such we may encounter issues implementing desired features. </w:t>
+      </w:r>
+    </w:p>
+    <w:p>
+      <w:pPr>
+        <w:pStyle w:val="Heading3"/>
+      </w:pPr>
+      <w:r>
+        <w:t>Eclipse Plugin Development Environment (PDE)</w:t>
+      </w:r>
+    </w:p>
+    <w:p>
+      <w:r>
+        <w:t xml:space="preserve">The Eclipse Plugin Development Environment (PDE) provides the required tools to build an Eclipse plugin. This will provide the means to extend any additional functionality of the IDE that we need to and provides us with the tools to create the necessary components of the plugin. </w:t>
+      </w:r>
+    </w:p>
     <w:p>
       <w:pPr>
         <w:pStyle w:val="Heading2"/>
@@ -589,6 +637,9 @@
       <w:r>
         <w:t>Core Concepts</w:t>
       </w:r>
+      <w:r>
+        <w:t xml:space="preserve"> &amp; Technologies</w:t>
+      </w:r>
     </w:p>
     <w:p>
       <w:pPr>
@@ -598,7 +649,49 @@
         <w:t>Reflection</w:t>
       </w:r>
     </w:p>
-    <w:p/>
+    <w:p>
+      <w:pPr>
+        <w:jc w:val="both"/>
+      </w:pPr>
+      <w:r>
+        <w:t xml:space="preserve">Reflection will be used to inspect the code created by the user. By using reflection we will be able to obtain all of the defined constructors, variables and methods of a user class and make use of them in our plugin. Through reflection we will be able to create instances of a user class, inspect and edit the variables contained within and call the </w:t>
+      </w:r>
+      <w:r>
+        <w:t>classes’</w:t>
+      </w:r>
+      <w:r>
+        <w:t xml:space="preserve"> methods as required. </w:t>
+      </w:r>
+    </w:p>
+    <w:p>
+      <w:pPr>
+        <w:jc w:val="both"/>
+      </w:pPr>
+      <w:r>
+        <w:t xml:space="preserve">Using reflection will enable us to make use of user defined constructs without actually knowing any details about them before-hand. </w:t>
+      </w:r>
+      <w:r>
+        <w:t xml:space="preserve">This enables us to allow our plugin the ability to call methods and test areas of user code without prior knowledge of the manner in which user code is defined. </w:t>
+      </w:r>
+    </w:p>
+    <w:p>
+      <w:pPr>
+        <w:jc w:val="both"/>
+      </w:pPr>
+      <w:r>
+        <w:t xml:space="preserve">However when using reflection with Java we must be mindful of the manner in which Java loads classes at runtime. If a class is already loaded and the user edits the base class file the class will not be reloaded and as </w:t>
+      </w:r>
+      <w:r>
+        <w:lastRenderedPageBreak/>
+        <w:t xml:space="preserve">such the </w:t>
+      </w:r>
+      <w:r>
+        <w:t>user’s</w:t>
+      </w:r>
+      <w:r>
+        <w:t xml:space="preserve"> edits cannot be used. To this end we will have to devise a means to “reload” the class and reuse it as required. </w:t>
+      </w:r>
+    </w:p>
     <w:p>
       <w:pPr>
         <w:pStyle w:val="Heading3"/>
@@ -607,7 +700,23 @@
         <w:t>SWT</w:t>
       </w:r>
     </w:p>
-    <w:p/>
+    <w:p>
+      <w:pPr>
+        <w:jc w:val="both"/>
+      </w:pPr>
+      <w:r>
+        <w:t>SWT is an open source widget toolkit for Java. We will be utilising SWT to define the majority of the GUI within our plugin.</w:t>
+      </w:r>
+      <w:r>
+        <w:t xml:space="preserve"> Through SWT we will define custom widgets to represent aspects of the user </w:t>
+      </w:r>
+      <w:r>
+        <w:t>code as</w:t>
+      </w:r>
+      <w:r>
+        <w:t xml:space="preserve"> GUI elements as required. SWT provides us with the flexibility to define complex custom GUI elements that will be used to implement the majority of the functionality within the plugin. </w:t>
+      </w:r>
+    </w:p>
     <w:p>
       <w:pPr>
         <w:pStyle w:val="Heading3"/>
@@ -615,6 +724,13 @@
       <w:r>
         <w:t xml:space="preserve">Java Model (AST) </w:t>
       </w:r>
+    </w:p>
+    <w:p>
+      <w:r>
+        <w:t xml:space="preserve">A system to parse the Java Model will need to be devised in order to view the contents of user defined classes. Eclipse contains an Abstract Syntax Tree (AST) that enables </w:t>
+      </w:r>
+      <w:bookmarkStart w:id="0" w:name="_GoBack"/>
+      <w:bookmarkEnd w:id="0"/>
     </w:p>
     <w:p/>
     <w:p>
@@ -704,7 +820,6 @@
         <w:rPr>
           <w:b/>
         </w:rPr>
-        <w:lastRenderedPageBreak/>
         <w:t>Get Method</w:t>
       </w:r>
       <w:r>
@@ -900,6 +1015,7 @@
         <w:rPr>
           <w:b/>
         </w:rPr>
+        <w:lastRenderedPageBreak/>
         <w:t>Applet –</w:t>
       </w:r>
       <w:r>
@@ -939,7 +1055,15 @@
         <w:t>Enumeration –</w:t>
       </w:r>
       <w:r>
-        <w:t xml:space="preserve"> A basic enum class, sample will show the days of the week. </w:t>
+        <w:t xml:space="preserve"> A basic </w:t>
+      </w:r>
+      <w:proofErr w:type="spellStart"/>
+      <w:r>
+        <w:t>enum</w:t>
+      </w:r>
+      <w:proofErr w:type="spellEnd"/>
+      <w:r>
+        <w:t xml:space="preserve"> class, sample will show the days of the week. </w:t>
       </w:r>
     </w:p>
     <w:p>
@@ -1161,7 +1285,6 @@
         <w:rPr>
           <w:b/>
         </w:rPr>
-        <w:lastRenderedPageBreak/>
         <w:t xml:space="preserve">Get Methods of Class – </w:t>
       </w:r>
       <w:r>
@@ -1285,6 +1408,7 @@
         <w:rPr>
           <w:b/>
         </w:rPr>
+        <w:lastRenderedPageBreak/>
         <w:t>Edit Class –</w:t>
       </w:r>
       <w:r>
@@ -1445,6 +1569,11 @@
     </w:p>
     <w:p>
       <w:pPr>
+        <w:jc w:val="both"/>
+      </w:pPr>
+    </w:p>
+    <w:p>
+      <w:pPr>
         <w:pStyle w:val="Heading3"/>
       </w:pPr>
       <w:r>
@@ -1505,7 +1634,6 @@
         <w:pStyle w:val="Heading2"/>
       </w:pPr>
       <w:r>
-        <w:lastRenderedPageBreak/>
         <w:t>Dialogs</w:t>
       </w:r>
     </w:p>
@@ -1579,6 +1707,7 @@
         <w:pStyle w:val="Heading3"/>
       </w:pPr>
       <w:r>
+        <w:lastRenderedPageBreak/>
         <w:t>Method Return</w:t>
       </w:r>
     </w:p>
@@ -1672,6 +1801,8 @@
         <w:t>name of a new package will be set from within this dialog.</w:t>
       </w:r>
     </w:p>
+    <w:p/>
+    <w:p/>
     <w:p>
       <w:pPr>
         <w:pStyle w:val="Heading2"/>
@@ -1753,7 +1884,6 @@
         <w:rPr>
           <w:b/>
         </w:rPr>
-        <w:lastRenderedPageBreak/>
         <w:t>Qualified Name Creation –</w:t>
       </w:r>
       <w:r>
@@ -1855,6 +1985,7 @@
         <w:rPr>
           <w:b/>
         </w:rPr>
+        <w:lastRenderedPageBreak/>
         <w:t xml:space="preserve">Type Handling – </w:t>
       </w:r>
       <w:r>
@@ -1923,7 +2054,7 @@
         <w:t xml:space="preserve">Noteworthy </w:t>
       </w:r>
       <w:r>
-        <w:t>Algorithms</w:t>
+        <w:t>Mechanisms</w:t>
       </w:r>
     </w:p>
     <w:p>
@@ -1941,6 +2072,25 @@
       </w:pPr>
       <w:r>
         <w:t>Sort Classes (Class Diagram)</w:t>
+      </w:r>
+      <w:r>
+        <w:t xml:space="preserve"> </w:t>
+      </w:r>
+      <w:r>
+        <w:rPr>
+          <w:b/>
+          <w:color w:val="00B0F0"/>
+        </w:rPr>
+        <w:t>(ASH)</w:t>
+      </w:r>
+    </w:p>
+    <w:p/>
+    <w:p>
+      <w:pPr>
+        <w:pStyle w:val="Heading3"/>
+      </w:pPr>
+      <w:r>
+        <w:t xml:space="preserve">Class Re-Loading </w:t>
       </w:r>
     </w:p>
     <w:p/>
@@ -1955,7 +2105,6 @@
         <w:pStyle w:val="Heading1"/>
       </w:pPr>
       <w:r>
-        <w:lastRenderedPageBreak/>
         <w:t xml:space="preserve"> </w:t>
       </w:r>
       <w:r>
@@ -1995,6 +2144,7 @@
           <w:noProof/>
           <w:lang w:eastAsia="en-GB"/>
         </w:rPr>
+        <w:lastRenderedPageBreak/>
         <w:drawing>
           <wp:inline distT="0" distB="0" distL="0" distR="0" wp14:anchorId="2A5D1013" wp14:editId="4F3E62E5">
             <wp:extent cx="5422605" cy="3320256"/>
@@ -2110,7 +2260,6 @@
         <w:pStyle w:val="Heading2"/>
       </w:pPr>
       <w:r>
-        <w:lastRenderedPageBreak/>
         <w:t>Class Diagram View</w:t>
       </w:r>
     </w:p>
@@ -2131,6 +2280,7 @@
           <w:noProof/>
           <w:lang w:eastAsia="en-GB"/>
         </w:rPr>
+        <w:lastRenderedPageBreak/>
         <w:drawing>
           <wp:inline distT="0" distB="0" distL="0" distR="0">
             <wp:extent cx="4816549" cy="3704490"/>
@@ -2291,12 +2441,12 @@
         <w:pStyle w:val="Heading2"/>
       </w:pPr>
       <w:r>
+        <w:t>Inspector View</w:t>
+      </w:r>
+    </w:p>
+    <w:p>
+      <w:r>
         <w:lastRenderedPageBreak/>
-        <w:t>Inspector View</w:t>
-      </w:r>
-    </w:p>
-    <w:p>
-      <w:r>
         <w:t xml:space="preserve">The inspector view will display a selected instance. The fields will get a required control from the utility class as described above. Arrays will be fully editable with a field offered for size and the fields can be edited as shown by the numbered elements in the design for the inspector. </w:t>
       </w:r>
     </w:p>
@@ -2424,12 +2574,12 @@
         <w:pStyle w:val="Heading2"/>
       </w:pPr>
       <w:r>
+        <w:t>New Class Dialog</w:t>
+      </w:r>
+    </w:p>
+    <w:p>
+      <w:r>
         <w:lastRenderedPageBreak/>
-        <w:t>New Class Dialog</w:t>
-      </w:r>
-    </w:p>
-    <w:p>
-      <w:r>
         <w:t xml:space="preserve">The new class dialog will </w:t>
       </w:r>
       <w:r>
@@ -2608,14 +2758,12 @@
         <w:pStyle w:val="Heading2"/>
       </w:pPr>
       <w:r>
+        <w:t>New Instance Dialog (Constructor)</w:t>
+      </w:r>
+    </w:p>
+    <w:p>
+      <w:r>
         <w:lastRenderedPageBreak/>
-        <w:t>New Instance Dialog (Constructor)</w:t>
-      </w:r>
-      <w:bookmarkStart w:id="0" w:name="_GoBack"/>
-      <w:bookmarkEnd w:id="0"/>
-    </w:p>
-    <w:p>
-      <w:r>
         <w:t xml:space="preserve">The new instance dialog will provide controls for the fields required by a constructor and buttons for navigation and confirmation. </w:t>
       </w:r>
     </w:p>
@@ -2782,21 +2930,21 @@
         <w:jc w:val="both"/>
       </w:pPr>
       <w:r>
+        <w:t xml:space="preserve">This diagram is an activity diagram. It shows the process of the user using the system in a step by step </w:t>
+      </w:r>
+      <w:r>
+        <w:t>fashion;</w:t>
+      </w:r>
+      <w:r>
+        <w:t xml:space="preserve"> the diagram begins with a start node and ends with an end node. In between these nodes, actions and decisions are outlined.</w:t>
+      </w:r>
+    </w:p>
+    <w:p>
+      <w:pPr>
+        <w:jc w:val="both"/>
+      </w:pPr>
+      <w:r>
         <w:lastRenderedPageBreak/>
-        <w:t xml:space="preserve">This diagram is an activity diagram. It shows the process of the user using the system in a step by step </w:t>
-      </w:r>
-      <w:r>
-        <w:t>fashion;</w:t>
-      </w:r>
-      <w:r>
-        <w:t xml:space="preserve"> the diagram begins with a start node and ends with an end node. In between these nodes, actions and decisions are outlined.</w:t>
-      </w:r>
-    </w:p>
-    <w:p>
-      <w:pPr>
-        <w:jc w:val="both"/>
-      </w:pPr>
-      <w:r>
         <w:t xml:space="preserve">This version of the activity diagram shows the primary process that the user would take when using the plugin. </w:t>
       </w:r>
     </w:p>
@@ -2983,7 +3131,15 @@
         <w:jc w:val="both"/>
       </w:pPr>
       <w:r>
-        <w:t>This diagram is a use case, it shows all the interactions the actor (</w:t>
+        <w:t xml:space="preserve">This diagram is a use </w:t>
+      </w:r>
+      <w:proofErr w:type="gramStart"/>
+      <w:r>
+        <w:t>case,</w:t>
+      </w:r>
+      <w:proofErr w:type="gramEnd"/>
+      <w:r>
+        <w:t xml:space="preserve"> it shows all the interactions the actor (</w:t>
       </w:r>
       <w:r>
         <w:t>the user of the plugin in this case</w:t>
@@ -3379,6 +3535,487 @@
       <w:pPr>
         <w:jc w:val="both"/>
       </w:pPr>
+      <w:r>
+        <w:t xml:space="preserve">A combination of both testing and </w:t>
+      </w:r>
+      <w:r>
+        <w:t xml:space="preserve">analysis will enable us to fully evaluate the plugin and assess both its functionality and usefulness. </w:t>
+      </w:r>
+      <w:r>
+        <w:t xml:space="preserve">We will also take steps to evaluate the process taken and how well we kept within defined parameters throughout the projects development. </w:t>
+      </w:r>
+    </w:p>
+    <w:p>
+      <w:pPr>
+        <w:pStyle w:val="Heading2"/>
+      </w:pPr>
+      <w:r>
+        <w:t>Requirements</w:t>
+      </w:r>
+    </w:p>
+    <w:p>
+      <w:pPr>
+        <w:jc w:val="both"/>
+      </w:pPr>
+      <w:r>
+        <w:t>A key area of evaluation for our plugin will be how well it meets the outlined requirements. As a minimum the plugin will need to meet all of the “</w:t>
+      </w:r>
+      <w:r>
+        <w:rPr>
+          <w:b/>
+        </w:rPr>
+        <w:t>MUST</w:t>
+      </w:r>
+      <w:r>
+        <w:t xml:space="preserve">” requirements outlined in our </w:t>
+      </w:r>
+      <w:r>
+        <w:rPr>
+          <w:b/>
+        </w:rPr>
+        <w:t>MOSCOW</w:t>
+      </w:r>
+      <w:r>
+        <w:t xml:space="preserve"> analysis</w:t>
+      </w:r>
+      <w:r>
+        <w:rPr>
+          <w:rStyle w:val="FootnoteReference"/>
+        </w:rPr>
+        <w:footnoteReference w:id="1"/>
+      </w:r>
+      <w:r>
+        <w:t>.</w:t>
+      </w:r>
+      <w:r>
+        <w:t xml:space="preserve"> If the plugin meets all of the minimum requirements then the project can be considered a moderate success with room for improvement. If we manage to meet all “</w:t>
+      </w:r>
+      <w:r>
+        <w:rPr>
+          <w:b/>
+        </w:rPr>
+        <w:t>MUST</w:t>
+      </w:r>
+      <w:r>
+        <w:t>”, “</w:t>
+      </w:r>
+      <w:r>
+        <w:rPr>
+          <w:b/>
+        </w:rPr>
+        <w:t>SHOULD</w:t>
+      </w:r>
+      <w:r>
+        <w:t>” and “</w:t>
+      </w:r>
+      <w:r>
+        <w:rPr>
+          <w:b/>
+        </w:rPr>
+        <w:t>COULD</w:t>
+      </w:r>
+      <w:r>
+        <w:t xml:space="preserve">” requirements then the project will have been a success, at least on a technical level. </w:t>
+      </w:r>
+    </w:p>
+    <w:p>
+      <w:pPr>
+        <w:jc w:val="both"/>
+      </w:pPr>
+      <w:r>
+        <w:t>Any requirements that are not met will need to be assessed and the reasons for failure outlined and discussed to potentially prevent future re-occurrences</w:t>
+      </w:r>
+      <w:r>
+        <w:t xml:space="preserve"> of similar issues. Attempts will be made to rectify any potential failure and ensure high standards of completion throughout the creation of the end product.</w:t>
+      </w:r>
+    </w:p>
+    <w:p>
+      <w:pPr>
+        <w:pStyle w:val="Heading2"/>
+      </w:pPr>
+      <w:r>
+        <w:t>Testing</w:t>
+      </w:r>
+    </w:p>
+    <w:p>
+      <w:pPr>
+        <w:jc w:val="both"/>
+      </w:pPr>
+      <w:r>
+        <w:t xml:space="preserve">Testing any software solution that can be used to read other users code and utilise it will always be difficult to test thoroughly. The complexity of the project is incredibly high and as such fully testing every scenario is almost impossible, especially with a limited team size. To counter the potential issues we intend to test the plugin by taking a multi-faceted approach combining both black-box and white-box testing to fully explore the operation and effectiveness of the developed plugin. </w:t>
+      </w:r>
+    </w:p>
+    <w:p>
+      <w:pPr>
+        <w:pStyle w:val="Heading3"/>
+      </w:pPr>
+      <w:r>
+        <w:t>Black-Box Testing (Usability</w:t>
+      </w:r>
+      <w:r>
+        <w:t xml:space="preserve"> &amp; Functionality</w:t>
+      </w:r>
+      <w:r>
+        <w:t>)</w:t>
+      </w:r>
+    </w:p>
+    <w:p>
+      <w:pPr>
+        <w:jc w:val="both"/>
+      </w:pPr>
+      <w:r>
+        <w:t xml:space="preserve">Black-box testing will be performed with a user that has had minimal involvement with the development of the plugin. Black-box testing will be limited due to a lack of resources but will comprise of basic functionality and usability testing. Performing some black-box testing will enable us to find and address issues that will be missed in development due to oversight and potential overfamiliarity with the system. It can be highly difficult to imagine every scenario a user may attempt without allowing a user to use the system under supervision to monitor and assess results as required. There is always a difficulty in designing test cases for black-box tests, this is usually due to the lack of information available to the tester on the inner workings of the system, there can also only be a finite number of tests performed based upon the testers available time. Despite potential limitations it will be a valuable process during testing to ensure a higher standard of quality in the end product. Black-box testing will allow us to gain insight onto the usability of the system and will ensure that the functionality works as intended. </w:t>
+      </w:r>
+    </w:p>
+    <w:p>
+      <w:pPr>
+        <w:jc w:val="both"/>
+      </w:pPr>
+    </w:p>
+    <w:p>
+      <w:pPr>
+        <w:pStyle w:val="Heading3"/>
+      </w:pPr>
+      <w:r>
+        <w:lastRenderedPageBreak/>
+        <w:t>White-Box Testing (Functionality)</w:t>
+      </w:r>
+    </w:p>
+    <w:p>
+      <w:pPr>
+        <w:jc w:val="both"/>
+      </w:pPr>
+      <w:r>
+        <w:t xml:space="preserve">White-box testing will be performed by both active members of the team. In white-box testing we will </w:t>
+      </w:r>
+      <w:r>
+        <w:t xml:space="preserve">investigate the inner workings and logic of the system. Performing this testing will be one of the main areas of testing to ensure functionality. Performing tests on code to ensure that we are gaining desired results will be important in validating results produced by the system. </w:t>
+      </w:r>
+    </w:p>
+    <w:p>
+      <w:pPr>
+        <w:jc w:val="both"/>
+      </w:pPr>
+      <w:r>
+        <w:t xml:space="preserve">Due to high levels of knowledge in our own system it will be fairly easy to devise test-cases with a variety of data that is known to be safe and along with uncertain and un-tried data to push boundaries of the plugin. </w:t>
+      </w:r>
+    </w:p>
+    <w:p>
+      <w:pPr>
+        <w:jc w:val="both"/>
+      </w:pPr>
+      <w:r>
+        <w:t xml:space="preserve">White –box testing will happen throughout development and any bugs logged into the GitHub repository as issues, these issues can be allocated to team members and will provide a log of bugs found during development and provide time-frames for when bugs were fixed or if they are still open. </w:t>
+      </w:r>
+      <w:r>
+        <w:t>Performing ongoing testing will ensue that we can optimise our system code and add and remove code based upon issues that are found.</w:t>
+      </w:r>
+    </w:p>
+    <w:p>
+      <w:pPr>
+        <w:jc w:val="both"/>
+      </w:pPr>
+      <w:r>
+        <w:t xml:space="preserve">We may encounter minor issues whilst testing the software due the high complexity of the plugin and the impossibility of testing every single potential path within the system. </w:t>
+      </w:r>
+    </w:p>
+    <w:p>
+      <w:pPr>
+        <w:pStyle w:val="Heading3"/>
+      </w:pPr>
+      <w:r>
+        <w:t xml:space="preserve">Automated Testing </w:t>
+      </w:r>
+      <w:r>
+        <w:t>(Unit Testing)</w:t>
+      </w:r>
+    </w:p>
+    <w:p>
+      <w:pPr>
+        <w:jc w:val="both"/>
+      </w:pPr>
+      <w:r>
+        <w:t>Automation of testing of the project code will be considered and unit tests may be written to test sp</w:t>
+      </w:r>
+      <w:r>
+        <w:t xml:space="preserve">ecific code segments if needed. It is not possible to automate everything in a project but we can attempt to test user input points through unit testing and ensure correct results are returned as required. Unit testing is an area of high risk within the project due to unfamiliarity with the JUnit testing system used by Eclipse; an attempt will be made to utilise unit testing should time permit an opportunity to learn the skills required to create </w:t>
+      </w:r>
+      <w:r>
+        <w:t>logical</w:t>
+      </w:r>
+      <w:r>
+        <w:t xml:space="preserve"> and sensible unit tests. </w:t>
+      </w:r>
+    </w:p>
+    <w:p>
+      <w:pPr>
+        <w:pStyle w:val="Heading3"/>
+      </w:pPr>
+      <w:r>
+        <w:t xml:space="preserve">Regression </w:t>
+      </w:r>
+      <w:r>
+        <w:t xml:space="preserve"> </w:t>
+      </w:r>
+    </w:p>
+    <w:p>
+      <w:pPr>
+        <w:jc w:val="both"/>
+      </w:pPr>
+      <w:r>
+        <w:t xml:space="preserve">Whenever a bug or issue is found and fixed during testing we will need to be careful with regards to regression. Testing for regression will occur to ensure that a bug fix hasn’t caused other issues in functionality or breaching requirements. </w:t>
+      </w:r>
+    </w:p>
+    <w:p>
+      <w:pPr>
+        <w:jc w:val="both"/>
+      </w:pPr>
+      <w:r>
+        <w:t xml:space="preserve">Regression testing will be ongoing and tracked through the issue/bug tracker found within the </w:t>
+      </w:r>
+      <w:r>
+        <w:t>GitHub</w:t>
+      </w:r>
+      <w:r>
+        <w:t xml:space="preserve"> repository. This form of testing will ensure that any changes made to code to fix one issue</w:t>
+      </w:r>
+      <w:r>
+        <w:t xml:space="preserve"> or bug</w:t>
+      </w:r>
+      <w:r>
+        <w:t xml:space="preserve"> does not lead to a variety of new issues. </w:t>
+      </w:r>
+    </w:p>
+    <w:p>
+      <w:pPr>
+        <w:pStyle w:val="Heading3"/>
+      </w:pPr>
+      <w:r>
+        <w:t>Acceptance Testing</w:t>
+      </w:r>
+    </w:p>
+    <w:p>
+      <w:pPr>
+        <w:jc w:val="both"/>
+      </w:pPr>
+      <w:r>
+        <w:t xml:space="preserve">To perform acceptance testing the plugin will be presented to second year students and student teaching assistants. A variety of scenarios will be provided for the students to try utilising the software; this will ensure that the plugin meets the outlined requirements. </w:t>
+      </w:r>
+    </w:p>
+    <w:p>
+      <w:pPr>
+        <w:jc w:val="both"/>
+      </w:pPr>
+      <w:r>
+        <w:t>During thi</w:t>
+      </w:r>
+      <w:r>
+        <w:t xml:space="preserve">s phase of testing we could also distribute a beta version with the means to gather feedback after the sample group have had an opportunity to test the software independently without structure and guided tests, this will enable us to gather data on unexpected scenarios and find bugs that we haven’t planned for. </w:t>
+      </w:r>
+    </w:p>
+    <w:p>
+      <w:pPr>
+        <w:jc w:val="both"/>
+      </w:pPr>
+    </w:p>
+    <w:p>
+      <w:pPr>
+        <w:pStyle w:val="Heading3"/>
+      </w:pPr>
+      <w:r>
+        <w:lastRenderedPageBreak/>
+        <w:t xml:space="preserve">Alpha/Beta Testing </w:t>
+      </w:r>
+    </w:p>
+    <w:p>
+      <w:pPr>
+        <w:pStyle w:val="Heading4"/>
+      </w:pPr>
+      <w:r>
+        <w:t>Alpha</w:t>
+      </w:r>
+    </w:p>
+    <w:p>
+      <w:pPr>
+        <w:jc w:val="both"/>
+      </w:pPr>
+      <w:r>
+        <w:t>Once we have completed a build of the plugin that includes all of the planned features we will enter into an internal alpha testing phase, this will include the white-box testing described above and will allow us to test all areas of the application before presenting it to our client and potential users. We may demo</w:t>
+      </w:r>
+      <w:r>
+        <w:t>nstrate</w:t>
+      </w:r>
+      <w:r>
+        <w:t xml:space="preserve"> areas of the software to </w:t>
+      </w:r>
+      <w:r>
+        <w:t>the client and potential</w:t>
+      </w:r>
+      <w:r>
+        <w:t xml:space="preserve"> users during this phase </w:t>
+      </w:r>
+      <w:r>
+        <w:t xml:space="preserve">to gather feedback on how specific features work and on issues such as program flow and </w:t>
+      </w:r>
+      <w:r>
+        <w:t xml:space="preserve">to </w:t>
+      </w:r>
+      <w:r>
+        <w:t xml:space="preserve">ensure that the GUI meets requirements. </w:t>
+      </w:r>
+    </w:p>
+    <w:p>
+      <w:pPr>
+        <w:pStyle w:val="Heading4"/>
+      </w:pPr>
+      <w:r>
+        <w:t>Beta</w:t>
+      </w:r>
+    </w:p>
+    <w:p>
+      <w:pPr>
+        <w:jc w:val="both"/>
+      </w:pPr>
+      <w:r>
+        <w:t xml:space="preserve">The beta test will be performed by a sample of the intended audience, here we will ensure that the plugin can be installed and run and can be used to fulfil the intended purposes of the plugin. This stage of testing will allow us to test “real world” scenarios and assess how users will utilise the system. Performing a </w:t>
+      </w:r>
+      <w:r>
+        <w:t xml:space="preserve">beta test enables us to ensure a high level of quality in the final product as the majority of bugs found in beta testing should be fixed for a final release to users. </w:t>
+      </w:r>
+    </w:p>
+    <w:p>
+      <w:pPr>
+        <w:pStyle w:val="Heading3"/>
+      </w:pPr>
+      <w:r>
+        <w:t>A note on Version Numbering</w:t>
+      </w:r>
+    </w:p>
+    <w:p>
+      <w:pPr>
+        <w:jc w:val="both"/>
+      </w:pPr>
+      <w:r>
+        <w:t xml:space="preserve">For the development of the plugin we will use the following version numbering: </w:t>
+      </w:r>
+    </w:p>
+    <w:p>
+      <w:pPr>
+        <w:jc w:val="center"/>
+        <w:rPr>
+          <w:b/>
+          <w:i/>
+        </w:rPr>
+      </w:pPr>
+      <w:proofErr w:type="spellStart"/>
+      <w:r>
+        <w:rPr>
+          <w:b/>
+          <w:i/>
+        </w:rPr>
+        <w:t>production.beta.alpha</w:t>
+      </w:r>
+      <w:proofErr w:type="spellEnd"/>
+    </w:p>
+    <w:p>
+      <w:pPr>
+        <w:jc w:val="both"/>
+      </w:pPr>
+      <w:r>
+        <w:t xml:space="preserve">This allows for simple and easy tracking of the stage of the project. For example version 0.0.1 would be alpha, 0.1.0 beta and 1.0.0 final production. </w:t>
+      </w:r>
+    </w:p>
+    <w:p>
+      <w:pPr>
+        <w:pStyle w:val="Heading2"/>
+      </w:pPr>
+      <w:r>
+        <w:t>Educational Value</w:t>
+      </w:r>
+    </w:p>
+    <w:p>
+      <w:pPr>
+        <w:pStyle w:val="Heading3"/>
+      </w:pPr>
+      <w:r>
+        <w:t>Following Lessons (ASH)</w:t>
+      </w:r>
+    </w:p>
+    <w:p/>
+    <w:p>
+      <w:pPr>
+        <w:pStyle w:val="Heading3"/>
+      </w:pPr>
+      <w:r>
+        <w:t xml:space="preserve">Code Testing </w:t>
+      </w:r>
+    </w:p>
+    <w:p>
+      <w:pPr>
+        <w:jc w:val="both"/>
+      </w:pPr>
+      <w:r>
+        <w:t>Whether the plugin assists in testing code will need to be assessed in a holistic manner. If the plugin allows new programmers a simple means to</w:t>
+      </w:r>
+      <w:r>
+        <w:t xml:space="preserve"> test their code then an argument can be made that the plugin is </w:t>
+      </w:r>
+      <w:r>
+        <w:t xml:space="preserve">useful in education based on this single, potentially critical feature. </w:t>
+      </w:r>
+    </w:p>
+    <w:p>
+      <w:pPr>
+        <w:pStyle w:val="Heading2"/>
+      </w:pPr>
+      <w:r>
+        <w:t>Client and User Evaluation</w:t>
+      </w:r>
+    </w:p>
+    <w:p>
+      <w:pPr>
+        <w:jc w:val="both"/>
+      </w:pPr>
+      <w:r>
+        <w:t xml:space="preserve">We will meet with both the client and a sample of users and go through each requirement discussing whether it has been met. We will ensure that we gain both feedback and approval from the client and users. This will ensure that our project </w:t>
+      </w:r>
+      <w:r>
+        <w:t>has met outlined criteria. By gaining feedback from the client and users we will be</w:t>
+      </w:r>
+      <w:r>
+        <w:t xml:space="preserve"> provided with insight into both successes and failures of the project. This allows us the opportunity to reflect on the project and provide a </w:t>
+      </w:r>
+      <w:r>
+        <w:t>plan for</w:t>
+      </w:r>
+      <w:r>
+        <w:t xml:space="preserve"> any future revisions and improvements to the project to be undertaken in the future. </w:t>
+      </w:r>
+    </w:p>
+    <w:p>
+      <w:pPr>
+        <w:jc w:val="both"/>
+      </w:pPr>
+    </w:p>
+    <w:p>
+      <w:pPr>
+        <w:pStyle w:val="Heading2"/>
+      </w:pPr>
+      <w:r>
+        <w:lastRenderedPageBreak/>
+        <w:t>Comparison</w:t>
+      </w:r>
+    </w:p>
+    <w:p>
+      <w:pPr>
+        <w:jc w:val="both"/>
+      </w:pPr>
+      <w:r>
+        <w:t xml:space="preserve">A brief comparison will be conducted between our plugin and other solutions to help better evaluate the usefulness of the plugin. We will look at </w:t>
+      </w:r>
+      <w:r>
+        <w:t xml:space="preserve">the features provided by alternatives and compare them to the solution we have devised. </w:t>
+      </w:r>
     </w:p>
     <w:p>
       <w:pPr>
@@ -3426,6 +4063,19 @@
       <w:pPr>
         <w:jc w:val="both"/>
       </w:pPr>
+    </w:p>
+    <w:p>
+      <w:pPr>
+        <w:jc w:val="both"/>
+      </w:pPr>
+      <w:hyperlink r:id="rId20" w:history="1">
+        <w:r>
+          <w:rPr>
+            <w:rStyle w:val="Hyperlink"/>
+          </w:rPr>
+          <w:t>http://www.tutorialspoint.com/software_testing/software_testing_methods.htm</w:t>
+        </w:r>
+      </w:hyperlink>
     </w:p>
     <w:p>
       <w:pPr>
@@ -3480,7 +4130,7 @@
                     <pic:cNvPicPr/>
                   </pic:nvPicPr>
                   <pic:blipFill>
-                    <a:blip r:embed="rId20">
+                    <a:blip r:embed="rId21">
                       <a:extLst>
                         <a:ext uri="{28A0092B-C50C-407E-A947-70E740481C1C}">
                           <a14:useLocalDpi xmlns:a14="http://schemas.microsoft.com/office/drawing/2010/main" val="0"/>
@@ -3562,7 +4212,7 @@
                     <pic:cNvPicPr/>
                   </pic:nvPicPr>
                   <pic:blipFill>
-                    <a:blip r:embed="rId21">
+                    <a:blip r:embed="rId22">
                       <a:extLst>
                         <a:ext uri="{28A0092B-C50C-407E-A947-70E740481C1C}">
                           <a14:useLocalDpi xmlns:a14="http://schemas.microsoft.com/office/drawing/2010/main" val="0"/>
@@ -3701,6 +4351,22 @@
       </w:pPr>
       <w:r>
         <w:continuationSeparator/>
+      </w:r>
+    </w:p>
+  </w:footnote>
+  <w:footnote w:id="1">
+    <w:p>
+      <w:pPr>
+        <w:pStyle w:val="FootnoteText"/>
+      </w:pPr>
+      <w:r>
+        <w:rPr>
+          <w:rStyle w:val="FootnoteReference"/>
+        </w:rPr>
+        <w:footnoteRef/>
+      </w:r>
+      <w:r>
+        <w:t xml:space="preserve"> As found in the Requirements Analysis Document. </w:t>
       </w:r>
     </w:p>
   </w:footnote>
@@ -5957,6 +6623,7 @@
   <w:style w:type="character" w:default="1" w:styleId="DefaultParagraphFont">
     <w:name w:val="Default Paragraph Font"/>
     <w:uiPriority w:val="1"/>
+    <w:semiHidden/>
     <w:unhideWhenUsed/>
   </w:style>
   <w:style w:type="table" w:default="1" w:styleId="TableNormal">
@@ -6652,6 +7319,87 @@
     </w:pPr>
     <w:rPr>
       <w:lang w:bidi="en-US"/>
+    </w:rPr>
+  </w:style>
+  <w:style w:type="paragraph" w:styleId="EndnoteText">
+    <w:name w:val="endnote text"/>
+    <w:basedOn w:val="Normal"/>
+    <w:link w:val="EndnoteTextChar"/>
+    <w:uiPriority w:val="99"/>
+    <w:semiHidden/>
+    <w:unhideWhenUsed/>
+    <w:rsid w:val="004E34D6"/>
+    <w:pPr>
+      <w:spacing w:before="0" w:after="0" w:line="240" w:lineRule="auto"/>
+    </w:pPr>
+  </w:style>
+  <w:style w:type="character" w:customStyle="1" w:styleId="EndnoteTextChar">
+    <w:name w:val="Endnote Text Char"/>
+    <w:basedOn w:val="DefaultParagraphFont"/>
+    <w:link w:val="EndnoteText"/>
+    <w:uiPriority w:val="99"/>
+    <w:semiHidden/>
+    <w:rsid w:val="004E34D6"/>
+    <w:rPr>
+      <w:sz w:val="20"/>
+      <w:szCs w:val="20"/>
+    </w:rPr>
+  </w:style>
+  <w:style w:type="character" w:styleId="EndnoteReference">
+    <w:name w:val="endnote reference"/>
+    <w:basedOn w:val="DefaultParagraphFont"/>
+    <w:uiPriority w:val="99"/>
+    <w:semiHidden/>
+    <w:unhideWhenUsed/>
+    <w:rsid w:val="004E34D6"/>
+    <w:rPr>
+      <w:vertAlign w:val="superscript"/>
+    </w:rPr>
+  </w:style>
+  <w:style w:type="paragraph" w:styleId="FootnoteText">
+    <w:name w:val="footnote text"/>
+    <w:basedOn w:val="Normal"/>
+    <w:link w:val="FootnoteTextChar"/>
+    <w:uiPriority w:val="99"/>
+    <w:semiHidden/>
+    <w:unhideWhenUsed/>
+    <w:rsid w:val="00CB2E40"/>
+    <w:pPr>
+      <w:spacing w:before="0" w:after="0" w:line="240" w:lineRule="auto"/>
+    </w:pPr>
+  </w:style>
+  <w:style w:type="character" w:customStyle="1" w:styleId="FootnoteTextChar">
+    <w:name w:val="Footnote Text Char"/>
+    <w:basedOn w:val="DefaultParagraphFont"/>
+    <w:link w:val="FootnoteText"/>
+    <w:uiPriority w:val="99"/>
+    <w:semiHidden/>
+    <w:rsid w:val="00CB2E40"/>
+    <w:rPr>
+      <w:sz w:val="20"/>
+      <w:szCs w:val="20"/>
+    </w:rPr>
+  </w:style>
+  <w:style w:type="character" w:styleId="FootnoteReference">
+    <w:name w:val="footnote reference"/>
+    <w:basedOn w:val="DefaultParagraphFont"/>
+    <w:uiPriority w:val="99"/>
+    <w:semiHidden/>
+    <w:unhideWhenUsed/>
+    <w:rsid w:val="00CB2E40"/>
+    <w:rPr>
+      <w:vertAlign w:val="superscript"/>
+    </w:rPr>
+  </w:style>
+  <w:style w:type="character" w:styleId="Hyperlink">
+    <w:name w:val="Hyperlink"/>
+    <w:basedOn w:val="DefaultParagraphFont"/>
+    <w:uiPriority w:val="99"/>
+    <w:unhideWhenUsed/>
+    <w:rsid w:val="00440E15"/>
+    <w:rPr>
+      <w:color w:val="6187E3" w:themeColor="hyperlink"/>
+      <w:u w:val="single"/>
     </w:rPr>
   </w:style>
 </w:styles>
@@ -7046,6 +7794,7 @@
   <w:style w:type="character" w:default="1" w:styleId="DefaultParagraphFont">
     <w:name w:val="Default Paragraph Font"/>
     <w:uiPriority w:val="1"/>
+    <w:semiHidden/>
     <w:unhideWhenUsed/>
   </w:style>
   <w:style w:type="table" w:default="1" w:styleId="TableNormal">
@@ -7741,6 +8490,87 @@
     </w:pPr>
     <w:rPr>
       <w:lang w:bidi="en-US"/>
+    </w:rPr>
+  </w:style>
+  <w:style w:type="paragraph" w:styleId="EndnoteText">
+    <w:name w:val="endnote text"/>
+    <w:basedOn w:val="Normal"/>
+    <w:link w:val="EndnoteTextChar"/>
+    <w:uiPriority w:val="99"/>
+    <w:semiHidden/>
+    <w:unhideWhenUsed/>
+    <w:rsid w:val="004E34D6"/>
+    <w:pPr>
+      <w:spacing w:before="0" w:after="0" w:line="240" w:lineRule="auto"/>
+    </w:pPr>
+  </w:style>
+  <w:style w:type="character" w:customStyle="1" w:styleId="EndnoteTextChar">
+    <w:name w:val="Endnote Text Char"/>
+    <w:basedOn w:val="DefaultParagraphFont"/>
+    <w:link w:val="EndnoteText"/>
+    <w:uiPriority w:val="99"/>
+    <w:semiHidden/>
+    <w:rsid w:val="004E34D6"/>
+    <w:rPr>
+      <w:sz w:val="20"/>
+      <w:szCs w:val="20"/>
+    </w:rPr>
+  </w:style>
+  <w:style w:type="character" w:styleId="EndnoteReference">
+    <w:name w:val="endnote reference"/>
+    <w:basedOn w:val="DefaultParagraphFont"/>
+    <w:uiPriority w:val="99"/>
+    <w:semiHidden/>
+    <w:unhideWhenUsed/>
+    <w:rsid w:val="004E34D6"/>
+    <w:rPr>
+      <w:vertAlign w:val="superscript"/>
+    </w:rPr>
+  </w:style>
+  <w:style w:type="paragraph" w:styleId="FootnoteText">
+    <w:name w:val="footnote text"/>
+    <w:basedOn w:val="Normal"/>
+    <w:link w:val="FootnoteTextChar"/>
+    <w:uiPriority w:val="99"/>
+    <w:semiHidden/>
+    <w:unhideWhenUsed/>
+    <w:rsid w:val="00CB2E40"/>
+    <w:pPr>
+      <w:spacing w:before="0" w:after="0" w:line="240" w:lineRule="auto"/>
+    </w:pPr>
+  </w:style>
+  <w:style w:type="character" w:customStyle="1" w:styleId="FootnoteTextChar">
+    <w:name w:val="Footnote Text Char"/>
+    <w:basedOn w:val="DefaultParagraphFont"/>
+    <w:link w:val="FootnoteText"/>
+    <w:uiPriority w:val="99"/>
+    <w:semiHidden/>
+    <w:rsid w:val="00CB2E40"/>
+    <w:rPr>
+      <w:sz w:val="20"/>
+      <w:szCs w:val="20"/>
+    </w:rPr>
+  </w:style>
+  <w:style w:type="character" w:styleId="FootnoteReference">
+    <w:name w:val="footnote reference"/>
+    <w:basedOn w:val="DefaultParagraphFont"/>
+    <w:uiPriority w:val="99"/>
+    <w:semiHidden/>
+    <w:unhideWhenUsed/>
+    <w:rsid w:val="00CB2E40"/>
+    <w:rPr>
+      <w:vertAlign w:val="superscript"/>
+    </w:rPr>
+  </w:style>
+  <w:style w:type="character" w:styleId="Hyperlink">
+    <w:name w:val="Hyperlink"/>
+    <w:basedOn w:val="DefaultParagraphFont"/>
+    <w:uiPriority w:val="99"/>
+    <w:unhideWhenUsed/>
+    <w:rsid w:val="00440E15"/>
+    <w:rPr>
+      <w:color w:val="6187E3" w:themeColor="hyperlink"/>
+      <w:u w:val="single"/>
     </w:rPr>
   </w:style>
 </w:styles>
@@ -8012,7 +8842,7 @@
 </file>
 
 <file path=customXml/itemProps1.xml><?xml version="1.0" encoding="utf-8"?>
-<ds:datastoreItem xmlns:ds="http://schemas.openxmlformats.org/officeDocument/2006/customXml" ds:itemID="{3C9EB29D-4845-42AE-9ABE-86E8EB5C115F}">
+<ds:datastoreItem xmlns:ds="http://schemas.openxmlformats.org/officeDocument/2006/customXml" ds:itemID="{E29981AA-0175-46EF-8B8C-A424A042BFFD}">
   <ds:schemaRefs>
     <ds:schemaRef ds:uri="http://schemas.openxmlformats.org/officeDocument/2006/bibliography"/>
   </ds:schemaRefs>

</xml_diff>

<commit_message>
17/04/2015 - Documentation Update
Additional Details: 
	-Documentation updates.
</commit_message>
<xml_diff>
--- a/doc/Design Document.docx
+++ b/doc/Design Document.docx
@@ -15,33 +15,22 @@
       </w:pPr>
       <w:r>
         <w:rPr>
-          <w:caps/>
-          <w:color w:val="838D9B" w:themeColor="accent1"/>
-          <w:spacing w:val="10"/>
-          <w:kern w:val="28"/>
-          <w:sz w:val="52"/>
-          <w:szCs w:val="52"/>
-        </w:rPr>
-        <w:br w:type="page"/>
-      </w:r>
-      <w:r>
-        <w:rPr>
           <w:noProof/>
           <w:lang w:eastAsia="en-GB"/>
         </w:rPr>
         <mc:AlternateContent>
           <mc:Choice Requires="wpg">
             <w:drawing>
-              <wp:anchor distT="0" distB="0" distL="114300" distR="114300" simplePos="0" relativeHeight="251665408" behindDoc="1" locked="0" layoutInCell="1" allowOverlap="1" wp14:anchorId="744AB827" wp14:editId="7187A8BA">
+              <wp:anchor distT="0" distB="0" distL="114300" distR="114300" simplePos="0" relativeHeight="251665408" behindDoc="1" locked="0" layoutInCell="1" allowOverlap="1" wp14:anchorId="6E98B526" wp14:editId="736A6E49">
                 <wp:simplePos x="0" y="0"/>
                 <wp:positionH relativeFrom="page">
-                  <wp:posOffset>607695</wp:posOffset>
+                  <wp:posOffset>-42530</wp:posOffset>
                 </wp:positionH>
                 <wp:positionV relativeFrom="page">
-                  <wp:posOffset>650240</wp:posOffset>
+                  <wp:posOffset>-42530</wp:posOffset>
                 </wp:positionV>
-                <wp:extent cx="6858000" cy="9144000"/>
-                <wp:effectExtent l="0" t="0" r="0" b="0"/>
+                <wp:extent cx="7612675" cy="10760149"/>
+                <wp:effectExtent l="0" t="0" r="7620" b="3175"/>
                 <wp:wrapNone/>
                 <wp:docPr id="48" name="Group 48"/>
                 <wp:cNvGraphicFramePr/>
@@ -52,9 +41,9 @@
                       <wpg:grpSpPr>
                         <a:xfrm>
                           <a:off x="0" y="0"/>
-                          <a:ext cx="6858000" cy="9144000"/>
-                          <a:chOff x="0" y="0"/>
-                          <a:chExt cx="6858000" cy="9144000"/>
+                          <a:ext cx="7612675" cy="10760149"/>
+                          <a:chOff x="-57955" y="0"/>
+                          <a:chExt cx="6915740" cy="9144000"/>
                         </a:xfrm>
                       </wpg:grpSpPr>
                       <wpg:grpSp>
@@ -62,10 +51,10 @@
                         <wpg:cNvGrpSpPr/>
                         <wpg:grpSpPr>
                           <a:xfrm>
-                            <a:off x="0" y="0"/>
-                            <a:ext cx="6858000" cy="9144000"/>
-                            <a:chOff x="0" y="0"/>
-                            <a:chExt cx="6858000" cy="9144000"/>
+                            <a:off x="-57955" y="0"/>
+                            <a:ext cx="6915740" cy="9144000"/>
+                            <a:chOff x="-57955" y="0"/>
+                            <a:chExt cx="6915740" cy="9144000"/>
                           </a:xfrm>
                         </wpg:grpSpPr>
                         <wps:wsp>
@@ -73,8 +62,8 @@
                           <wps:cNvSpPr/>
                           <wps:spPr>
                             <a:xfrm>
-                              <a:off x="0" y="0"/>
-                              <a:ext cx="6858000" cy="9144000"/>
+                              <a:off x="-57955" y="0"/>
+                              <a:ext cx="6915740" cy="9144000"/>
                             </a:xfrm>
                             <a:prstGeom prst="rect">
                               <a:avLst/>
@@ -639,6 +628,7 @@
                                 <w:dataBinding w:prefixMappings="xmlns:ns0='http://purl.org/dc/elements/1.1/' xmlns:ns1='http://schemas.openxmlformats.org/package/2006/metadata/core-properties' " w:xpath="/ns1:coreProperties[1]/ns0:title[1]" w:storeItemID="{6C3C8BC8-F283-45AE-878A-BAB7291924A1}"/>
                                 <w:text/>
                               </w:sdtPr>
+                              <w:sdtEndPr/>
                               <w:sdtContent>
                                 <w:p>
                                   <w:pPr>
@@ -677,6 +667,7 @@
                                 <w:dataBinding w:prefixMappings="xmlns:ns0='http://purl.org/dc/elements/1.1/' xmlns:ns1='http://schemas.openxmlformats.org/package/2006/metadata/core-properties' " w:xpath="/ns1:coreProperties[1]/ns0:subject[1]" w:storeItemID="{6C3C8BC8-F283-45AE-878A-BAB7291924A1}"/>
                                 <w:text/>
                               </w:sdtPr>
+                              <w:sdtEndPr/>
                               <w:sdtContent>
                                 <w:p>
                                   <w:pPr>
@@ -694,7 +685,25 @@
                                       <w:sz w:val="36"/>
                                       <w:szCs w:val="36"/>
                                     </w:rPr>
-                                    <w:t>B Kendrick, A Syed</w:t>
+                                    <w:t xml:space="preserve">B Kendrick, </w:t>
+                                  </w:r>
+                                  <w:proofErr w:type="gramStart"/>
+                                  <w:r>
+                                    <w:rPr>
+                                      <w:color w:val="838D9B" w:themeColor="accent1"/>
+                                      <w:sz w:val="36"/>
+                                      <w:szCs w:val="36"/>
+                                    </w:rPr>
+                                    <w:t>A</w:t>
+                                  </w:r>
+                                  <w:proofErr w:type="gramEnd"/>
+                                  <w:r>
+                                    <w:rPr>
+                                      <w:color w:val="838D9B" w:themeColor="accent1"/>
+                                      <w:sz w:val="36"/>
+                                      <w:szCs w:val="36"/>
+                                    </w:rPr>
+                                    <w:t xml:space="preserve"> Syed</w:t>
                                   </w:r>
                                 </w:p>
                               </w:sdtContent>
@@ -712,19 +721,19 @@
                   </a:graphicData>
                 </a:graphic>
                 <wp14:sizeRelH relativeFrom="page">
-                  <wp14:pctWidth>88200</wp14:pctWidth>
+                  <wp14:pctWidth>0</wp14:pctWidth>
                 </wp14:sizeRelH>
                 <wp14:sizeRelV relativeFrom="page">
-                  <wp14:pctHeight>90900</wp14:pctHeight>
+                  <wp14:pctHeight>0</wp14:pctHeight>
                 </wp14:sizeRelV>
               </wp:anchor>
             </w:drawing>
           </mc:Choice>
           <mc:Fallback>
             <w:pict>
-              <v:group id="Group 48" o:spid="_x0000_s1026" style="position:absolute;margin-left:47.85pt;margin-top:51.2pt;width:540pt;height:10in;z-index:-251651072;mso-width-percent:882;mso-height-percent:909;mso-position-horizontal-relative:page;mso-position-vertical-relative:page;mso-width-percent:882;mso-height-percent:909" coordsize="68580,91440" o:gfxdata="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">
-                <v:group id="Group 49" o:spid="_x0000_s1027" style="position:absolute;width:68580;height:91440" coordsize="68580,91440" o:gfxdata="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">
-                  <v:rect id="Rectangle 54" o:spid="_x0000_s1028" style="position:absolute;width:68580;height:91440;visibility:visible;mso-wrap-style:square;v-text-anchor:top" o:gfxdata="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" fillcolor="#191e23 [2018]" stroked="f" strokeweight="1pt">
+              <v:group id="Group 48" o:spid="_x0000_s1026" style="position:absolute;margin-left:-3.35pt;margin-top:-3.35pt;width:599.4pt;height:847.25pt;z-index:-251651072;mso-position-horizontal-relative:page;mso-position-vertical-relative:page" coordorigin="-579" coordsize="69157,91440" o:gfxdata="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">
+                <v:group id="Group 49" o:spid="_x0000_s1027" style="position:absolute;left:-579;width:69156;height:91440" coordorigin="-579" coordsize="69157,91440" o:gfxdata="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">
+                  <v:rect id="Rectangle 54" o:spid="_x0000_s1028" style="position:absolute;left:-579;width:69156;height:91440;visibility:visible;mso-wrap-style:square;v-text-anchor:top" o:gfxdata="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" fillcolor="#191e23 [2018]" stroked="f" strokeweight="1pt">
                     <v:fill color2="#232b32 [2882]" angle="348" colors="0 #627a7f;6554f #627a7f" focus="100%" type="gradient"/>
                     <v:textbox inset="54pt,54pt,1in,5in">
                       <w:txbxContent>
@@ -781,6 +790,7 @@
                           <w:dataBinding w:prefixMappings="xmlns:ns0='http://purl.org/dc/elements/1.1/' xmlns:ns1='http://schemas.openxmlformats.org/package/2006/metadata/core-properties' " w:xpath="/ns1:coreProperties[1]/ns0:title[1]" w:storeItemID="{6C3C8BC8-F283-45AE-878A-BAB7291924A1}"/>
                           <w:text/>
                         </w:sdtPr>
+                        <w:sdtEndPr/>
                         <w:sdtContent>
                           <w:p>
                             <w:pPr>
@@ -819,6 +829,7 @@
                           <w:dataBinding w:prefixMappings="xmlns:ns0='http://purl.org/dc/elements/1.1/' xmlns:ns1='http://schemas.openxmlformats.org/package/2006/metadata/core-properties' " w:xpath="/ns1:coreProperties[1]/ns0:subject[1]" w:storeItemID="{6C3C8BC8-F283-45AE-878A-BAB7291924A1}"/>
                           <w:text/>
                         </w:sdtPr>
+                        <w:sdtEndPr/>
                         <w:sdtContent>
                           <w:p>
                             <w:pPr>
@@ -836,7 +847,25 @@
                                 <w:sz w:val="36"/>
                                 <w:szCs w:val="36"/>
                               </w:rPr>
-                              <w:t>B Kendrick, A Syed</w:t>
+                              <w:t xml:space="preserve">B Kendrick, </w:t>
+                            </w:r>
+                            <w:proofErr w:type="gramStart"/>
+                            <w:r>
+                              <w:rPr>
+                                <w:color w:val="838D9B" w:themeColor="accent1"/>
+                                <w:sz w:val="36"/>
+                                <w:szCs w:val="36"/>
+                              </w:rPr>
+                              <w:t>A</w:t>
+                            </w:r>
+                            <w:proofErr w:type="gramEnd"/>
+                            <w:r>
+                              <w:rPr>
+                                <w:color w:val="838D9B" w:themeColor="accent1"/>
+                                <w:sz w:val="36"/>
+                                <w:szCs w:val="36"/>
+                              </w:rPr>
+                              <w:t xml:space="preserve"> Syed</w:t>
                             </w:r>
                           </w:p>
                         </w:sdtContent>
@@ -850,9 +879,30 @@
           </mc:Fallback>
         </mc:AlternateContent>
       </w:r>
+      <w:r>
+        <w:rPr>
+          <w:caps/>
+          <w:color w:val="838D9B" w:themeColor="accent1"/>
+          <w:spacing w:val="10"/>
+          <w:kern w:val="28"/>
+          <w:sz w:val="52"/>
+          <w:szCs w:val="52"/>
+        </w:rPr>
+        <w:br w:type="page"/>
+      </w:r>
     </w:p>
     <w:sdt>
       <w:sdtPr>
+        <w:rPr>
+          <w:b w:val="0"/>
+          <w:bCs w:val="0"/>
+          <w:caps w:val="0"/>
+          <w:color w:val="auto"/>
+          <w:spacing w:val="0"/>
+          <w:sz w:val="20"/>
+          <w:szCs w:val="20"/>
+          <w:lang w:bidi="ar-SA"/>
+        </w:rPr>
         <w:id w:val="-924653849"/>
         <w:docPartObj>
           <w:docPartGallery w:val="Table of Contents"/>
@@ -861,13 +911,7 @@
       </w:sdtPr>
       <w:sdtEndPr>
         <w:rPr>
-          <w:caps w:val="0"/>
           <w:noProof/>
-          <w:color w:val="auto"/>
-          <w:spacing w:val="0"/>
-          <w:sz w:val="20"/>
-          <w:szCs w:val="20"/>
-          <w:lang w:bidi="ar-SA"/>
         </w:rPr>
       </w:sdtEndPr>
       <w:sdtContent>
@@ -6759,7 +6803,6 @@
               <w:bCs/>
               <w:noProof/>
             </w:rPr>
-            <w:lastRenderedPageBreak/>
             <w:fldChar w:fldCharType="end"/>
           </w:r>
         </w:p>
@@ -6949,7 +6992,6 @@
       </w:pPr>
       <w:bookmarkStart w:id="9" w:name="_Toc414287600"/>
       <w:r>
-        <w:lastRenderedPageBreak/>
         <w:t>BlueJ</w:t>
       </w:r>
       <w:bookmarkEnd w:id="9"/>
@@ -7079,8 +7121,13 @@
         </w:rPr>
         <w:t>[Reference here]</w:t>
       </w:r>
-      <w:r>
-        <w:t xml:space="preserve">. </w:t>
+      <w:proofErr w:type="gramStart"/>
+      <w:r>
+        <w:t>.</w:t>
+      </w:r>
+      <w:proofErr w:type="gramEnd"/>
+      <w:r>
+        <w:t xml:space="preserve"> </w:t>
       </w:r>
       <w:r>
         <w:t xml:space="preserve">The scrum elements </w:t>
@@ -7158,6 +7205,7 @@
         <w:jc w:val="both"/>
       </w:pPr>
       <w:r>
+        <w:lastRenderedPageBreak/>
         <w:t>The plugin will need a means to control the perspective to be used in the Eclipse IDE. This part of the system will control the layout of the various views that will be accessible to the user. The perspective will be integrated into the Eclipse IDE and be easily selectable to cre</w:t>
       </w:r>
       <w:r>
@@ -7170,349 +7218,346 @@
       </w:pPr>
       <w:bookmarkStart w:id="14" w:name="_Toc414287605"/>
       <w:r>
+        <w:t>Views</w:t>
+      </w:r>
+      <w:bookmarkEnd w:id="14"/>
+    </w:p>
+    <w:p>
+      <w:r>
+        <w:t xml:space="preserve">The views will make up the main components of the system. Here the main functionality of the plugin will be implemented. </w:t>
+      </w:r>
+    </w:p>
+    <w:p>
+      <w:pPr>
+        <w:pStyle w:val="Heading3"/>
+      </w:pPr>
+      <w:bookmarkStart w:id="15" w:name="_Toc414287606"/>
+      <w:r>
+        <w:t>Class &amp; Package View</w:t>
+      </w:r>
+      <w:bookmarkEnd w:id="15"/>
+    </w:p>
+    <w:p>
+      <w:pPr>
+        <w:jc w:val="both"/>
+      </w:pPr>
+      <w:r>
+        <w:t xml:space="preserve">The class and package view will provide a means to navigate a user project. In this view the packages and classes will be represented graphically with all of the links between them. This view will also enable users to instantiate an instance of their classes to the object bench. This view will also allow for the creation and deletion of both packages and classes. </w:t>
+      </w:r>
+    </w:p>
+    <w:p>
+      <w:pPr>
+        <w:pStyle w:val="Heading3"/>
+      </w:pPr>
+      <w:bookmarkStart w:id="16" w:name="_Toc414287607"/>
+      <w:r>
+        <w:t>Object Bench</w:t>
+      </w:r>
+      <w:bookmarkEnd w:id="16"/>
+    </w:p>
+    <w:p>
+      <w:pPr>
+        <w:jc w:val="both"/>
+      </w:pPr>
+      <w:r>
+        <w:t xml:space="preserve">The object bench will allow a user to control instances they have created from the class and package viewer. </w:t>
+      </w:r>
+      <w:r>
+        <w:t xml:space="preserve">From the object bench an instance will be made active and methods can be called from a context menu. A selected instance will also be viewable in the inspector. </w:t>
+      </w:r>
+    </w:p>
+    <w:p>
+      <w:pPr>
+        <w:pStyle w:val="Heading3"/>
+      </w:pPr>
+      <w:bookmarkStart w:id="17" w:name="_Toc414287608"/>
+      <w:r>
+        <w:t>Inspector</w:t>
+      </w:r>
+      <w:bookmarkEnd w:id="17"/>
+    </w:p>
+    <w:p>
+      <w:r>
+        <w:t xml:space="preserve">An inspector view will allow users to view the fields and their values within an instance of their own defined classes. </w:t>
+      </w:r>
+      <w:r>
+        <w:t xml:space="preserve">This view should also allow users to edit the values of the respective fields. </w:t>
+      </w:r>
+    </w:p>
+    <w:p>
+      <w:pPr>
+        <w:pStyle w:val="Heading2"/>
+      </w:pPr>
+      <w:bookmarkStart w:id="18" w:name="_Toc414287609"/>
+      <w:r>
+        <w:t>Dialogs</w:t>
+      </w:r>
+      <w:bookmarkEnd w:id="18"/>
+    </w:p>
+    <w:p>
+      <w:pPr>
+        <w:jc w:val="both"/>
+      </w:pPr>
+      <w:r>
+        <w:t xml:space="preserve">Dialogs will be used to handle the majority of user input. These will facilitate the creation of new classes, new packages and the calling of methods. The dialogs will be very easy to use and </w:t>
+      </w:r>
+      <w:r>
+        <w:t xml:space="preserve">will allow users to perform the majority of tasks within the plugin. Dialogs will also be used to inform the user of both information output, errors and return values from the methods called. </w:t>
+      </w:r>
+    </w:p>
+    <w:p>
+      <w:pPr>
+        <w:jc w:val="both"/>
+      </w:pPr>
+    </w:p>
+    <w:p>
+      <w:pPr>
+        <w:pStyle w:val="Heading2"/>
+      </w:pPr>
+      <w:bookmarkStart w:id="19" w:name="_Toc414287610"/>
+      <w:r>
+        <w:t>Utilities</w:t>
+      </w:r>
+      <w:bookmarkEnd w:id="19"/>
+    </w:p>
+    <w:p>
+      <w:pPr>
+        <w:jc w:val="both"/>
+      </w:pPr>
+      <w:r>
+        <w:t xml:space="preserve">The utilities part of the system will contain a set of helper classes with </w:t>
+      </w:r>
+      <w:r>
+        <w:t xml:space="preserve">the means to perform common operations within the plugin. This will contain methods to help draw GUI elements for constructors and method calls. </w:t>
+      </w:r>
+      <w:r>
+        <w:t xml:space="preserve">Utilities will allow us to gain components to assist in allowing user input and parsing classes created by the users. </w:t>
+      </w:r>
+      <w:r>
+        <w:t xml:space="preserve">Within the utilities we will also ensure interaction with the file system of a project to enable manipulation of files within a user created project. </w:t>
+      </w:r>
+    </w:p>
+    <w:p>
+      <w:pPr>
+        <w:pStyle w:val="Heading1"/>
+        <w:jc w:val="both"/>
+      </w:pPr>
+      <w:bookmarkStart w:id="20" w:name="_Toc414287611"/>
+      <w:r>
+        <w:t>System S</w:t>
+      </w:r>
+      <w:r>
+        <w:t>pecifications</w:t>
+      </w:r>
+      <w:bookmarkEnd w:id="20"/>
+    </w:p>
+    <w:p>
+      <w:pPr>
+        <w:pStyle w:val="Heading2"/>
+      </w:pPr>
+      <w:bookmarkStart w:id="21" w:name="_Toc414287612"/>
+      <w:r>
+        <w:t>Programming Language</w:t>
+      </w:r>
+      <w:bookmarkEnd w:id="21"/>
+    </w:p>
+    <w:p>
+      <w:pPr>
+        <w:jc w:val="both"/>
+      </w:pPr>
+      <w:r>
         <w:lastRenderedPageBreak/>
-        <w:t>Views</w:t>
-      </w:r>
-      <w:bookmarkEnd w:id="14"/>
-    </w:p>
-    <w:p>
-      <w:r>
-        <w:t xml:space="preserve">The views will make up the main components of the system. Here the main functionality of the plugin will be implemented. </w:t>
-      </w:r>
+        <w:t xml:space="preserve">The plugin will be created using Java, this is because the primary development platform for the Eclipse IDE is Java. </w:t>
+      </w:r>
+      <w:r>
+        <w:t xml:space="preserve">A benefit of Java is that it supports reflection, reflection is necessary </w:t>
+      </w:r>
+      <w:r>
+        <w:t>for</w:t>
+      </w:r>
+      <w:r>
+        <w:t xml:space="preserve"> inspecting user classes and utilising their methods, constructors and variables whilst operating. </w:t>
+      </w:r>
+    </w:p>
+    <w:p>
+      <w:pPr>
+        <w:pStyle w:val="Heading2"/>
+      </w:pPr>
+      <w:bookmarkStart w:id="22" w:name="_Toc414287613"/>
+      <w:r>
+        <w:t>Dependencies</w:t>
+      </w:r>
+      <w:bookmarkEnd w:id="22"/>
     </w:p>
     <w:p>
       <w:pPr>
         <w:pStyle w:val="Heading3"/>
       </w:pPr>
-      <w:bookmarkStart w:id="15" w:name="_Toc414287606"/>
-      <w:r>
-        <w:t>Class &amp; Package View</w:t>
-      </w:r>
-      <w:bookmarkEnd w:id="15"/>
-    </w:p>
-    <w:p>
-      <w:pPr>
-        <w:jc w:val="both"/>
-      </w:pPr>
-      <w:r>
-        <w:t xml:space="preserve">The class and package view will provide a means to navigate a user project. In this view the packages and classes will be represented graphically with all of the links between them. This view will also enable users to instantiate an instance of their classes to the object bench. This view will also allow for the creation and deletion of both packages and classes. </w:t>
+      <w:bookmarkStart w:id="23" w:name="_Toc414287614"/>
+      <w:r>
+        <w:t>SWT</w:t>
+      </w:r>
+      <w:r>
+        <w:t xml:space="preserve"> Core</w:t>
+      </w:r>
+      <w:bookmarkEnd w:id="23"/>
+    </w:p>
+    <w:p>
+      <w:pPr>
+        <w:jc w:val="both"/>
+      </w:pPr>
+      <w:r>
+        <w:t xml:space="preserve">The GUI will be built using SWT. SWT provides a high degree of flexibility </w:t>
+      </w:r>
+      <w:r>
+        <w:t xml:space="preserve">that allows for custom GUI elements to be built with relative ease, this will minimise complexity in implementing the GUI of the system. However SWT is more complex than other systems such as Swing as such we may encounter issues implementing desired features. </w:t>
       </w:r>
     </w:p>
     <w:p>
       <w:pPr>
         <w:pStyle w:val="Heading3"/>
       </w:pPr>
-      <w:bookmarkStart w:id="16" w:name="_Toc414287607"/>
-      <w:r>
-        <w:t>Object Bench</w:t>
-      </w:r>
-      <w:bookmarkEnd w:id="16"/>
-    </w:p>
-    <w:p>
-      <w:pPr>
-        <w:jc w:val="both"/>
-      </w:pPr>
-      <w:r>
-        <w:t xml:space="preserve">The object bench will allow a user to control instances they have created from the class and package viewer. </w:t>
-      </w:r>
-      <w:r>
-        <w:t xml:space="preserve">From the object bench an instance will be made active and methods can be called from a context menu. A selected instance will also be viewable in the inspector. </w:t>
-      </w:r>
+      <w:bookmarkStart w:id="24" w:name="_Toc414287615"/>
+      <w:r>
+        <w:t>Eclipse Plugin Development Environment (PDE)</w:t>
+      </w:r>
+      <w:bookmarkEnd w:id="24"/>
+    </w:p>
+    <w:p>
+      <w:r>
+        <w:t xml:space="preserve">The Eclipse Plugin Development Environment (PDE) provides the required tools to build an Eclipse plugin. This will provide the means to extend any additional functionality of the IDE that we need to and provides us with the tools to create the necessary components of the plugin. </w:t>
+      </w:r>
+    </w:p>
+    <w:p>
+      <w:pPr>
+        <w:pStyle w:val="Heading2"/>
+      </w:pPr>
+      <w:bookmarkStart w:id="25" w:name="_Toc414287616"/>
+      <w:r>
+        <w:t>Core Concepts</w:t>
+      </w:r>
+      <w:r>
+        <w:t xml:space="preserve"> &amp; Technologies</w:t>
+      </w:r>
+      <w:bookmarkEnd w:id="25"/>
     </w:p>
     <w:p>
       <w:pPr>
         <w:pStyle w:val="Heading3"/>
       </w:pPr>
-      <w:bookmarkStart w:id="17" w:name="_Toc414287608"/>
-      <w:r>
-        <w:t>Inspector</w:t>
-      </w:r>
-      <w:bookmarkEnd w:id="17"/>
-    </w:p>
-    <w:p>
-      <w:r>
-        <w:t xml:space="preserve">An inspector view will allow users to view the fields and their values within an instance of their own defined classes. </w:t>
-      </w:r>
-      <w:r>
-        <w:t xml:space="preserve">This view should also allow users to edit the values of the respective fields. </w:t>
-      </w:r>
-    </w:p>
+      <w:bookmarkStart w:id="26" w:name="_Toc414287617"/>
+      <w:r>
+        <w:t>Reflection</w:t>
+      </w:r>
+      <w:bookmarkEnd w:id="26"/>
+    </w:p>
+    <w:p>
+      <w:pPr>
+        <w:jc w:val="both"/>
+      </w:pPr>
+      <w:r>
+        <w:t xml:space="preserve">Reflection will be used to inspect the code created by the user. By using reflection we will be able to obtain all of the defined constructors, variables and methods of a user class and make use of them in our plugin. Through reflection we will be able to create instances of a user class, inspect and edit the variables contained within and call the </w:t>
+      </w:r>
+      <w:r>
+        <w:t>classes’</w:t>
+      </w:r>
+      <w:r>
+        <w:t xml:space="preserve"> methods as required. </w:t>
+      </w:r>
+    </w:p>
+    <w:p>
+      <w:pPr>
+        <w:jc w:val="both"/>
+      </w:pPr>
+      <w:r>
+        <w:t xml:space="preserve">Using reflection will enable us to make use of user defined constructs without actually knowing any details about them before-hand. </w:t>
+      </w:r>
+      <w:r>
+        <w:t xml:space="preserve">This enables us to allow our plugin the ability to call methods and test areas of user code without prior knowledge of the manner in which user code is defined. </w:t>
+      </w:r>
+    </w:p>
+    <w:p>
+      <w:pPr>
+        <w:jc w:val="both"/>
+      </w:pPr>
+      <w:r>
+        <w:t xml:space="preserve">However when using reflection with Java we must be mindful of the manner in which Java loads classes at runtime. If a class is already loaded and the user edits the base class file the class will not be reloaded and as such the </w:t>
+      </w:r>
+      <w:r>
+        <w:t>user’s</w:t>
+      </w:r>
+      <w:r>
+        <w:t xml:space="preserve"> edits cannot be used. To this end we will have to devise a means to “reload” the class and reuse it as required. </w:t>
+      </w:r>
+    </w:p>
+    <w:p>
+      <w:pPr>
+        <w:pStyle w:val="Heading3"/>
+      </w:pPr>
+      <w:bookmarkStart w:id="27" w:name="_Toc414287618"/>
+      <w:r>
+        <w:t>SWT</w:t>
+      </w:r>
+      <w:bookmarkEnd w:id="27"/>
+    </w:p>
+    <w:p>
+      <w:pPr>
+        <w:jc w:val="both"/>
+      </w:pPr>
+      <w:r>
+        <w:t>SWT is an open source widget toolkit for Java. We will be utilising SWT to define the majority of the GUI within our plugin.</w:t>
+      </w:r>
+      <w:r>
+        <w:t xml:space="preserve"> Through SWT we will define custom widgets to represent aspects of the user </w:t>
+      </w:r>
+      <w:r>
+        <w:t>code as</w:t>
+      </w:r>
+      <w:r>
+        <w:t xml:space="preserve"> GUI elements as required. SWT provides us with the flexibility to define complex custom GUI elements that will be used to implement the majority of the functionality within the plugin. </w:t>
+      </w:r>
+    </w:p>
+    <w:p>
+      <w:pPr>
+        <w:pStyle w:val="Heading3"/>
+      </w:pPr>
+      <w:bookmarkStart w:id="28" w:name="_Toc414287619"/>
+      <w:r>
+        <w:t>Java Model (AST)</w:t>
+      </w:r>
+      <w:bookmarkEnd w:id="28"/>
+      <w:r>
+        <w:t xml:space="preserve"> </w:t>
+      </w:r>
+    </w:p>
+    <w:p>
+      <w:pPr>
+        <w:jc w:val="both"/>
+      </w:pPr>
+      <w:r>
+        <w:t xml:space="preserve">A system to parse the Java Model will need to be devised in order to view the contents of user defined classes. Eclipse contains an Abstract Syntax Tree (AST) that enables </w:t>
+      </w:r>
+      <w:r>
+        <w:t xml:space="preserve">us parse user code and utilise the contents within. This will allow us to traverse the model of a user project and make use of all code they have written, by </w:t>
+      </w:r>
+      <w:r>
+        <w:lastRenderedPageBreak/>
+        <w:t xml:space="preserve">coupling this with reflection we can </w:t>
+      </w:r>
+      <w:r>
+        <w:t>run</w:t>
+      </w:r>
+      <w:r>
+        <w:t xml:space="preserve"> methods, change variables and alter the structure of a user project as they require. </w:t>
+      </w:r>
+    </w:p>
+    <w:p/>
     <w:p>
       <w:pPr>
         <w:pStyle w:val="Heading2"/>
       </w:pPr>
-      <w:bookmarkStart w:id="18" w:name="_Toc414287609"/>
-      <w:r>
-        <w:t>Dialogs</w:t>
-      </w:r>
-      <w:bookmarkEnd w:id="18"/>
-    </w:p>
-    <w:p>
-      <w:pPr>
-        <w:jc w:val="both"/>
-      </w:pPr>
-      <w:r>
-        <w:t xml:space="preserve">Dialogs will be used to handle the majority of user input. These will facilitate the creation of new classes, new packages and the calling of methods. The dialogs will be very easy to use and </w:t>
-      </w:r>
-      <w:r>
-        <w:t xml:space="preserve">will allow users to perform the majority of tasks within the plugin. Dialogs will also be used to inform the user of both information output, errors and return values from the methods called. </w:t>
-      </w:r>
-    </w:p>
-    <w:p>
-      <w:pPr>
-        <w:jc w:val="both"/>
-      </w:pPr>
-    </w:p>
-    <w:p>
-      <w:pPr>
-        <w:jc w:val="both"/>
-      </w:pPr>
-    </w:p>
-    <w:p>
-      <w:pPr>
-        <w:pStyle w:val="Heading2"/>
-      </w:pPr>
-      <w:bookmarkStart w:id="19" w:name="_Toc414287610"/>
-      <w:r>
-        <w:t>Utilities</w:t>
-      </w:r>
-      <w:bookmarkEnd w:id="19"/>
-    </w:p>
-    <w:p>
-      <w:pPr>
-        <w:jc w:val="both"/>
-      </w:pPr>
-      <w:r>
-        <w:t xml:space="preserve">The utilities part of the system will contain a set of helper classes with </w:t>
-      </w:r>
-      <w:r>
-        <w:t xml:space="preserve">the means to perform common operations within the plugin. This will contain methods to help draw GUI elements for constructors and method calls. </w:t>
-      </w:r>
-      <w:r>
-        <w:t xml:space="preserve">Utilities will allow us to gain components to assist in allowing user input and parsing classes created by the users. </w:t>
-      </w:r>
-      <w:r>
-        <w:t xml:space="preserve">Within the utilities we will also ensure interaction with the file system of a project to enable manipulation of files within a user created project. </w:t>
-      </w:r>
-    </w:p>
-    <w:p>
-      <w:pPr>
-        <w:pStyle w:val="Heading1"/>
-        <w:jc w:val="both"/>
-      </w:pPr>
-      <w:bookmarkStart w:id="20" w:name="_Toc414287611"/>
-      <w:r>
-        <w:t>System S</w:t>
-      </w:r>
-      <w:r>
-        <w:t>pecifications</w:t>
-      </w:r>
-      <w:bookmarkEnd w:id="20"/>
-    </w:p>
-    <w:p>
-      <w:pPr>
-        <w:pStyle w:val="Heading2"/>
-      </w:pPr>
-      <w:bookmarkStart w:id="21" w:name="_Toc414287612"/>
-      <w:r>
-        <w:t>Programming Language</w:t>
-      </w:r>
-      <w:bookmarkEnd w:id="21"/>
-    </w:p>
-    <w:p>
-      <w:pPr>
-        <w:jc w:val="both"/>
-      </w:pPr>
-      <w:r>
-        <w:t xml:space="preserve">The plugin will be created using Java, this is because the primary development platform for the Eclipse IDE is Java. </w:t>
-      </w:r>
-      <w:r>
-        <w:t xml:space="preserve">A benefit of Java is that it supports reflection, reflection is necessary </w:t>
-      </w:r>
-      <w:r>
-        <w:t>for</w:t>
-      </w:r>
-      <w:r>
-        <w:t xml:space="preserve"> inspecting user classes and utilising their methods, constructors and variables whilst operating. </w:t>
-      </w:r>
-    </w:p>
-    <w:p>
-      <w:pPr>
-        <w:pStyle w:val="Heading2"/>
-      </w:pPr>
-      <w:bookmarkStart w:id="22" w:name="_Toc414287613"/>
-      <w:r>
-        <w:lastRenderedPageBreak/>
-        <w:t>Dependencies</w:t>
-      </w:r>
-      <w:bookmarkEnd w:id="22"/>
-    </w:p>
-    <w:p>
-      <w:pPr>
-        <w:pStyle w:val="Heading3"/>
-      </w:pPr>
-      <w:bookmarkStart w:id="23" w:name="_Toc414287614"/>
-      <w:r>
-        <w:t>SWT</w:t>
-      </w:r>
-      <w:r>
-        <w:t xml:space="preserve"> Core</w:t>
-      </w:r>
-      <w:bookmarkEnd w:id="23"/>
-    </w:p>
-    <w:p>
-      <w:pPr>
-        <w:jc w:val="both"/>
-      </w:pPr>
-      <w:r>
-        <w:t xml:space="preserve">The GUI will be built using SWT. SWT provides a high degree of flexibility </w:t>
-      </w:r>
-      <w:r>
-        <w:t xml:space="preserve">that allows for custom GUI elements to be built with relative ease, this will minimise complexity in implementing the GUI of the system. However SWT is more complex than other systems such as Swing as such we may encounter issues implementing desired features. </w:t>
-      </w:r>
-    </w:p>
-    <w:p>
-      <w:pPr>
-        <w:pStyle w:val="Heading3"/>
-      </w:pPr>
-      <w:bookmarkStart w:id="24" w:name="_Toc414287615"/>
-      <w:r>
-        <w:t>Eclipse Plugin Development Environment (PDE)</w:t>
-      </w:r>
-      <w:bookmarkEnd w:id="24"/>
-    </w:p>
-    <w:p>
-      <w:r>
-        <w:t xml:space="preserve">The Eclipse Plugin Development Environment (PDE) provides the required tools to build an Eclipse plugin. This will provide the means to extend any additional functionality of the IDE that we need to and provides us with the tools to create the necessary components of the plugin. </w:t>
-      </w:r>
-    </w:p>
-    <w:p>
-      <w:pPr>
-        <w:pStyle w:val="Heading2"/>
-      </w:pPr>
-      <w:bookmarkStart w:id="25" w:name="_Toc414287616"/>
-      <w:r>
-        <w:t>Core Concepts</w:t>
-      </w:r>
-      <w:r>
-        <w:t xml:space="preserve"> &amp; Technologies</w:t>
-      </w:r>
-      <w:bookmarkEnd w:id="25"/>
-    </w:p>
-    <w:p>
-      <w:pPr>
-        <w:pStyle w:val="Heading3"/>
-      </w:pPr>
-      <w:bookmarkStart w:id="26" w:name="_Toc414287617"/>
-      <w:r>
-        <w:t>Reflection</w:t>
-      </w:r>
-      <w:bookmarkEnd w:id="26"/>
-    </w:p>
-    <w:p>
-      <w:pPr>
-        <w:jc w:val="both"/>
-      </w:pPr>
-      <w:r>
-        <w:t xml:space="preserve">Reflection will be used to inspect the code created by the user. By using reflection we will be able to obtain all of the defined constructors, variables and methods of a user class and make use of them in our plugin. Through reflection we will be able to create instances of a user class, inspect and edit the variables contained within and call the </w:t>
-      </w:r>
-      <w:r>
-        <w:t>classes’</w:t>
-      </w:r>
-      <w:r>
-        <w:t xml:space="preserve"> methods as required. </w:t>
-      </w:r>
-    </w:p>
-    <w:p>
-      <w:pPr>
-        <w:jc w:val="both"/>
-      </w:pPr>
-      <w:r>
-        <w:t xml:space="preserve">Using reflection will enable us to make use of user defined constructs without actually knowing any details about them before-hand. </w:t>
-      </w:r>
-      <w:r>
-        <w:t xml:space="preserve">This enables us to allow our plugin the ability to call methods and test areas of user code without prior knowledge of the manner in which user code is defined. </w:t>
-      </w:r>
-    </w:p>
-    <w:p>
-      <w:pPr>
-        <w:jc w:val="both"/>
-      </w:pPr>
-      <w:r>
-        <w:t xml:space="preserve">However when using reflection with Java we must be mindful of the manner in which Java loads classes at runtime. If a class is already loaded and the user edits the base class file the class will not be reloaded and as such the </w:t>
-      </w:r>
-      <w:r>
-        <w:t>user’s</w:t>
-      </w:r>
-      <w:r>
-        <w:t xml:space="preserve"> edits cannot be used. To this end we will have to devise a means to “reload” the class and reuse it as required. </w:t>
-      </w:r>
-    </w:p>
-    <w:p>
-      <w:pPr>
-        <w:pStyle w:val="Heading3"/>
-      </w:pPr>
-      <w:bookmarkStart w:id="27" w:name="_Toc414287618"/>
-      <w:r>
-        <w:t>SWT</w:t>
-      </w:r>
-      <w:bookmarkEnd w:id="27"/>
-    </w:p>
-    <w:p>
-      <w:pPr>
-        <w:jc w:val="both"/>
-      </w:pPr>
-      <w:r>
-        <w:t>SWT is an open source widget toolkit for Java. We will be utilising SWT to define the majority of the GUI within our plugin.</w:t>
-      </w:r>
-      <w:r>
-        <w:t xml:space="preserve"> Through SWT we will define custom widgets to represent aspects of the user </w:t>
-      </w:r>
-      <w:r>
-        <w:t>code as</w:t>
-      </w:r>
-      <w:r>
-        <w:t xml:space="preserve"> GUI elements as required. SWT provides us with the flexibility to define complex custom GUI elements that will be used to implement the majority of the functionality within the plugin. </w:t>
-      </w:r>
-    </w:p>
-    <w:p>
-      <w:pPr>
-        <w:pStyle w:val="Heading3"/>
-      </w:pPr>
-      <w:bookmarkStart w:id="28" w:name="_Toc414287619"/>
-      <w:r>
-        <w:t>Java Model (AST)</w:t>
-      </w:r>
-      <w:bookmarkEnd w:id="28"/>
-      <w:r>
-        <w:t xml:space="preserve"> </w:t>
-      </w:r>
-    </w:p>
-    <w:p>
-      <w:pPr>
-        <w:jc w:val="both"/>
-      </w:pPr>
-      <w:r>
-        <w:t xml:space="preserve">A system to parse the Java Model will need to be devised in order to view the contents of user defined classes. Eclipse contains an Abstract Syntax Tree (AST) that enables </w:t>
-      </w:r>
-      <w:r>
-        <w:t xml:space="preserve">us parse user code and utilise the contents within. This will allow us to traverse the model of a user project and make use of all code they have written, by coupling this with reflection we can </w:t>
-      </w:r>
-      <w:r>
-        <w:t>run</w:t>
-      </w:r>
-      <w:r>
-        <w:t xml:space="preserve"> methods, change variables and alter the structure of a user project as they require. </w:t>
-      </w:r>
-    </w:p>
-    <w:p/>
-    <w:p>
-      <w:pPr>
-        <w:pStyle w:val="Heading2"/>
-      </w:pPr>
       <w:bookmarkStart w:id="29" w:name="_Toc414287620"/>
       <w:r>
-        <w:lastRenderedPageBreak/>
         <w:t>Core</w:t>
       </w:r>
       <w:r>
@@ -7845,7 +7890,15 @@
         <w:t>Enumeration –</w:t>
       </w:r>
       <w:r>
-        <w:t xml:space="preserve"> A basic enum class, sample will show the days of the week. </w:t>
+        <w:t xml:space="preserve"> A basic </w:t>
+      </w:r>
+      <w:proofErr w:type="spellStart"/>
+      <w:r>
+        <w:t>enum</w:t>
+      </w:r>
+      <w:proofErr w:type="spellEnd"/>
+      <w:r>
+        <w:t xml:space="preserve"> class, sample will show the days of the week. </w:t>
       </w:r>
     </w:p>
     <w:p>
@@ -7910,6 +7963,7 @@
         <w:rPr>
           <w:b/>
         </w:rPr>
+        <w:lastRenderedPageBreak/>
         <w:t xml:space="preserve">Get Project – </w:t>
       </w:r>
       <w:r>
@@ -7938,7 +7992,6 @@
         <w:rPr>
           <w:b/>
         </w:rPr>
-        <w:lastRenderedPageBreak/>
         <w:t xml:space="preserve">Get Packages in Project – </w:t>
       </w:r>
       <w:r>
@@ -8286,7 +8339,6 @@
       </w:pPr>
       <w:bookmarkStart w:id="36" w:name="_Toc414287627"/>
       <w:r>
-        <w:lastRenderedPageBreak/>
         <w:t>Object Bench</w:t>
       </w:r>
       <w:bookmarkEnd w:id="36"/>
@@ -8544,7 +8596,6 @@
       </w:pPr>
       <w:bookmarkStart w:id="42" w:name="_Toc414287633"/>
       <w:r>
-        <w:lastRenderedPageBreak/>
         <w:t>New Class</w:t>
       </w:r>
       <w:bookmarkEnd w:id="42"/>
@@ -8839,6 +8890,7 @@
         <w:rPr>
           <w:b/>
         </w:rPr>
+        <w:lastRenderedPageBreak/>
         <w:t>Get/Set Control Values –</w:t>
       </w:r>
       <w:r>
@@ -8873,7 +8925,6 @@
       </w:pPr>
       <w:bookmarkStart w:id="47" w:name="_Toc414287638"/>
       <w:r>
-        <w:lastRenderedPageBreak/>
         <w:t>Template Loader</w:t>
       </w:r>
       <w:bookmarkEnd w:id="47"/>
@@ -8986,15 +9037,11 @@
     <w:p/>
     <w:p/>
     <w:p/>
-    <w:p/>
-    <w:p/>
-    <w:p/>
     <w:p>
       <w:pPr>
         <w:pStyle w:val="Heading1"/>
       </w:pPr>
       <w:r>
-        <w:lastRenderedPageBreak/>
         <w:t xml:space="preserve"> </w:t>
       </w:r>
       <w:bookmarkStart w:id="52" w:name="_Toc414287643"/>
@@ -9154,7 +9201,6 @@
       </w:pPr>
       <w:bookmarkStart w:id="54" w:name="_Toc414287645"/>
       <w:r>
-        <w:lastRenderedPageBreak/>
         <w:t>Class Diagram View</w:t>
       </w:r>
       <w:bookmarkEnd w:id="54"/>
@@ -9339,7 +9385,6 @@
       </w:pPr>
       <w:bookmarkStart w:id="56" w:name="_Toc414287647"/>
       <w:r>
-        <w:lastRenderedPageBreak/>
         <w:t>Inspector View</w:t>
       </w:r>
       <w:bookmarkEnd w:id="56"/>
@@ -9460,16 +9505,6 @@
     </w:p>
     <w:p>
       <w:pPr>
-        <w:jc w:val="center"/>
-      </w:pPr>
-    </w:p>
-    <w:p>
-      <w:pPr>
-        <w:jc w:val="center"/>
-      </w:pPr>
-    </w:p>
-    <w:p>
-      <w:pPr>
         <w:pStyle w:val="Heading2"/>
       </w:pPr>
       <w:bookmarkStart w:id="57" w:name="_Toc414287648"/>
@@ -9625,11 +9660,6 @@
           </wp:inline>
         </w:drawing>
       </w:r>
-    </w:p>
-    <w:p>
-      <w:pPr>
-        <w:jc w:val="center"/>
-      </w:pPr>
     </w:p>
     <w:p>
       <w:pPr>
@@ -10049,7 +10079,15 @@
         <w:jc w:val="both"/>
       </w:pPr>
       <w:r>
-        <w:t>This diagram is a use case, it shows all the interactions the actor (</w:t>
+        <w:t xml:space="preserve">This diagram is a use </w:t>
+      </w:r>
+      <w:proofErr w:type="gramStart"/>
+      <w:r>
+        <w:t>case,</w:t>
+      </w:r>
+      <w:proofErr w:type="gramEnd"/>
+      <w:r>
+        <w:t xml:space="preserve"> it shows all the interactions the actor (</w:t>
       </w:r>
       <w:r>
         <w:t>the user of the plugin in this case</w:t>
@@ -10244,6 +10282,12 @@
         <w:pStyle w:val="Heading3"/>
         <w:jc w:val="both"/>
         <w:sectPr>
+          <w:headerReference w:type="even" r:id="rId19"/>
+          <w:headerReference w:type="default" r:id="rId20"/>
+          <w:footerReference w:type="even" r:id="rId21"/>
+          <w:footerReference w:type="default" r:id="rId22"/>
+          <w:headerReference w:type="first" r:id="rId23"/>
+          <w:footerReference w:type="first" r:id="rId24"/>
           <w:pgSz w:w="11906" w:h="16838"/>
           <w:pgMar w:top="1440" w:right="1440" w:bottom="1440" w:left="1440" w:header="708" w:footer="708" w:gutter="0"/>
           <w:cols w:space="708"/>
@@ -10288,7 +10332,7 @@
                     <pic:cNvPicPr/>
                   </pic:nvPicPr>
                   <pic:blipFill rotWithShape="1">
-                    <a:blip r:embed="rId19">
+                    <a:blip r:embed="rId25">
                       <a:extLst>
                         <a:ext uri="{28A0092B-C50C-407E-A947-70E740481C1C}">
                           <a14:useLocalDpi xmlns:a14="http://schemas.microsoft.com/office/drawing/2010/main" val="0"/>
@@ -10348,7 +10392,7 @@
                     <pic:cNvPicPr/>
                   </pic:nvPicPr>
                   <pic:blipFill rotWithShape="1">
-                    <a:blip r:embed="rId19">
+                    <a:blip r:embed="rId25">
                       <a:extLst>
                         <a:ext uri="{28A0092B-C50C-407E-A947-70E740481C1C}">
                           <a14:useLocalDpi xmlns:a14="http://schemas.microsoft.com/office/drawing/2010/main" val="0"/>
@@ -10431,17 +10475,31 @@
       <w:pPr>
         <w:jc w:val="both"/>
       </w:pPr>
+      <w:bookmarkStart w:id="66" w:name="_GoBack"/>
+      <w:r>
+        <w:t xml:space="preserve">To develop this project both members of the team will actively focus on development from December 2015 onwards. The development will focus on creating a framework first and then developing each component of the system as required. The perspective will be created after utility classes and then each view created with dialogs implemented on an as needed basis. </w:t>
+      </w:r>
+      <w:r>
+        <w:t xml:space="preserve">The system will then be fully tested using unit testing, full </w:t>
+      </w:r>
+      <w:r>
+        <w:t>system tests</w:t>
+      </w:r>
+      <w:r>
+        <w:t xml:space="preserve"> with alpha and beta phases and a comprehensive usability testing which evaluated the educational value of the plugin. </w:t>
+      </w:r>
     </w:p>
     <w:p>
       <w:pPr>
         <w:pStyle w:val="Heading1"/>
         <w:jc w:val="both"/>
       </w:pPr>
-      <w:bookmarkStart w:id="66" w:name="_Toc414287657"/>
+      <w:bookmarkStart w:id="67" w:name="_Toc414287657"/>
+      <w:bookmarkEnd w:id="66"/>
       <w:r>
         <w:t>Evaluation Criteria</w:t>
       </w:r>
-      <w:bookmarkEnd w:id="66"/>
+      <w:bookmarkEnd w:id="67"/>
     </w:p>
     <w:p>
       <w:pPr>
@@ -10461,11 +10519,11 @@
       <w:pPr>
         <w:pStyle w:val="Heading2"/>
       </w:pPr>
-      <w:bookmarkStart w:id="67" w:name="_Toc414287658"/>
+      <w:bookmarkStart w:id="68" w:name="_Toc414287658"/>
       <w:r>
         <w:t>Requirements</w:t>
       </w:r>
-      <w:bookmarkEnd w:id="67"/>
+      <w:bookmarkEnd w:id="68"/>
     </w:p>
     <w:p>
       <w:pPr>
@@ -10547,11 +10605,11 @@
       <w:pPr>
         <w:pStyle w:val="Heading2"/>
       </w:pPr>
-      <w:bookmarkStart w:id="68" w:name="_Toc414287659"/>
+      <w:bookmarkStart w:id="69" w:name="_Toc414287659"/>
       <w:r>
         <w:t>Testing</w:t>
       </w:r>
-      <w:bookmarkEnd w:id="68"/>
+      <w:bookmarkEnd w:id="69"/>
     </w:p>
     <w:p>
       <w:pPr>
@@ -10565,7 +10623,7 @@
       <w:pPr>
         <w:pStyle w:val="Heading3"/>
       </w:pPr>
-      <w:bookmarkStart w:id="69" w:name="_Toc414287660"/>
+      <w:bookmarkStart w:id="70" w:name="_Toc414287660"/>
       <w:r>
         <w:t>Black-Box Testing (Usability</w:t>
       </w:r>
@@ -10575,36 +10633,29 @@
       <w:r>
         <w:t>)</w:t>
       </w:r>
-      <w:bookmarkEnd w:id="69"/>
-    </w:p>
-    <w:p>
-      <w:pPr>
-        <w:jc w:val="both"/>
-      </w:pPr>
-      <w:r>
-        <w:t xml:space="preserve">Black-box testing will be performed with a user that has had minimal involvement with the development of the plugin. Black-box testing will be limited due to a lack of resources but will comprise of basic functionality and usability testing. Performing some black-box testing will enable us to find and address issues that will be missed in development due to oversight and potential overfamiliarity with the system. It can be highly difficult to imagine every scenario a user may attempt without allowing a user to use the system under supervision to monitor and assess results as required. There is always a difficulty in designing test cases for black-box tests, this is usually due to the lack of information available to the tester on the inner workings of the system, there can also only be a finite number of tests performed based upon the testers available time. Despite potential limitations it will be a valuable process during testing to ensure a higher standard of quality in the end product. Black-box testing will allow us to gain insight onto the usability of the system and will ensure that the functionality works as intended. </w:t>
-      </w:r>
-    </w:p>
-    <w:p>
-      <w:pPr>
-        <w:jc w:val="both"/>
-      </w:pPr>
-    </w:p>
-    <w:p>
-      <w:pPr>
-        <w:jc w:val="both"/>
-      </w:pPr>
+      <w:bookmarkEnd w:id="70"/>
+    </w:p>
+    <w:p>
+      <w:pPr>
+        <w:jc w:val="both"/>
+      </w:pPr>
+      <w:r>
+        <w:t xml:space="preserve">Black-box testing will be performed with a user that has had minimal involvement with the development of the plugin. Black-box testing will be limited due to a lack of resources but will comprise of basic functionality and usability testing. Performing some black-box testing will enable us to find and address issues that will be missed in development due to oversight and potential overfamiliarity with the system. It can be highly difficult to imagine every scenario a user may attempt without allowing a user to use the system under supervision to monitor and assess results as required. There is always a difficulty in designing test cases for black-box tests, this is usually due to the lack of information available to the tester on the inner workings of the system, there can also only be a finite number of tests performed based upon the testers available time. Despite potential limitations it will be a valuable process during testing to ensure a higher standard of quality in the end product. </w:t>
+      </w:r>
+      <w:r>
+        <w:lastRenderedPageBreak/>
+        <w:t xml:space="preserve">Black-box testing will allow us to gain insight onto the usability of the system and will ensure that the functionality works as intended. </w:t>
+      </w:r>
     </w:p>
     <w:p>
       <w:pPr>
         <w:pStyle w:val="Heading3"/>
       </w:pPr>
-      <w:bookmarkStart w:id="70" w:name="_Toc414287661"/>
-      <w:r>
-        <w:lastRenderedPageBreak/>
+      <w:bookmarkStart w:id="71" w:name="_Toc414287661"/>
+      <w:r>
         <w:t>White-Box Testing (Functionality)</w:t>
       </w:r>
-      <w:bookmarkEnd w:id="70"/>
+      <w:bookmarkEnd w:id="71"/>
     </w:p>
     <w:p>
       <w:pPr>
@@ -10648,14 +10699,14 @@
       <w:pPr>
         <w:pStyle w:val="Heading3"/>
       </w:pPr>
-      <w:bookmarkStart w:id="71" w:name="_Toc414287662"/>
+      <w:bookmarkStart w:id="72" w:name="_Toc414287662"/>
       <w:r>
         <w:t xml:space="preserve">Automated Testing </w:t>
       </w:r>
       <w:r>
         <w:t>(Unit Testing)</w:t>
       </w:r>
-      <w:bookmarkEnd w:id="71"/>
+      <w:bookmarkEnd w:id="72"/>
     </w:p>
     <w:p>
       <w:pPr>
@@ -10678,11 +10729,11 @@
       <w:pPr>
         <w:pStyle w:val="Heading3"/>
       </w:pPr>
-      <w:bookmarkStart w:id="72" w:name="_Toc414287663"/>
+      <w:bookmarkStart w:id="73" w:name="_Toc414287663"/>
       <w:r>
         <w:t>Regression</w:t>
       </w:r>
-      <w:bookmarkEnd w:id="72"/>
+      <w:bookmarkEnd w:id="73"/>
       <w:r>
         <w:t xml:space="preserve"> </w:t>
       </w:r>
@@ -10722,11 +10773,11 @@
       <w:pPr>
         <w:pStyle w:val="Heading3"/>
       </w:pPr>
-      <w:bookmarkStart w:id="73" w:name="_Toc414287664"/>
+      <w:bookmarkStart w:id="74" w:name="_Toc414287664"/>
       <w:r>
         <w:t>Acceptance Testing</w:t>
       </w:r>
-      <w:bookmarkEnd w:id="73"/>
+      <w:bookmarkEnd w:id="74"/>
     </w:p>
     <w:p>
       <w:pPr>
@@ -10756,12 +10807,11 @@
       <w:pPr>
         <w:pStyle w:val="Heading3"/>
       </w:pPr>
-      <w:bookmarkStart w:id="74" w:name="_Toc414287665"/>
-      <w:r>
-        <w:lastRenderedPageBreak/>
+      <w:bookmarkStart w:id="75" w:name="_Toc414287665"/>
+      <w:r>
         <w:t>Alpha/Beta Testing</w:t>
       </w:r>
-      <w:bookmarkEnd w:id="74"/>
+      <w:bookmarkEnd w:id="75"/>
       <w:r>
         <w:t xml:space="preserve"> </w:t>
       </w:r>
@@ -10826,11 +10876,11 @@
       <w:pPr>
         <w:pStyle w:val="Heading3"/>
       </w:pPr>
-      <w:bookmarkStart w:id="75" w:name="_Toc414287666"/>
+      <w:bookmarkStart w:id="76" w:name="_Toc414287666"/>
       <w:r>
         <w:t>A note on Version Numbering</w:t>
       </w:r>
-      <w:bookmarkEnd w:id="75"/>
+      <w:bookmarkEnd w:id="76"/>
     </w:p>
     <w:p>
       <w:pPr>
@@ -10848,6 +10898,7 @@
           <w:i/>
         </w:rPr>
       </w:pPr>
+      <w:proofErr w:type="spellStart"/>
       <w:r>
         <w:rPr>
           <w:b/>
@@ -10855,6 +10906,7 @@
         </w:rPr>
         <w:t>production.beta.alpha</w:t>
       </w:r>
+      <w:proofErr w:type="spellEnd"/>
     </w:p>
     <w:p>
       <w:pPr>
@@ -10868,17 +10920,17 @@
       <w:pPr>
         <w:pStyle w:val="Heading2"/>
       </w:pPr>
-      <w:bookmarkStart w:id="76" w:name="_Toc414287667"/>
+      <w:bookmarkStart w:id="77" w:name="_Toc414287667"/>
       <w:r>
         <w:t>Educational Value</w:t>
       </w:r>
-      <w:bookmarkEnd w:id="76"/>
+      <w:bookmarkEnd w:id="77"/>
     </w:p>
     <w:p>
       <w:pPr>
         <w:pStyle w:val="Heading3"/>
       </w:pPr>
-      <w:bookmarkStart w:id="77" w:name="_Toc414287668"/>
+      <w:bookmarkStart w:id="78" w:name="_Toc414287668"/>
       <w:r>
         <w:t xml:space="preserve">Following Lessons </w:t>
       </w:r>
@@ -10889,18 +10941,18 @@
         </w:rPr>
         <w:t>(ASH)</w:t>
       </w:r>
-      <w:bookmarkEnd w:id="77"/>
+      <w:bookmarkEnd w:id="78"/>
     </w:p>
     <w:p/>
     <w:p>
       <w:pPr>
         <w:pStyle w:val="Heading3"/>
       </w:pPr>
-      <w:bookmarkStart w:id="78" w:name="_Toc414287669"/>
+      <w:bookmarkStart w:id="79" w:name="_Toc414287669"/>
       <w:r>
         <w:t>Code Testing</w:t>
       </w:r>
-      <w:bookmarkEnd w:id="78"/>
+      <w:bookmarkEnd w:id="79"/>
       <w:r>
         <w:t xml:space="preserve"> </w:t>
       </w:r>
@@ -10923,11 +10975,11 @@
       <w:pPr>
         <w:pStyle w:val="Heading2"/>
       </w:pPr>
-      <w:bookmarkStart w:id="79" w:name="_Toc414287670"/>
+      <w:bookmarkStart w:id="80" w:name="_Toc414287670"/>
       <w:r>
         <w:t>Client and User Evaluation</w:t>
       </w:r>
-      <w:bookmarkEnd w:id="79"/>
+      <w:bookmarkEnd w:id="80"/>
     </w:p>
     <w:p>
       <w:pPr>
@@ -10940,7 +10992,11 @@
         <w:t>has met outlined criteria. By gaining feedback from the client and users we will be</w:t>
       </w:r>
       <w:r>
-        <w:t xml:space="preserve"> provided with insight into both successes and failures of the project. This allows us the opportunity to reflect on the project and provide a </w:t>
+        <w:t xml:space="preserve"> provided with insight into both successes and failures of the project. This allows us the opportunity to reflect </w:t>
+      </w:r>
+      <w:r>
+        <w:lastRenderedPageBreak/>
+        <w:t xml:space="preserve">on the project and provide a </w:t>
       </w:r>
       <w:r>
         <w:t>plan for</w:t>
@@ -10958,12 +11014,11 @@
       <w:pPr>
         <w:pStyle w:val="Heading2"/>
       </w:pPr>
-      <w:bookmarkStart w:id="80" w:name="_Toc414287671"/>
-      <w:r>
-        <w:lastRenderedPageBreak/>
+      <w:bookmarkStart w:id="81" w:name="_Toc414287671"/>
+      <w:r>
         <w:t>Comparison</w:t>
       </w:r>
-      <w:bookmarkEnd w:id="80"/>
+      <w:bookmarkEnd w:id="81"/>
     </w:p>
     <w:p>
       <w:pPr>
@@ -10978,56 +11033,19 @@
     </w:p>
     <w:p>
       <w:pPr>
+        <w:jc w:val="both"/>
+      </w:pPr>
+    </w:p>
+    <w:p>
+      <w:pPr>
         <w:pStyle w:val="Heading1"/>
-        <w:jc w:val="both"/>
-      </w:pPr>
-      <w:bookmarkStart w:id="81" w:name="_Toc414287672"/>
-      <w:r>
-        <w:t>Conclusion</w:t>
-      </w:r>
-      <w:bookmarkEnd w:id="81"/>
-      <w:r>
-        <w:t>???</w:t>
-      </w:r>
-      <w:bookmarkStart w:id="82" w:name="_GoBack"/>
+      </w:pPr>
+      <w:bookmarkStart w:id="82" w:name="_Toc414287674"/>
+      <w:r>
+        <w:t>References</w:t>
+      </w:r>
       <w:bookmarkEnd w:id="82"/>
     </w:p>
-    <w:p>
-      <w:pPr>
-        <w:jc w:val="both"/>
-      </w:pPr>
-    </w:p>
-    <w:p>
-      <w:pPr>
-        <w:jc w:val="both"/>
-      </w:pPr>
-    </w:p>
-    <w:p>
-      <w:pPr>
-        <w:pStyle w:val="Heading1"/>
-        <w:jc w:val="both"/>
-      </w:pPr>
-      <w:bookmarkStart w:id="83" w:name="_Toc414287673"/>
-      <w:r>
-        <w:t>Glossary</w:t>
-      </w:r>
-      <w:bookmarkEnd w:id="83"/>
-    </w:p>
-    <w:p>
-      <w:pPr>
-        <w:jc w:val="both"/>
-      </w:pPr>
-    </w:p>
-    <w:p>
-      <w:pPr>
-        <w:pStyle w:val="Heading1"/>
-      </w:pPr>
-      <w:bookmarkStart w:id="84" w:name="_Toc414287674"/>
-      <w:r>
-        <w:t>References</w:t>
-      </w:r>
-      <w:bookmarkEnd w:id="84"/>
-    </w:p>
     <w:p/>
     <w:p>
       <w:pPr>
@@ -11038,7 +11056,7 @@
       <w:pPr>
         <w:jc w:val="both"/>
       </w:pPr>
-      <w:hyperlink r:id="rId20" w:history="1">
+      <w:hyperlink r:id="rId26" w:history="1">
         <w:r>
           <w:rPr>
             <w:rStyle w:val="Hyperlink"/>
@@ -11062,14 +11080,14 @@
         <w:pStyle w:val="Heading1"/>
         <w:jc w:val="both"/>
       </w:pPr>
-      <w:bookmarkStart w:id="85" w:name="_Toc414287675"/>
+      <w:bookmarkStart w:id="83" w:name="_Toc414287675"/>
       <w:r>
         <w:t>Appendix</w:t>
       </w:r>
       <w:r>
         <w:t xml:space="preserve"> A: Past Diagrams</w:t>
       </w:r>
-      <w:bookmarkEnd w:id="85"/>
+      <w:bookmarkEnd w:id="83"/>
     </w:p>
     <w:p>
       <w:pPr>
@@ -11102,7 +11120,7 @@
                     <pic:cNvPicPr/>
                   </pic:nvPicPr>
                   <pic:blipFill>
-                    <a:blip r:embed="rId21">
+                    <a:blip r:embed="rId27">
                       <a:extLst>
                         <a:ext uri="{28A0092B-C50C-407E-A947-70E740481C1C}">
                           <a14:useLocalDpi xmlns:a14="http://schemas.microsoft.com/office/drawing/2010/main" val="0"/>
@@ -11184,7 +11202,7 @@
                     <pic:cNvPicPr/>
                   </pic:nvPicPr>
                   <pic:blipFill>
-                    <a:blip r:embed="rId22">
+                    <a:blip r:embed="rId28">
                       <a:extLst>
                         <a:ext uri="{28A0092B-C50C-407E-A947-70E740481C1C}">
                           <a14:useLocalDpi xmlns:a14="http://schemas.microsoft.com/office/drawing/2010/main" val="0"/>
@@ -11216,16 +11234,11 @@
         <w:pStyle w:val="Heading1"/>
         <w:jc w:val="both"/>
       </w:pPr>
-      <w:bookmarkStart w:id="86" w:name="_Toc414287676"/>
+      <w:bookmarkStart w:id="84" w:name="_Toc414287676"/>
       <w:r>
         <w:t>Appendix B: Document History</w:t>
       </w:r>
-      <w:bookmarkEnd w:id="86"/>
-    </w:p>
-    <w:p>
-      <w:pPr>
-        <w:jc w:val="both"/>
-      </w:pPr>
+      <w:bookmarkEnd w:id="84"/>
     </w:p>
     <w:p>
       <w:pPr>
@@ -11306,6 +11319,81 @@
 </w:endnotes>
 </file>
 
+<file path=word/footer1.xml><?xml version="1.0" encoding="utf-8"?>
+<w:ftr xmlns:wpc="http://schemas.microsoft.com/office/word/2010/wordprocessingCanvas" xmlns:mc="http://schemas.openxmlformats.org/markup-compatibility/2006" xmlns:o="urn:schemas-microsoft-com:office:office" xmlns:r="http://schemas.openxmlformats.org/officeDocument/2006/relationships" xmlns:m="http://schemas.openxmlformats.org/officeDocument/2006/math" xmlns:v="urn:schemas-microsoft-com:vml" xmlns:wp14="http://schemas.microsoft.com/office/word/2010/wordprocessingDrawing" xmlns:wp="http://schemas.openxmlformats.org/drawingml/2006/wordprocessingDrawing" xmlns:w10="urn:schemas-microsoft-com:office:word" xmlns:w="http://schemas.openxmlformats.org/wordprocessingml/2006/main" xmlns:w14="http://schemas.microsoft.com/office/word/2010/wordml" xmlns:wpg="http://schemas.microsoft.com/office/word/2010/wordprocessingGroup" xmlns:wpi="http://schemas.microsoft.com/office/word/2010/wordprocessingInk" xmlns:wne="http://schemas.microsoft.com/office/word/2006/wordml" xmlns:wps="http://schemas.microsoft.com/office/word/2010/wordprocessingShape" mc:Ignorable="w14 wp14">
+  <w:p>
+    <w:pPr>
+      <w:pStyle w:val="Footer"/>
+    </w:pPr>
+  </w:p>
+</w:ftr>
+</file>
+
+<file path=word/footer2.xml><?xml version="1.0" encoding="utf-8"?>
+<w:ftr xmlns:wpc="http://schemas.microsoft.com/office/word/2010/wordprocessingCanvas" xmlns:mc="http://schemas.openxmlformats.org/markup-compatibility/2006" xmlns:o="urn:schemas-microsoft-com:office:office" xmlns:r="http://schemas.openxmlformats.org/officeDocument/2006/relationships" xmlns:m="http://schemas.openxmlformats.org/officeDocument/2006/math" xmlns:v="urn:schemas-microsoft-com:vml" xmlns:wp14="http://schemas.microsoft.com/office/word/2010/wordprocessingDrawing" xmlns:wp="http://schemas.openxmlformats.org/drawingml/2006/wordprocessingDrawing" xmlns:w10="urn:schemas-microsoft-com:office:word" xmlns:w="http://schemas.openxmlformats.org/wordprocessingml/2006/main" xmlns:w14="http://schemas.microsoft.com/office/word/2010/wordml" xmlns:wpg="http://schemas.microsoft.com/office/word/2010/wordprocessingGroup" xmlns:wpi="http://schemas.microsoft.com/office/word/2010/wordprocessingInk" xmlns:wne="http://schemas.microsoft.com/office/word/2006/wordml" xmlns:wps="http://schemas.microsoft.com/office/word/2010/wordprocessingShape" mc:Ignorable="w14 wp14">
+  <w:sdt>
+    <w:sdtPr>
+      <w:id w:val="268904284"/>
+      <w:docPartObj>
+        <w:docPartGallery w:val="Page Numbers (Bottom of Page)"/>
+        <w:docPartUnique/>
+      </w:docPartObj>
+    </w:sdtPr>
+    <w:sdtEndPr/>
+    <w:sdtContent>
+      <w:p>
+        <w:pPr>
+          <w:pStyle w:val="Footer"/>
+          <w:jc w:val="right"/>
+        </w:pPr>
+        <w:r>
+          <w:t xml:space="preserve">Page | </w:t>
+        </w:r>
+        <w:r>
+          <w:fldChar w:fldCharType="begin"/>
+        </w:r>
+        <w:r>
+          <w:instrText xml:space="preserve"> PAGE   \* MERGEFORMAT </w:instrText>
+        </w:r>
+        <w:r>
+          <w:fldChar w:fldCharType="separate"/>
+        </w:r>
+        <w:r>
+          <w:rPr>
+            <w:noProof/>
+          </w:rPr>
+          <w:t>25</w:t>
+        </w:r>
+        <w:r>
+          <w:rPr>
+            <w:noProof/>
+          </w:rPr>
+          <w:fldChar w:fldCharType="end"/>
+        </w:r>
+        <w:r>
+          <w:t xml:space="preserve"> </w:t>
+        </w:r>
+      </w:p>
+    </w:sdtContent>
+  </w:sdt>
+  <w:p>
+    <w:pPr>
+      <w:pStyle w:val="Footer"/>
+    </w:pPr>
+  </w:p>
+</w:ftr>
+</file>
+
+<file path=word/footer3.xml><?xml version="1.0" encoding="utf-8"?>
+<w:ftr xmlns:wpc="http://schemas.microsoft.com/office/word/2010/wordprocessingCanvas" xmlns:mc="http://schemas.openxmlformats.org/markup-compatibility/2006" xmlns:o="urn:schemas-microsoft-com:office:office" xmlns:r="http://schemas.openxmlformats.org/officeDocument/2006/relationships" xmlns:m="http://schemas.openxmlformats.org/officeDocument/2006/math" xmlns:v="urn:schemas-microsoft-com:vml" xmlns:wp14="http://schemas.microsoft.com/office/word/2010/wordprocessingDrawing" xmlns:wp="http://schemas.openxmlformats.org/drawingml/2006/wordprocessingDrawing" xmlns:w10="urn:schemas-microsoft-com:office:word" xmlns:w="http://schemas.openxmlformats.org/wordprocessingml/2006/main" xmlns:w14="http://schemas.microsoft.com/office/word/2010/wordml" xmlns:wpg="http://schemas.microsoft.com/office/word/2010/wordprocessingGroup" xmlns:wpi="http://schemas.microsoft.com/office/word/2010/wordprocessingInk" xmlns:wne="http://schemas.microsoft.com/office/word/2006/wordml" xmlns:wps="http://schemas.microsoft.com/office/word/2010/wordprocessingShape" mc:Ignorable="w14 wp14">
+  <w:p>
+    <w:pPr>
+      <w:pStyle w:val="Footer"/>
+    </w:pPr>
+  </w:p>
+</w:ftr>
+</file>
+
 <file path=word/footnotes.xml><?xml version="1.0" encoding="utf-8"?>
 <w:footnotes xmlns:wpc="http://schemas.microsoft.com/office/word/2010/wordprocessingCanvas" xmlns:mc="http://schemas.openxmlformats.org/markup-compatibility/2006" xmlns:o="urn:schemas-microsoft-com:office:office" xmlns:r="http://schemas.openxmlformats.org/officeDocument/2006/relationships" xmlns:m="http://schemas.openxmlformats.org/officeDocument/2006/math" xmlns:v="urn:schemas-microsoft-com:vml" xmlns:wp14="http://schemas.microsoft.com/office/word/2010/wordprocessingDrawing" xmlns:wp="http://schemas.openxmlformats.org/drawingml/2006/wordprocessingDrawing" xmlns:w10="urn:schemas-microsoft-com:office:word" xmlns:w="http://schemas.openxmlformats.org/wordprocessingml/2006/main" xmlns:w14="http://schemas.microsoft.com/office/word/2010/wordml" xmlns:wpg="http://schemas.microsoft.com/office/word/2010/wordprocessingGroup" xmlns:wpi="http://schemas.microsoft.com/office/word/2010/wordprocessingInk" xmlns:wne="http://schemas.microsoft.com/office/word/2006/wordml" xmlns:wps="http://schemas.microsoft.com/office/word/2010/wordprocessingShape" mc:Ignorable="w14 wp14">
   <w:footnote w:type="separator" w:id="-1">
@@ -11345,6 +11433,47 @@
     </w:p>
   </w:footnote>
 </w:footnotes>
+</file>
+
+<file path=word/header1.xml><?xml version="1.0" encoding="utf-8"?>
+<w:hdr xmlns:wpc="http://schemas.microsoft.com/office/word/2010/wordprocessingCanvas" xmlns:mc="http://schemas.openxmlformats.org/markup-compatibility/2006" xmlns:o="urn:schemas-microsoft-com:office:office" xmlns:r="http://schemas.openxmlformats.org/officeDocument/2006/relationships" xmlns:m="http://schemas.openxmlformats.org/officeDocument/2006/math" xmlns:v="urn:schemas-microsoft-com:vml" xmlns:wp14="http://schemas.microsoft.com/office/word/2010/wordprocessingDrawing" xmlns:wp="http://schemas.openxmlformats.org/drawingml/2006/wordprocessingDrawing" xmlns:w10="urn:schemas-microsoft-com:office:word" xmlns:w="http://schemas.openxmlformats.org/wordprocessingml/2006/main" xmlns:w14="http://schemas.microsoft.com/office/word/2010/wordml" xmlns:wpg="http://schemas.microsoft.com/office/word/2010/wordprocessingGroup" xmlns:wpi="http://schemas.microsoft.com/office/word/2010/wordprocessingInk" xmlns:wne="http://schemas.microsoft.com/office/word/2006/wordml" xmlns:wps="http://schemas.microsoft.com/office/word/2010/wordprocessingShape" mc:Ignorable="w14 wp14">
+  <w:p>
+    <w:pPr>
+      <w:pStyle w:val="Header"/>
+    </w:pPr>
+  </w:p>
+</w:hdr>
+</file>
+
+<file path=word/header2.xml><?xml version="1.0" encoding="utf-8"?>
+<w:hdr xmlns:wpc="http://schemas.microsoft.com/office/word/2010/wordprocessingCanvas" xmlns:mc="http://schemas.openxmlformats.org/markup-compatibility/2006" xmlns:o="urn:schemas-microsoft-com:office:office" xmlns:r="http://schemas.openxmlformats.org/officeDocument/2006/relationships" xmlns:m="http://schemas.openxmlformats.org/officeDocument/2006/math" xmlns:v="urn:schemas-microsoft-com:vml" xmlns:wp14="http://schemas.microsoft.com/office/word/2010/wordprocessingDrawing" xmlns:wp="http://schemas.openxmlformats.org/drawingml/2006/wordprocessingDrawing" xmlns:w10="urn:schemas-microsoft-com:office:word" xmlns:w="http://schemas.openxmlformats.org/wordprocessingml/2006/main" xmlns:w14="http://schemas.microsoft.com/office/word/2010/wordml" xmlns:wpg="http://schemas.microsoft.com/office/word/2010/wordprocessingGroup" xmlns:wpi="http://schemas.microsoft.com/office/word/2010/wordprocessingInk" xmlns:wne="http://schemas.microsoft.com/office/word/2006/wordml" xmlns:wps="http://schemas.microsoft.com/office/word/2010/wordprocessingShape" mc:Ignorable="w14 wp14">
+  <w:p>
+    <w:pPr>
+      <w:pStyle w:val="Header"/>
+    </w:pPr>
+    <w:r>
+      <w:t>B Kendrick, A Syed</w:t>
+    </w:r>
+    <w:r>
+      <w:tab/>
+      <w:t>Design</w:t>
+    </w:r>
+    <w:r>
+      <w:tab/>
+      <w:t>Group-Project</w:t>
+    </w:r>
+  </w:p>
+</w:hdr>
+</file>
+
+<file path=word/header3.xml><?xml version="1.0" encoding="utf-8"?>
+<w:hdr xmlns:wpc="http://schemas.microsoft.com/office/word/2010/wordprocessingCanvas" xmlns:mc="http://schemas.openxmlformats.org/markup-compatibility/2006" xmlns:o="urn:schemas-microsoft-com:office:office" xmlns:r="http://schemas.openxmlformats.org/officeDocument/2006/relationships" xmlns:m="http://schemas.openxmlformats.org/officeDocument/2006/math" xmlns:v="urn:schemas-microsoft-com:vml" xmlns:wp14="http://schemas.microsoft.com/office/word/2010/wordprocessingDrawing" xmlns:wp="http://schemas.openxmlformats.org/drawingml/2006/wordprocessingDrawing" xmlns:w10="urn:schemas-microsoft-com:office:word" xmlns:w="http://schemas.openxmlformats.org/wordprocessingml/2006/main" xmlns:w14="http://schemas.microsoft.com/office/word/2010/wordml" xmlns:wpg="http://schemas.microsoft.com/office/word/2010/wordprocessingGroup" xmlns:wpi="http://schemas.microsoft.com/office/word/2010/wordprocessingInk" xmlns:wne="http://schemas.microsoft.com/office/word/2006/wordml" xmlns:wps="http://schemas.microsoft.com/office/word/2010/wordprocessingShape" mc:Ignorable="w14 wp14">
+  <w:p>
+    <w:pPr>
+      <w:pStyle w:val="Header"/>
+    </w:pPr>
+  </w:p>
+</w:hdr>
 </file>
 
 <file path=word/numbering.xml><?xml version="1.0" encoding="utf-8"?>
@@ -15881,7 +16010,7 @@
   <a:extraClrSchemeLst/>
   <a:extLst>
     <a:ext uri="{05A4C25C-085E-4340-85A3-A5531E510DB2}">
-      <thm15:themeFamily xmlns:thm15="http://schemas.microsoft.com/office/thememl/2012/main" xmlns="" name="Office Theme" id="{62F939B6-93AF-4DB8-9C6B-D6C7DFDC589F}" vid="{4A3C46E8-61CC-4603-A589-7422A47A8E4A}"/>
+      <thm15:themeFamily xmlns="" xmlns:thm15="http://schemas.microsoft.com/office/thememl/2012/main" name="Office Theme" id="{62F939B6-93AF-4DB8-9C6B-D6C7DFDC589F}" vid="{4A3C46E8-61CC-4603-A589-7422A47A8E4A}"/>
     </a:ext>
   </a:extLst>
 </a:theme>
@@ -15892,7 +16021,7 @@
 </file>
 
 <file path=customXml/itemProps1.xml><?xml version="1.0" encoding="utf-8"?>
-<ds:datastoreItem xmlns:ds="http://schemas.openxmlformats.org/officeDocument/2006/customXml" ds:itemID="{E9A2FD44-2A90-4F9D-9FE5-3F625B556FF6}">
+<ds:datastoreItem xmlns:ds="http://schemas.openxmlformats.org/officeDocument/2006/customXml" ds:itemID="{4923F33C-37D4-44EA-8778-077DDED3EC9F}">
   <ds:schemaRefs>
     <ds:schemaRef ds:uri="http://schemas.openxmlformats.org/officeDocument/2006/bibliography"/>
   </ds:schemaRefs>

</xml_diff>

<commit_message>
26/04/2015 - One of the last
Notes:
	-Added basic class diagrams, going to add abstract ones soon.
	-Refactored some of the code to better fit the designs.
</commit_message>
<xml_diff>
--- a/doc/Design Document.docx
+++ b/doc/Design Document.docx
@@ -628,7 +628,6 @@
                                 <w:dataBinding w:prefixMappings="xmlns:ns0='http://purl.org/dc/elements/1.1/' xmlns:ns1='http://schemas.openxmlformats.org/package/2006/metadata/core-properties' " w:xpath="/ns1:coreProperties[1]/ns0:title[1]" w:storeItemID="{6C3C8BC8-F283-45AE-878A-BAB7291924A1}"/>
                                 <w:text/>
                               </w:sdtPr>
-                              <w:sdtEndPr/>
                               <w:sdtContent>
                                 <w:p>
                                   <w:pPr>
@@ -667,7 +666,6 @@
                                 <w:dataBinding w:prefixMappings="xmlns:ns0='http://purl.org/dc/elements/1.1/' xmlns:ns1='http://schemas.openxmlformats.org/package/2006/metadata/core-properties' " w:xpath="/ns1:coreProperties[1]/ns0:subject[1]" w:storeItemID="{6C3C8BC8-F283-45AE-878A-BAB7291924A1}"/>
                                 <w:text/>
                               </w:sdtPr>
-                              <w:sdtEndPr/>
                               <w:sdtContent>
                                 <w:p>
                                   <w:pPr>
@@ -790,7 +788,6 @@
                           <w:dataBinding w:prefixMappings="xmlns:ns0='http://purl.org/dc/elements/1.1/' xmlns:ns1='http://schemas.openxmlformats.org/package/2006/metadata/core-properties' " w:xpath="/ns1:coreProperties[1]/ns0:title[1]" w:storeItemID="{6C3C8BC8-F283-45AE-878A-BAB7291924A1}"/>
                           <w:text/>
                         </w:sdtPr>
-                        <w:sdtEndPr/>
                         <w:sdtContent>
                           <w:p>
                             <w:pPr>
@@ -829,7 +826,6 @@
                           <w:dataBinding w:prefixMappings="xmlns:ns0='http://purl.org/dc/elements/1.1/' xmlns:ns1='http://schemas.openxmlformats.org/package/2006/metadata/core-properties' " w:xpath="/ns1:coreProperties[1]/ns0:subject[1]" w:storeItemID="{6C3C8BC8-F283-45AE-878A-BAB7291924A1}"/>
                           <w:text/>
                         </w:sdtPr>
-                        <w:sdtEndPr/>
                         <w:sdtContent>
                           <w:p>
                             <w:pPr>
@@ -8984,34 +8980,18 @@
     </w:p>
     <w:p>
       <w:pPr>
+        <w:jc w:val="both"/>
+      </w:pPr>
+    </w:p>
+    <w:p>
+      <w:pPr>
         <w:pStyle w:val="Heading3"/>
       </w:pPr>
-      <w:bookmarkStart w:id="50" w:name="_Toc414287641"/>
-      <w:r>
-        <w:t>Sort Classes (Class Diagram)</w:t>
-      </w:r>
-      <w:r>
-        <w:t xml:space="preserve"> </w:t>
-      </w:r>
-      <w:r>
-        <w:rPr>
-          <w:b/>
-          <w:color w:val="00B0F0"/>
-        </w:rPr>
-        <w:t>(ASH)</w:t>
+      <w:bookmarkStart w:id="50" w:name="_Toc414287642"/>
+      <w:r>
+        <w:t>Class Re-Loading</w:t>
       </w:r>
       <w:bookmarkEnd w:id="50"/>
-    </w:p>
-    <w:p/>
-    <w:p>
-      <w:pPr>
-        <w:pStyle w:val="Heading3"/>
-      </w:pPr>
-      <w:bookmarkStart w:id="51" w:name="_Toc414287642"/>
-      <w:r>
-        <w:t>Class Re-Loading</w:t>
-      </w:r>
-      <w:bookmarkEnd w:id="51"/>
       <w:r>
         <w:t xml:space="preserve"> </w:t>
       </w:r>
@@ -9042,12 +9022,31 @@
         <w:pStyle w:val="Heading1"/>
       </w:pPr>
       <w:r>
+        <w:lastRenderedPageBreak/>
         <w:t xml:space="preserve"> </w:t>
       </w:r>
-      <w:bookmarkStart w:id="52" w:name="_Toc414287643"/>
+      <w:bookmarkStart w:id="51" w:name="_Toc414287643"/>
       <w:r>
         <w:t>GUI Designs</w:t>
       </w:r>
+      <w:bookmarkEnd w:id="51"/>
+    </w:p>
+    <w:p>
+      <w:pPr>
+        <w:jc w:val="both"/>
+      </w:pPr>
+      <w:r>
+        <w:t xml:space="preserve">Shown below are the preliminary GUI designs for the plugin. </w:t>
+      </w:r>
+    </w:p>
+    <w:p>
+      <w:pPr>
+        <w:pStyle w:val="Heading2"/>
+      </w:pPr>
+      <w:bookmarkStart w:id="52" w:name="_Toc414287644"/>
+      <w:r>
+        <w:t>Perspective</w:t>
+      </w:r>
       <w:bookmarkEnd w:id="52"/>
     </w:p>
     <w:p>
@@ -9055,29 +9054,12 @@
         <w:jc w:val="both"/>
       </w:pPr>
       <w:r>
-        <w:t xml:space="preserve">Shown below are the preliminary GUI designs for the plugin. </w:t>
-      </w:r>
-    </w:p>
-    <w:p>
-      <w:pPr>
-        <w:pStyle w:val="Heading2"/>
-      </w:pPr>
-      <w:bookmarkStart w:id="53" w:name="_Toc414287644"/>
-      <w:r>
-        <w:t>Perspective</w:t>
-      </w:r>
-      <w:bookmarkEnd w:id="53"/>
-    </w:p>
-    <w:p>
-      <w:pPr>
-        <w:jc w:val="both"/>
-      </w:pPr>
-      <w:r>
         <w:t xml:space="preserve">The perspective is the collection of views offered by the plugin. The Resource view is a default Eclipse view that is utilised by the plugin to select the active project. </w:t>
       </w:r>
     </w:p>
     <w:p>
       <w:pPr>
+        <w:keepNext/>
         <w:jc w:val="center"/>
       </w:pPr>
       <w:r>
@@ -9086,7 +9068,7 @@
           <w:lang w:eastAsia="en-GB"/>
         </w:rPr>
         <w:drawing>
-          <wp:inline distT="0" distB="0" distL="0" distR="0" wp14:anchorId="2A5D1013" wp14:editId="4F3E62E5">
+          <wp:inline distT="0" distB="0" distL="0" distR="0" wp14:anchorId="599AA097" wp14:editId="1C0FAF01">
             <wp:extent cx="5422605" cy="3320256"/>
             <wp:effectExtent l="0" t="0" r="6985" b="0"/>
             <wp:docPr id="3" name="Picture 3" descr="C:\Users\Blakes\Desktop\mockup.png"/>
@@ -9137,6 +9119,35 @@
     </w:p>
     <w:p>
       <w:pPr>
+        <w:pStyle w:val="Caption"/>
+      </w:pPr>
+      <w:r>
+        <w:t xml:space="preserve">Figure </w:t>
+      </w:r>
+      <w:r>
+        <w:fldChar w:fldCharType="begin"/>
+      </w:r>
+      <w:r>
+        <w:instrText xml:space="preserve"> SEQ Figure \* ARABIC </w:instrText>
+      </w:r>
+      <w:r>
+        <w:fldChar w:fldCharType="separate"/>
+      </w:r>
+      <w:r>
+        <w:rPr>
+          <w:noProof/>
+        </w:rPr>
+        <w:t>1</w:t>
+      </w:r>
+      <w:r>
+        <w:fldChar w:fldCharType="end"/>
+      </w:r>
+      <w:r>
+        <w:t xml:space="preserve"> - Perspective GUI design</w:t>
+      </w:r>
+    </w:p>
+    <w:p>
+      <w:pPr>
         <w:jc w:val="center"/>
       </w:pPr>
     </w:p>
@@ -9199,11 +9210,11 @@
       <w:pPr>
         <w:pStyle w:val="Heading2"/>
       </w:pPr>
-      <w:bookmarkStart w:id="54" w:name="_Toc414287645"/>
+      <w:bookmarkStart w:id="53" w:name="_Toc414287645"/>
       <w:r>
         <w:t>Class Diagram View</w:t>
       </w:r>
-      <w:bookmarkEnd w:id="54"/>
+      <w:bookmarkEnd w:id="53"/>
     </w:p>
     <w:p>
       <w:pPr>
@@ -9215,6 +9226,7 @@
     </w:p>
     <w:p>
       <w:pPr>
+        <w:keepNext/>
         <w:jc w:val="center"/>
       </w:pPr>
       <w:r>
@@ -9223,7 +9235,7 @@
           <w:lang w:eastAsia="en-GB"/>
         </w:rPr>
         <w:drawing>
-          <wp:inline distT="0" distB="0" distL="0" distR="0">
+          <wp:inline distT="0" distB="0" distL="0" distR="0" wp14:anchorId="529CA905" wp14:editId="5F0CFA28">
             <wp:extent cx="4816549" cy="3704490"/>
             <wp:effectExtent l="0" t="0" r="3175" b="0"/>
             <wp:docPr id="5" name="Picture 5" descr="C:\Users\Blakes\Desktop\mockup_2.png"/>
@@ -9274,13 +9286,43 @@
     </w:p>
     <w:p>
       <w:pPr>
+        <w:pStyle w:val="Caption"/>
+        <w:jc w:val="center"/>
+      </w:pPr>
+      <w:r>
+        <w:t xml:space="preserve">Figure </w:t>
+      </w:r>
+      <w:r>
+        <w:fldChar w:fldCharType="begin"/>
+      </w:r>
+      <w:r>
+        <w:instrText xml:space="preserve"> SEQ Figure \* ARABIC </w:instrText>
+      </w:r>
+      <w:r>
+        <w:fldChar w:fldCharType="separate"/>
+      </w:r>
+      <w:r>
+        <w:rPr>
+          <w:noProof/>
+        </w:rPr>
+        <w:t>2</w:t>
+      </w:r>
+      <w:r>
+        <w:fldChar w:fldCharType="end"/>
+      </w:r>
+      <w:r>
+        <w:t xml:space="preserve"> - Class Diagram View Design</w:t>
+      </w:r>
+    </w:p>
+    <w:p>
+      <w:pPr>
         <w:pStyle w:val="Heading2"/>
       </w:pPr>
-      <w:bookmarkStart w:id="55" w:name="_Toc414287646"/>
+      <w:bookmarkStart w:id="54" w:name="_Toc414287646"/>
       <w:r>
         <w:t>Object Bench</w:t>
       </w:r>
-      <w:bookmarkEnd w:id="55"/>
+      <w:bookmarkEnd w:id="54"/>
     </w:p>
     <w:p>
       <w:pPr>
@@ -9292,6 +9334,7 @@
     </w:p>
     <w:p>
       <w:pPr>
+        <w:keepNext/>
         <w:jc w:val="center"/>
       </w:pPr>
       <w:r>
@@ -9300,7 +9343,7 @@
           <w:lang w:eastAsia="en-GB"/>
         </w:rPr>
         <w:drawing>
-          <wp:inline distT="0" distB="0" distL="0" distR="0">
+          <wp:inline distT="0" distB="0" distL="0" distR="0" wp14:anchorId="7ABD65D9" wp14:editId="4EF91FB5">
             <wp:extent cx="5730875" cy="1095375"/>
             <wp:effectExtent l="0" t="0" r="3175" b="9525"/>
             <wp:docPr id="9" name="Picture 9" descr="C:\Users\Blakes\Desktop\mockup_3.png"/>
@@ -9351,8 +9394,33 @@
     </w:p>
     <w:p>
       <w:pPr>
+        <w:pStyle w:val="Caption"/>
         <w:jc w:val="center"/>
       </w:pPr>
+      <w:r>
+        <w:t xml:space="preserve">Figure </w:t>
+      </w:r>
+      <w:r>
+        <w:fldChar w:fldCharType="begin"/>
+      </w:r>
+      <w:r>
+        <w:instrText xml:space="preserve"> SEQ Figure \* ARABIC </w:instrText>
+      </w:r>
+      <w:r>
+        <w:fldChar w:fldCharType="separate"/>
+      </w:r>
+      <w:r>
+        <w:rPr>
+          <w:noProof/>
+        </w:rPr>
+        <w:t>3</w:t>
+      </w:r>
+      <w:r>
+        <w:fldChar w:fldCharType="end"/>
+      </w:r>
+      <w:r>
+        <w:t xml:space="preserve"> - Instance Bench GUI Design</w:t>
+      </w:r>
     </w:p>
     <w:p>
       <w:pPr>
@@ -9376,18 +9444,13 @@
     </w:p>
     <w:p>
       <w:pPr>
-        <w:jc w:val="center"/>
-      </w:pPr>
-    </w:p>
-    <w:p>
-      <w:pPr>
         <w:pStyle w:val="Heading2"/>
       </w:pPr>
-      <w:bookmarkStart w:id="56" w:name="_Toc414287647"/>
+      <w:bookmarkStart w:id="55" w:name="_Toc414287647"/>
       <w:r>
         <w:t>Inspector View</w:t>
       </w:r>
-      <w:bookmarkEnd w:id="56"/>
+      <w:bookmarkEnd w:id="55"/>
     </w:p>
     <w:p>
       <w:r>
@@ -9396,6 +9459,7 @@
     </w:p>
     <w:p>
       <w:pPr>
+        <w:keepNext/>
         <w:jc w:val="center"/>
       </w:pPr>
       <w:r>
@@ -9404,7 +9468,7 @@
           <w:lang w:eastAsia="en-GB"/>
         </w:rPr>
         <w:drawing>
-          <wp:inline distT="0" distB="0" distL="0" distR="0">
+          <wp:inline distT="0" distB="0" distL="0" distR="0" wp14:anchorId="370142E0" wp14:editId="466F6D4E">
             <wp:extent cx="2732405" cy="4104005"/>
             <wp:effectExtent l="0" t="0" r="0" b="0"/>
             <wp:docPr id="10" name="Picture 10" descr="C:\Users\Blakes\Desktop\mockup_4.png"/>
@@ -9455,8 +9519,33 @@
     </w:p>
     <w:p>
       <w:pPr>
+        <w:pStyle w:val="Caption"/>
         <w:jc w:val="center"/>
       </w:pPr>
+      <w:r>
+        <w:t xml:space="preserve">Figure </w:t>
+      </w:r>
+      <w:r>
+        <w:fldChar w:fldCharType="begin"/>
+      </w:r>
+      <w:r>
+        <w:instrText xml:space="preserve"> SEQ Figure \* ARABIC </w:instrText>
+      </w:r>
+      <w:r>
+        <w:fldChar w:fldCharType="separate"/>
+      </w:r>
+      <w:r>
+        <w:rPr>
+          <w:noProof/>
+        </w:rPr>
+        <w:t>4</w:t>
+      </w:r>
+      <w:r>
+        <w:fldChar w:fldCharType="end"/>
+      </w:r>
+      <w:r>
+        <w:t xml:space="preserve"> - Inspector GUI Design</w:t>
+      </w:r>
     </w:p>
     <w:p>
       <w:pPr>
@@ -9507,12 +9596,12 @@
       <w:pPr>
         <w:pStyle w:val="Heading2"/>
       </w:pPr>
-      <w:bookmarkStart w:id="57" w:name="_Toc414287648"/>
+      <w:bookmarkStart w:id="56" w:name="_Toc414287648"/>
       <w:r>
         <w:lastRenderedPageBreak/>
         <w:t>New Class Dialog</w:t>
       </w:r>
-      <w:bookmarkEnd w:id="57"/>
+      <w:bookmarkEnd w:id="56"/>
     </w:p>
     <w:p>
       <w:r>
@@ -9527,6 +9616,7 @@
     </w:p>
     <w:p>
       <w:pPr>
+        <w:keepNext/>
         <w:jc w:val="center"/>
       </w:pPr>
       <w:r>
@@ -9535,7 +9625,7 @@
           <w:lang w:eastAsia="en-GB"/>
         </w:rPr>
         <w:drawing>
-          <wp:inline distT="0" distB="0" distL="0" distR="0">
+          <wp:inline distT="0" distB="0" distL="0" distR="0" wp14:anchorId="2D703C14" wp14:editId="45BD996A">
             <wp:extent cx="2764155" cy="3423920"/>
             <wp:effectExtent l="0" t="0" r="0" b="5080"/>
             <wp:docPr id="11" name="Picture 11" descr="C:\Users\Blakes\Desktop\mockup_5.png"/>
@@ -9586,13 +9676,43 @@
     </w:p>
     <w:p>
       <w:pPr>
+        <w:pStyle w:val="Caption"/>
+        <w:jc w:val="center"/>
+      </w:pPr>
+      <w:r>
+        <w:t xml:space="preserve">Figure </w:t>
+      </w:r>
+      <w:r>
+        <w:fldChar w:fldCharType="begin"/>
+      </w:r>
+      <w:r>
+        <w:instrText xml:space="preserve"> SEQ Figure \* ARABIC </w:instrText>
+      </w:r>
+      <w:r>
+        <w:fldChar w:fldCharType="separate"/>
+      </w:r>
+      <w:r>
+        <w:rPr>
+          <w:noProof/>
+        </w:rPr>
+        <w:t>5</w:t>
+      </w:r>
+      <w:r>
+        <w:fldChar w:fldCharType="end"/>
+      </w:r>
+      <w:r>
+        <w:t xml:space="preserve"> - New Class Dialog Design</w:t>
+      </w:r>
+    </w:p>
+    <w:p>
+      <w:pPr>
         <w:pStyle w:val="Heading2"/>
       </w:pPr>
-      <w:bookmarkStart w:id="58" w:name="_Toc414287649"/>
+      <w:bookmarkStart w:id="57" w:name="_Toc414287649"/>
       <w:r>
         <w:t>New Package Dialog</w:t>
       </w:r>
-      <w:bookmarkEnd w:id="58"/>
+      <w:bookmarkEnd w:id="57"/>
     </w:p>
     <w:p>
       <w:r>
@@ -9604,6 +9724,7 @@
     </w:p>
     <w:p>
       <w:pPr>
+        <w:keepNext/>
         <w:jc w:val="center"/>
       </w:pPr>
       <w:r>
@@ -9612,7 +9733,7 @@
           <w:lang w:eastAsia="en-GB"/>
         </w:rPr>
         <w:drawing>
-          <wp:inline distT="0" distB="0" distL="0" distR="0" wp14:anchorId="7560A781" wp14:editId="1806F0EF">
+          <wp:inline distT="0" distB="0" distL="0" distR="0" wp14:anchorId="7F6900D8" wp14:editId="7A5250E2">
             <wp:extent cx="2881630" cy="1605280"/>
             <wp:effectExtent l="0" t="0" r="0" b="0"/>
             <wp:docPr id="12" name="Picture 12" descr="C:\Users\Blakes\Desktop\mockup_6.png"/>
@@ -9663,8 +9784,33 @@
     </w:p>
     <w:p>
       <w:pPr>
+        <w:pStyle w:val="Caption"/>
         <w:jc w:val="center"/>
       </w:pPr>
+      <w:r>
+        <w:t xml:space="preserve">Figure </w:t>
+      </w:r>
+      <w:r>
+        <w:fldChar w:fldCharType="begin"/>
+      </w:r>
+      <w:r>
+        <w:instrText xml:space="preserve"> SEQ Figure \* ARABIC </w:instrText>
+      </w:r>
+      <w:r>
+        <w:fldChar w:fldCharType="separate"/>
+      </w:r>
+      <w:r>
+        <w:rPr>
+          <w:noProof/>
+        </w:rPr>
+        <w:t>6</w:t>
+      </w:r>
+      <w:r>
+        <w:fldChar w:fldCharType="end"/>
+      </w:r>
+      <w:r>
+        <w:t xml:space="preserve"> - New Package Dialog Design</w:t>
+      </w:r>
     </w:p>
     <w:p>
       <w:pPr>
@@ -9690,12 +9836,12 @@
       <w:pPr>
         <w:pStyle w:val="Heading2"/>
       </w:pPr>
-      <w:bookmarkStart w:id="59" w:name="_Toc414287650"/>
+      <w:bookmarkStart w:id="58" w:name="_Toc414287650"/>
       <w:r>
         <w:lastRenderedPageBreak/>
         <w:t>New Instance Dialog (Constructor)</w:t>
       </w:r>
-      <w:bookmarkEnd w:id="59"/>
+      <w:bookmarkEnd w:id="58"/>
     </w:p>
     <w:p>
       <w:r>
@@ -9704,6 +9850,7 @@
     </w:p>
     <w:p>
       <w:pPr>
+        <w:keepNext/>
         <w:jc w:val="center"/>
       </w:pPr>
       <w:r>
@@ -9712,7 +9859,7 @@
           <w:lang w:eastAsia="en-GB"/>
         </w:rPr>
         <w:drawing>
-          <wp:inline distT="0" distB="0" distL="0" distR="0">
+          <wp:inline distT="0" distB="0" distL="0" distR="0" wp14:anchorId="060E8B8F" wp14:editId="770CAF68">
             <wp:extent cx="2881630" cy="2498725"/>
             <wp:effectExtent l="0" t="0" r="0" b="0"/>
             <wp:docPr id="13" name="Picture 13" descr="C:\Users\Blakes\Desktop\mockup_7.png"/>
@@ -9763,13 +9910,43 @@
     </w:p>
     <w:p>
       <w:pPr>
+        <w:pStyle w:val="Caption"/>
+        <w:jc w:val="center"/>
+      </w:pPr>
+      <w:r>
+        <w:t xml:space="preserve">Figure </w:t>
+      </w:r>
+      <w:r>
+        <w:fldChar w:fldCharType="begin"/>
+      </w:r>
+      <w:r>
+        <w:instrText xml:space="preserve"> SEQ Figure \* ARABIC </w:instrText>
+      </w:r>
+      <w:r>
+        <w:fldChar w:fldCharType="separate"/>
+      </w:r>
+      <w:r>
+        <w:rPr>
+          <w:noProof/>
+        </w:rPr>
+        <w:t>7</w:t>
+      </w:r>
+      <w:r>
+        <w:fldChar w:fldCharType="end"/>
+      </w:r>
+      <w:r>
+        <w:t xml:space="preserve"> - Constructor Dialog Design</w:t>
+      </w:r>
+    </w:p>
+    <w:p>
+      <w:pPr>
         <w:pStyle w:val="Heading2"/>
       </w:pPr>
-      <w:bookmarkStart w:id="60" w:name="_Toc414287651"/>
+      <w:bookmarkStart w:id="59" w:name="_Toc414287651"/>
       <w:r>
         <w:t>Call Method Dialog</w:t>
       </w:r>
-      <w:bookmarkEnd w:id="60"/>
+      <w:bookmarkEnd w:id="59"/>
     </w:p>
     <w:p>
       <w:r>
@@ -9778,6 +9955,7 @@
     </w:p>
     <w:p>
       <w:pPr>
+        <w:keepNext/>
         <w:jc w:val="center"/>
       </w:pPr>
       <w:r>
@@ -9786,7 +9964,7 @@
           <w:lang w:eastAsia="en-GB"/>
         </w:rPr>
         <w:drawing>
-          <wp:inline distT="0" distB="0" distL="0" distR="0">
+          <wp:inline distT="0" distB="0" distL="0" distR="0" wp14:anchorId="48EF2EC6" wp14:editId="1AE24B5B">
             <wp:extent cx="2881630" cy="2498725"/>
             <wp:effectExtent l="0" t="0" r="0" b="0"/>
             <wp:docPr id="14" name="Picture 14" descr="C:\Users\Blakes\Desktop\mockup_8.png"/>
@@ -9835,22 +10013,69 @@
         </w:drawing>
       </w:r>
     </w:p>
+    <w:p>
+      <w:pPr>
+        <w:pStyle w:val="Caption"/>
+        <w:jc w:val="center"/>
+      </w:pPr>
+      <w:r>
+        <w:t xml:space="preserve">Figure </w:t>
+      </w:r>
+      <w:r>
+        <w:fldChar w:fldCharType="begin"/>
+      </w:r>
+      <w:r>
+        <w:instrText xml:space="preserve"> SEQ Figure \* ARABIC </w:instrText>
+      </w:r>
+      <w:r>
+        <w:fldChar w:fldCharType="separate"/>
+      </w:r>
+      <w:r>
+        <w:rPr>
+          <w:noProof/>
+        </w:rPr>
+        <w:t>8</w:t>
+      </w:r>
+      <w:r>
+        <w:fldChar w:fldCharType="end"/>
+      </w:r>
+      <w:r>
+        <w:t xml:space="preserve"> - Call Method Dialog Design</w:t>
+      </w:r>
+    </w:p>
     <w:p/>
     <w:p/>
     <w:p/>
     <w:p/>
     <w:p/>
-    <w:p/>
     <w:p>
       <w:pPr>
         <w:pStyle w:val="Heading1"/>
         <w:jc w:val="both"/>
       </w:pPr>
-      <w:bookmarkStart w:id="61" w:name="_Toc414287652"/>
-      <w:r>
-        <w:lastRenderedPageBreak/>
+      <w:bookmarkStart w:id="60" w:name="_Toc414287652"/>
+      <w:r>
         <w:t>System Models</w:t>
       </w:r>
+      <w:bookmarkEnd w:id="60"/>
+    </w:p>
+    <w:p>
+      <w:pPr>
+        <w:jc w:val="both"/>
+      </w:pPr>
+      <w:r>
+        <w:t xml:space="preserve">In this section UML diagrams will be shown in relation to the requirements set out in the requirements analysis document. </w:t>
+      </w:r>
+    </w:p>
+    <w:p>
+      <w:pPr>
+        <w:pStyle w:val="Heading2"/>
+        <w:jc w:val="both"/>
+      </w:pPr>
+      <w:bookmarkStart w:id="61" w:name="_Toc414287653"/>
+      <w:r>
+        <w:t>Activity Diagrams</w:t>
+      </w:r>
       <w:bookmarkEnd w:id="61"/>
     </w:p>
     <w:p>
@@ -9858,25 +10083,6 @@
         <w:jc w:val="both"/>
       </w:pPr>
       <w:r>
-        <w:t xml:space="preserve">In this section UML diagrams will be shown in relation to the requirements set out in the requirements analysis document. </w:t>
-      </w:r>
-    </w:p>
-    <w:p>
-      <w:pPr>
-        <w:pStyle w:val="Heading2"/>
-        <w:jc w:val="both"/>
-      </w:pPr>
-      <w:bookmarkStart w:id="62" w:name="_Toc414287653"/>
-      <w:r>
-        <w:t>Activity Diagrams</w:t>
-      </w:r>
-      <w:bookmarkEnd w:id="62"/>
-    </w:p>
-    <w:p>
-      <w:pPr>
-        <w:jc w:val="both"/>
-      </w:pPr>
-      <w:r>
         <w:t xml:space="preserve">This diagram is an activity diagram. It shows the process of the user using the system in a step by step </w:t>
       </w:r>
       <w:r>
@@ -9932,6 +10138,7 @@
     </w:p>
     <w:p>
       <w:pPr>
+        <w:keepNext/>
         <w:jc w:val="center"/>
       </w:pPr>
       <w:r>
@@ -9941,9 +10148,9 @@
         </w:rPr>
         <w:lastRenderedPageBreak/>
         <w:drawing>
-          <wp:inline distT="0" distB="0" distL="0" distR="0" wp14:anchorId="2DFF1603" wp14:editId="2DFC393F">
-            <wp:extent cx="4248150" cy="8863330"/>
-            <wp:effectExtent l="0" t="0" r="0" b="0"/>
+          <wp:inline distT="0" distB="0" distL="0" distR="0" wp14:anchorId="689958EE" wp14:editId="5DF58AD6">
+            <wp:extent cx="3913829" cy="8165805"/>
+            <wp:effectExtent l="0" t="0" r="0" b="6985"/>
             <wp:docPr id="6" name="Picture 6"/>
             <wp:cNvGraphicFramePr>
               <a:graphicFrameLocks xmlns:a="http://schemas.openxmlformats.org/drawingml/2006/main" noChangeAspect="1"/>
@@ -9970,7 +10177,7 @@
                   <pic:spPr>
                     <a:xfrm>
                       <a:off x="0" y="0"/>
-                      <a:ext cx="4248150" cy="8863330"/>
+                      <a:ext cx="3911966" cy="8161917"/>
                     </a:xfrm>
                     <a:prstGeom prst="rect">
                       <a:avLst/>
@@ -9982,6 +10189,41 @@
           </wp:inline>
         </w:drawing>
       </w:r>
+    </w:p>
+    <w:p>
+      <w:pPr>
+        <w:pStyle w:val="Caption"/>
+        <w:jc w:val="center"/>
+      </w:pPr>
+      <w:r>
+        <w:t xml:space="preserve">Figure </w:t>
+      </w:r>
+      <w:r>
+        <w:fldChar w:fldCharType="begin"/>
+      </w:r>
+      <w:r>
+        <w:instrText xml:space="preserve"> SEQ Figure \* ARABIC </w:instrText>
+      </w:r>
+      <w:r>
+        <w:fldChar w:fldCharType="separate"/>
+      </w:r>
+      <w:r>
+        <w:rPr>
+          <w:noProof/>
+        </w:rPr>
+        <w:t>9</w:t>
+      </w:r>
+      <w:r>
+        <w:fldChar w:fldCharType="end"/>
+      </w:r>
+      <w:r>
+        <w:t xml:space="preserve"> - Activity diagram</w:t>
+      </w:r>
+    </w:p>
+    <w:p>
+      <w:pPr>
+        <w:jc w:val="center"/>
+      </w:pPr>
       <w:r>
         <w:br w:type="page"/>
       </w:r>
@@ -9990,34 +10232,42 @@
       <w:pPr>
         <w:pStyle w:val="Heading2"/>
         <w:jc w:val="both"/>
-      </w:pPr>
-      <w:bookmarkStart w:id="63" w:name="_Toc414287654"/>
+        <w:sectPr>
+          <w:headerReference w:type="default" r:id="rId18"/>
+          <w:footerReference w:type="default" r:id="rId19"/>
+          <w:pgSz w:w="11906" w:h="16838"/>
+          <w:pgMar w:top="1440" w:right="1440" w:bottom="1440" w:left="1440" w:header="708" w:footer="708" w:gutter="0"/>
+          <w:cols w:space="708"/>
+          <w:docGrid w:linePitch="360"/>
+        </w:sectPr>
+      </w:pPr>
+      <w:bookmarkStart w:id="62" w:name="_Toc414287654"/>
+    </w:p>
+    <w:p>
+      <w:pPr>
+        <w:pStyle w:val="Heading2"/>
+        <w:jc w:val="both"/>
+      </w:pPr>
+      <w:r>
+        <w:lastRenderedPageBreak/>
+        <w:t>Use Cases</w:t>
+      </w:r>
+      <w:bookmarkEnd w:id="62"/>
+    </w:p>
+    <w:p/>
+    <w:p>
+      <w:pPr>
+        <w:keepNext/>
+      </w:pPr>
       <w:r>
         <w:rPr>
           <w:noProof/>
           <w:lang w:eastAsia="en-GB"/>
         </w:rPr>
-        <w:lastRenderedPageBreak/>
         <w:drawing>
-          <wp:anchor distT="0" distB="0" distL="114300" distR="114300" simplePos="0" relativeHeight="251663360" behindDoc="1" locked="0" layoutInCell="1" allowOverlap="1" wp14:anchorId="402CFCA7" wp14:editId="18E5798C">
-            <wp:simplePos x="0" y="0"/>
-            <wp:positionH relativeFrom="column">
-              <wp:posOffset>-542925</wp:posOffset>
-            </wp:positionH>
-            <wp:positionV relativeFrom="paragraph">
-              <wp:posOffset>238125</wp:posOffset>
-            </wp:positionV>
-            <wp:extent cx="6867525" cy="5412740"/>
-            <wp:effectExtent l="0" t="0" r="9525" b="0"/>
-            <wp:wrapTight wrapText="bothSides">
-              <wp:wrapPolygon edited="0">
-                <wp:start x="0" y="0"/>
-                <wp:lineTo x="0" y="21514"/>
-                <wp:lineTo x="21570" y="21514"/>
-                <wp:lineTo x="21570" y="0"/>
-                <wp:lineTo x="0" y="0"/>
-              </wp:wrapPolygon>
-            </wp:wrapTight>
+          <wp:inline distT="0" distB="0" distL="0" distR="0" wp14:anchorId="2FDC0E8E" wp14:editId="28273D1F">
+            <wp:extent cx="7815699" cy="4284921"/>
+            <wp:effectExtent l="0" t="0" r="0" b="1905"/>
             <wp:docPr id="1" name="Picture 1"/>
             <wp:cNvGraphicFramePr>
               <a:graphicFrameLocks xmlns:a="http://schemas.openxmlformats.org/drawingml/2006/main" noChangeAspect="1"/>
@@ -10030,7 +10280,7 @@
                     <pic:cNvPicPr/>
                   </pic:nvPicPr>
                   <pic:blipFill rotWithShape="1">
-                    <a:blip r:embed="rId18">
+                    <a:blip r:embed="rId20">
                       <a:extLst>
                         <a:ext uri="{28A0092B-C50C-407E-A947-70E740481C1C}">
                           <a14:useLocalDpi xmlns:a14="http://schemas.microsoft.com/office/drawing/2010/main" val="0"/>
@@ -10043,309 +10293,7 @@
                   <pic:spPr bwMode="auto">
                     <a:xfrm>
                       <a:off x="0" y="0"/>
-                      <a:ext cx="6867525" cy="5412740"/>
-                    </a:xfrm>
-                    <a:prstGeom prst="rect">
-                      <a:avLst/>
-                    </a:prstGeom>
-                    <a:ln>
-                      <a:noFill/>
-                    </a:ln>
-                    <a:extLst>
-                      <a:ext uri="{53640926-AAD7-44D8-BBD7-CCE9431645EC}">
-                        <a14:shadowObscured xmlns:a14="http://schemas.microsoft.com/office/drawing/2010/main"/>
-                      </a:ext>
-                    </a:extLst>
-                  </pic:spPr>
-                </pic:pic>
-              </a:graphicData>
-            </a:graphic>
-            <wp14:sizeRelH relativeFrom="margin">
-              <wp14:pctWidth>0</wp14:pctWidth>
-            </wp14:sizeRelH>
-            <wp14:sizeRelV relativeFrom="margin">
-              <wp14:pctHeight>0</wp14:pctHeight>
-            </wp14:sizeRelV>
-          </wp:anchor>
-        </w:drawing>
-      </w:r>
-      <w:r>
-        <w:t>Use Cases</w:t>
-      </w:r>
-      <w:bookmarkEnd w:id="63"/>
-    </w:p>
-    <w:p>
-      <w:pPr>
-        <w:jc w:val="both"/>
-      </w:pPr>
-      <w:r>
-        <w:t xml:space="preserve">This diagram is a use </w:t>
-      </w:r>
-      <w:proofErr w:type="gramStart"/>
-      <w:r>
-        <w:t>case,</w:t>
-      </w:r>
-      <w:proofErr w:type="gramEnd"/>
-      <w:r>
-        <w:t xml:space="preserve"> it shows all the interactions the actor (</w:t>
-      </w:r>
-      <w:r>
-        <w:t>the user of the plugin in this case</w:t>
-      </w:r>
-      <w:r>
-        <w:t>) can perform to the system (The Eclipse IDE with the plugin). Here the actor can do the following things:</w:t>
-      </w:r>
-    </w:p>
-    <w:p>
-      <w:pPr>
-        <w:pStyle w:val="ListParagraph"/>
-        <w:numPr>
-          <w:ilvl w:val="0"/>
-          <w:numId w:val="5"/>
-        </w:numPr>
-        <w:jc w:val="both"/>
-      </w:pPr>
-      <w:r>
-        <w:t>Create a new java project</w:t>
-      </w:r>
-    </w:p>
-    <w:p>
-      <w:pPr>
-        <w:pStyle w:val="ListParagraph"/>
-        <w:numPr>
-          <w:ilvl w:val="0"/>
-          <w:numId w:val="5"/>
-        </w:numPr>
-        <w:jc w:val="both"/>
-      </w:pPr>
-      <w:r>
-        <w:t>Select a java project</w:t>
-      </w:r>
-    </w:p>
-    <w:p>
-      <w:pPr>
-        <w:pStyle w:val="ListParagraph"/>
-        <w:numPr>
-          <w:ilvl w:val="0"/>
-          <w:numId w:val="5"/>
-        </w:numPr>
-        <w:jc w:val="both"/>
-      </w:pPr>
-      <w:r>
-        <w:t>Open the perspective of the plugin</w:t>
-      </w:r>
-    </w:p>
-    <w:p>
-      <w:pPr>
-        <w:pStyle w:val="ListParagraph"/>
-        <w:numPr>
-          <w:ilvl w:val="0"/>
-          <w:numId w:val="5"/>
-        </w:numPr>
-        <w:jc w:val="both"/>
-      </w:pPr>
-      <w:r>
-        <w:t>Add</w:t>
-      </w:r>
-      <w:r>
-        <w:t xml:space="preserve"> a class</w:t>
-      </w:r>
-    </w:p>
-    <w:p>
-      <w:pPr>
-        <w:pStyle w:val="ListParagraph"/>
-        <w:numPr>
-          <w:ilvl w:val="0"/>
-          <w:numId w:val="5"/>
-        </w:numPr>
-        <w:jc w:val="both"/>
-      </w:pPr>
-      <w:r>
-        <w:t>Add a package</w:t>
-      </w:r>
-    </w:p>
-    <w:p>
-      <w:pPr>
-        <w:pStyle w:val="ListParagraph"/>
-        <w:numPr>
-          <w:ilvl w:val="0"/>
-          <w:numId w:val="5"/>
-        </w:numPr>
-        <w:jc w:val="both"/>
-      </w:pPr>
-      <w:r>
-        <w:t>Select a class</w:t>
-      </w:r>
-    </w:p>
-    <w:p>
-      <w:pPr>
-        <w:pStyle w:val="ListParagraph"/>
-        <w:numPr>
-          <w:ilvl w:val="0"/>
-          <w:numId w:val="5"/>
-        </w:numPr>
-        <w:jc w:val="both"/>
-      </w:pPr>
-      <w:r>
-        <w:t>Open the code editor</w:t>
-      </w:r>
-    </w:p>
-    <w:p>
-      <w:pPr>
-        <w:pStyle w:val="ListParagraph"/>
-        <w:numPr>
-          <w:ilvl w:val="0"/>
-          <w:numId w:val="5"/>
-        </w:numPr>
-        <w:jc w:val="both"/>
-      </w:pPr>
-      <w:r>
-        <w:t>Add</w:t>
-      </w:r>
-      <w:r>
-        <w:t xml:space="preserve"> a method</w:t>
-      </w:r>
-      <w:r>
-        <w:t xml:space="preserve"> through the code editor</w:t>
-      </w:r>
-      <w:r>
-        <w:tab/>
-      </w:r>
-    </w:p>
-    <w:p>
-      <w:pPr>
-        <w:pStyle w:val="ListParagraph"/>
-        <w:numPr>
-          <w:ilvl w:val="0"/>
-          <w:numId w:val="5"/>
-        </w:numPr>
-        <w:jc w:val="both"/>
-      </w:pPr>
-      <w:r>
-        <w:t>Instantiate a class</w:t>
-      </w:r>
-    </w:p>
-    <w:p>
-      <w:pPr>
-        <w:pStyle w:val="ListParagraph"/>
-        <w:numPr>
-          <w:ilvl w:val="0"/>
-          <w:numId w:val="5"/>
-        </w:numPr>
-        <w:jc w:val="both"/>
-      </w:pPr>
-      <w:r>
-        <w:t>Selecting the instantiation</w:t>
-      </w:r>
-    </w:p>
-    <w:p>
-      <w:pPr>
-        <w:pStyle w:val="ListParagraph"/>
-        <w:numPr>
-          <w:ilvl w:val="0"/>
-          <w:numId w:val="5"/>
-        </w:numPr>
-        <w:jc w:val="both"/>
-      </w:pPr>
-      <w:r>
-        <w:t>Inspecting the instantiation</w:t>
-      </w:r>
-    </w:p>
-    <w:p>
-      <w:pPr>
-        <w:pStyle w:val="ListParagraph"/>
-        <w:numPr>
-          <w:ilvl w:val="0"/>
-          <w:numId w:val="5"/>
-        </w:numPr>
-        <w:jc w:val="both"/>
-      </w:pPr>
-      <w:r>
-        <w:t>Running a method of the instantiated class</w:t>
-      </w:r>
-    </w:p>
-    <w:p>
-      <w:pPr>
-        <w:pStyle w:val="ListParagraph"/>
-        <w:numPr>
-          <w:ilvl w:val="0"/>
-          <w:numId w:val="5"/>
-        </w:numPr>
-        <w:jc w:val="both"/>
-      </w:pPr>
-      <w:r>
-        <w:t>Running the compiler</w:t>
-      </w:r>
-    </w:p>
-    <w:p>
-      <w:pPr>
-        <w:pStyle w:val="Heading3"/>
-        <w:jc w:val="both"/>
-        <w:sectPr>
-          <w:headerReference w:type="even" r:id="rId19"/>
-          <w:headerReference w:type="default" r:id="rId20"/>
-          <w:footerReference w:type="even" r:id="rId21"/>
-          <w:footerReference w:type="default" r:id="rId22"/>
-          <w:headerReference w:type="first" r:id="rId23"/>
-          <w:footerReference w:type="first" r:id="rId24"/>
-          <w:pgSz w:w="11906" w:h="16838"/>
-          <w:pgMar w:top="1440" w:right="1440" w:bottom="1440" w:left="1440" w:header="708" w:footer="708" w:gutter="0"/>
-          <w:cols w:space="708"/>
-          <w:docGrid w:linePitch="360"/>
-        </w:sectPr>
-      </w:pPr>
-    </w:p>
-    <w:p>
-      <w:pPr>
-        <w:pStyle w:val="Heading2"/>
-        <w:jc w:val="both"/>
-      </w:pPr>
-      <w:bookmarkStart w:id="64" w:name="_Toc414287655"/>
-      <w:r>
-        <w:lastRenderedPageBreak/>
-        <w:t>Class Diagram</w:t>
-      </w:r>
-      <w:bookmarkEnd w:id="64"/>
-    </w:p>
-    <w:p>
-      <w:pPr>
-        <w:jc w:val="both"/>
-      </w:pPr>
-      <w:r>
-        <w:rPr>
-          <w:noProof/>
-          <w:lang w:eastAsia="en-GB"/>
-        </w:rPr>
-        <w:drawing>
-          <wp:inline distT="0" distB="0" distL="0" distR="0" wp14:anchorId="3674B266" wp14:editId="35ECB1EC">
-            <wp:extent cx="8143875" cy="5022850"/>
-            <wp:effectExtent l="0" t="0" r="9525" b="6350"/>
-            <wp:docPr id="7" name="Picture 7"/>
-            <wp:cNvGraphicFramePr>
-              <a:graphicFrameLocks xmlns:a="http://schemas.openxmlformats.org/drawingml/2006/main" noChangeAspect="1"/>
-            </wp:cNvGraphicFramePr>
-            <a:graphic xmlns:a="http://schemas.openxmlformats.org/drawingml/2006/main">
-              <a:graphicData uri="http://schemas.openxmlformats.org/drawingml/2006/picture">
-                <pic:pic xmlns:pic="http://schemas.openxmlformats.org/drawingml/2006/picture">
-                  <pic:nvPicPr>
-                    <pic:cNvPr id="7" name="classdiagram.jpg"/>
-                    <pic:cNvPicPr/>
-                  </pic:nvPicPr>
-                  <pic:blipFill rotWithShape="1">
-                    <a:blip r:embed="rId25">
-                      <a:extLst>
-                        <a:ext uri="{28A0092B-C50C-407E-A947-70E740481C1C}">
-                          <a14:useLocalDpi xmlns:a14="http://schemas.microsoft.com/office/drawing/2010/main" val="0"/>
-                        </a:ext>
-                      </a:extLst>
-                    </a:blip>
-                    <a:srcRect r="44870"/>
-                    <a:stretch/>
-                  </pic:blipFill>
-                  <pic:spPr bwMode="auto">
-                    <a:xfrm>
-                      <a:off x="0" y="0"/>
-                      <a:ext cx="8152648" cy="5028261"/>
+                      <a:ext cx="7816808" cy="4285529"/>
                     </a:xfrm>
                     <a:prstGeom prst="rect">
                       <a:avLst/>
@@ -10368,19 +10316,341 @@
     </w:p>
     <w:p>
       <w:pPr>
-        <w:jc w:val="both"/>
+        <w:pStyle w:val="Caption"/>
+      </w:pPr>
+      <w:r>
+        <w:t xml:space="preserve">Figure </w:t>
+      </w:r>
+      <w:r>
+        <w:fldChar w:fldCharType="begin"/>
+      </w:r>
+      <w:r>
+        <w:instrText xml:space="preserve"> SEQ Figure \* ARABIC </w:instrText>
+      </w:r>
+      <w:r>
+        <w:fldChar w:fldCharType="separate"/>
+      </w:r>
+      <w:r>
+        <w:rPr>
+          <w:noProof/>
+        </w:rPr>
+        <w:t>10</w:t>
+      </w:r>
+      <w:r>
+        <w:fldChar w:fldCharType="end"/>
+      </w:r>
+      <w:r>
+        <w:t xml:space="preserve"> - Use case diagram</w:t>
+      </w:r>
+    </w:p>
+    <w:p>
+      <w:pPr>
+        <w:jc w:val="both"/>
+        <w:sectPr>
+          <w:pgSz w:w="16838" w:h="11906" w:orient="landscape"/>
+          <w:pgMar w:top="1440" w:right="1440" w:bottom="1440" w:left="1440" w:header="708" w:footer="708" w:gutter="0"/>
+          <w:cols w:space="708"/>
+          <w:docGrid w:linePitch="360"/>
+        </w:sectPr>
+      </w:pPr>
+    </w:p>
+    <w:p>
+      <w:pPr>
+        <w:jc w:val="both"/>
+      </w:pPr>
+      <w:r>
+        <w:lastRenderedPageBreak/>
+        <w:t xml:space="preserve">This diagram is a use </w:t>
+      </w:r>
+      <w:proofErr w:type="gramStart"/>
+      <w:r>
+        <w:t>case,</w:t>
+      </w:r>
+      <w:proofErr w:type="gramEnd"/>
+      <w:r>
+        <w:t xml:space="preserve"> it shows all the interactions the actor (</w:t>
+      </w:r>
+      <w:r>
+        <w:t>the user of the plugin in this case</w:t>
+      </w:r>
+      <w:r>
+        <w:t>) can perform to the system (The Eclipse IDE with the plugin). Here the actor can do the following things:</w:t>
+      </w:r>
+    </w:p>
+    <w:p>
+      <w:pPr>
+        <w:pStyle w:val="ListParagraph"/>
+        <w:numPr>
+          <w:ilvl w:val="0"/>
+          <w:numId w:val="5"/>
+        </w:numPr>
+        <w:jc w:val="both"/>
+      </w:pPr>
+      <w:r>
+        <w:t>Create a new java project</w:t>
+      </w:r>
+    </w:p>
+    <w:p>
+      <w:pPr>
+        <w:pStyle w:val="ListParagraph"/>
+        <w:numPr>
+          <w:ilvl w:val="0"/>
+          <w:numId w:val="5"/>
+        </w:numPr>
+        <w:jc w:val="both"/>
+      </w:pPr>
+      <w:r>
+        <w:t>Select a java project</w:t>
+      </w:r>
+    </w:p>
+    <w:p>
+      <w:pPr>
+        <w:pStyle w:val="ListParagraph"/>
+        <w:numPr>
+          <w:ilvl w:val="0"/>
+          <w:numId w:val="5"/>
+        </w:numPr>
+        <w:jc w:val="both"/>
+      </w:pPr>
+      <w:r>
+        <w:t>Open the perspective of the plugin</w:t>
+      </w:r>
+    </w:p>
+    <w:p>
+      <w:pPr>
+        <w:pStyle w:val="ListParagraph"/>
+        <w:numPr>
+          <w:ilvl w:val="0"/>
+          <w:numId w:val="5"/>
+        </w:numPr>
+        <w:jc w:val="both"/>
+      </w:pPr>
+      <w:r>
+        <w:t>Add</w:t>
+      </w:r>
+      <w:r>
+        <w:t xml:space="preserve"> a class</w:t>
+      </w:r>
+    </w:p>
+    <w:p>
+      <w:pPr>
+        <w:pStyle w:val="ListParagraph"/>
+        <w:numPr>
+          <w:ilvl w:val="0"/>
+          <w:numId w:val="5"/>
+        </w:numPr>
+        <w:jc w:val="both"/>
+      </w:pPr>
+      <w:r>
+        <w:t>Add a package</w:t>
+      </w:r>
+    </w:p>
+    <w:p>
+      <w:pPr>
+        <w:pStyle w:val="ListParagraph"/>
+        <w:numPr>
+          <w:ilvl w:val="0"/>
+          <w:numId w:val="5"/>
+        </w:numPr>
+        <w:jc w:val="both"/>
+      </w:pPr>
+      <w:r>
+        <w:t>Select a class</w:t>
+      </w:r>
+    </w:p>
+    <w:p>
+      <w:pPr>
+        <w:pStyle w:val="ListParagraph"/>
+        <w:numPr>
+          <w:ilvl w:val="0"/>
+          <w:numId w:val="5"/>
+        </w:numPr>
+        <w:jc w:val="both"/>
+      </w:pPr>
+      <w:r>
+        <w:t>Open the code editor</w:t>
+      </w:r>
+    </w:p>
+    <w:p>
+      <w:pPr>
+        <w:pStyle w:val="ListParagraph"/>
+        <w:numPr>
+          <w:ilvl w:val="0"/>
+          <w:numId w:val="5"/>
+        </w:numPr>
+        <w:jc w:val="both"/>
+      </w:pPr>
+      <w:r>
+        <w:t>Add</w:t>
+      </w:r>
+      <w:r>
+        <w:t xml:space="preserve"> a method</w:t>
+      </w:r>
+      <w:r>
+        <w:t xml:space="preserve"> through the code editor</w:t>
+      </w:r>
+      <w:r>
+        <w:tab/>
+      </w:r>
+    </w:p>
+    <w:p>
+      <w:pPr>
+        <w:pStyle w:val="ListParagraph"/>
+        <w:numPr>
+          <w:ilvl w:val="0"/>
+          <w:numId w:val="5"/>
+        </w:numPr>
+        <w:jc w:val="both"/>
+      </w:pPr>
+      <w:r>
+        <w:t>Instantiate a class</w:t>
+      </w:r>
+    </w:p>
+    <w:p>
+      <w:pPr>
+        <w:pStyle w:val="ListParagraph"/>
+        <w:numPr>
+          <w:ilvl w:val="0"/>
+          <w:numId w:val="5"/>
+        </w:numPr>
+        <w:jc w:val="both"/>
+      </w:pPr>
+      <w:r>
+        <w:t>Selecting the instantiation</w:t>
+      </w:r>
+    </w:p>
+    <w:p>
+      <w:pPr>
+        <w:pStyle w:val="ListParagraph"/>
+        <w:numPr>
+          <w:ilvl w:val="0"/>
+          <w:numId w:val="5"/>
+        </w:numPr>
+        <w:jc w:val="both"/>
+      </w:pPr>
+      <w:r>
+        <w:t>Inspecting the instantiation</w:t>
+      </w:r>
+    </w:p>
+    <w:p>
+      <w:pPr>
+        <w:pStyle w:val="ListParagraph"/>
+        <w:numPr>
+          <w:ilvl w:val="0"/>
+          <w:numId w:val="5"/>
+        </w:numPr>
+        <w:jc w:val="both"/>
+      </w:pPr>
+      <w:r>
+        <w:t>Running a method of the instantiated class</w:t>
+      </w:r>
+    </w:p>
+    <w:p>
+      <w:pPr>
+        <w:pStyle w:val="ListParagraph"/>
+        <w:numPr>
+          <w:ilvl w:val="0"/>
+          <w:numId w:val="5"/>
+        </w:numPr>
+        <w:jc w:val="both"/>
+      </w:pPr>
+      <w:r>
+        <w:t>Running the compiler</w:t>
+      </w:r>
+    </w:p>
+    <w:p>
+      <w:pPr>
+        <w:pStyle w:val="Heading3"/>
+        <w:jc w:val="both"/>
+        <w:sectPr>
+          <w:pgSz w:w="11906" w:h="16838"/>
+          <w:pgMar w:top="1440" w:right="1440" w:bottom="1440" w:left="1440" w:header="708" w:footer="708" w:gutter="0"/>
+          <w:cols w:space="708"/>
+          <w:docGrid w:linePitch="360"/>
+        </w:sectPr>
+      </w:pPr>
+    </w:p>
+    <w:p>
+      <w:pPr>
+        <w:pStyle w:val="Heading2"/>
+        <w:jc w:val="both"/>
+      </w:pPr>
+      <w:bookmarkStart w:id="63" w:name="_Toc414287655"/>
+      <w:r>
+        <w:lastRenderedPageBreak/>
+        <w:t>Class Diagram</w:t>
+      </w:r>
+      <w:bookmarkEnd w:id="63"/>
+    </w:p>
+    <w:p>
+      <w:pPr>
+        <w:jc w:val="both"/>
+      </w:pPr>
+      <w:r>
+        <w:t xml:space="preserve">This diagram shows the structure of the packages and classes of the plugin. </w:t>
+      </w:r>
+    </w:p>
+    <w:p>
+      <w:pPr>
+        <w:jc w:val="both"/>
+      </w:pPr>
+      <w:r>
+        <w:t xml:space="preserve">The current version is an early draft as packages and classes may get added and removed. </w:t>
+      </w:r>
+      <w:r>
+        <w:t xml:space="preserve">It is also worthy of note that many of the classes here would inherit from parent library classes which aren’t shown in any of the diagrams below. </w:t>
+      </w:r>
+    </w:p>
+    <w:p>
+      <w:pPr>
+        <w:rPr>
+          <w:color w:val="FF0000"/>
+        </w:rPr>
+        <w:sectPr>
+          <w:pgSz w:w="11906" w:h="16838"/>
+          <w:pgMar w:top="1440" w:right="1440" w:bottom="1440" w:left="1440" w:header="709" w:footer="709" w:gutter="0"/>
+          <w:cols w:space="708"/>
+          <w:docGrid w:linePitch="360"/>
+        </w:sectPr>
+      </w:pPr>
+      <w:r>
+        <w:rPr>
+          <w:color w:val="FF0000"/>
+        </w:rPr>
+        <w:t>Note: The Utility Classes are omitted due their large method bodies a</w:t>
+      </w:r>
+      <w:bookmarkStart w:id="64" w:name="_GoBack"/>
+      <w:bookmarkEnd w:id="64"/>
+      <w:r>
+        <w:rPr>
+          <w:color w:val="FF0000"/>
+        </w:rPr>
+        <w:t xml:space="preserve">nd high complexities. </w:t>
+      </w:r>
+    </w:p>
+    <w:p>
+      <w:pPr>
+        <w:pStyle w:val="Heading3"/>
+      </w:pPr>
+      <w:r>
+        <w:lastRenderedPageBreak/>
+        <w:t>Core</w:t>
+      </w:r>
+    </w:p>
+    <w:p>
+      <w:pPr>
+        <w:keepNext/>
       </w:pPr>
       <w:r>
         <w:rPr>
           <w:noProof/>
           <w:lang w:eastAsia="en-GB"/>
         </w:rPr>
-        <w:lastRenderedPageBreak/>
         <w:drawing>
-          <wp:inline distT="0" distB="0" distL="0" distR="0" wp14:anchorId="54726D6B" wp14:editId="44DC9509">
-            <wp:extent cx="8239125" cy="6198936"/>
-            <wp:effectExtent l="0" t="0" r="0" b="0"/>
-            <wp:docPr id="8" name="Picture 8"/>
+          <wp:inline distT="0" distB="0" distL="0" distR="0" wp14:anchorId="16B7EFEF" wp14:editId="297C6A09">
+            <wp:extent cx="8856980" cy="4614545"/>
+            <wp:effectExtent l="0" t="0" r="1270" b="0"/>
+            <wp:docPr id="15" name="Picture 15" descr="C:\Users\Blakes\Desktop\com.groupproject.workbench_com.groupproject.workbench.umlcd.png"/>
             <wp:cNvGraphicFramePr>
               <a:graphicFrameLocks xmlns:a="http://schemas.openxmlformats.org/drawingml/2006/main" noChangeAspect="1"/>
             </wp:cNvGraphicFramePr>
@@ -10388,28 +10658,130 @@
               <a:graphicData uri="http://schemas.openxmlformats.org/drawingml/2006/picture">
                 <pic:pic xmlns:pic="http://schemas.openxmlformats.org/drawingml/2006/picture">
                   <pic:nvPicPr>
-                    <pic:cNvPr id="8" name="classdiagram.jpg"/>
-                    <pic:cNvPicPr/>
+                    <pic:cNvPr id="0" name="Picture 1" descr="C:\Users\Blakes\Desktop\com.groupproject.workbench_com.groupproject.workbench.umlcd.png"/>
+                    <pic:cNvPicPr>
+                      <a:picLocks noChangeAspect="1" noChangeArrowheads="1"/>
+                    </pic:cNvPicPr>
                   </pic:nvPicPr>
-                  <pic:blipFill rotWithShape="1">
-                    <a:blip r:embed="rId25">
+                  <pic:blipFill>
+                    <a:blip r:embed="rId21">
                       <a:extLst>
                         <a:ext uri="{28A0092B-C50C-407E-A947-70E740481C1C}">
                           <a14:useLocalDpi xmlns:a14="http://schemas.microsoft.com/office/drawing/2010/main" val="0"/>
                         </a:ext>
                       </a:extLst>
                     </a:blip>
-                    <a:srcRect l="54807"/>
+                    <a:srcRect/>
+                    <a:stretch>
+                      <a:fillRect/>
+                    </a:stretch>
+                  </pic:blipFill>
+                  <pic:spPr bwMode="auto">
+                    <a:xfrm>
+                      <a:off x="0" y="0"/>
+                      <a:ext cx="8856980" cy="4614545"/>
+                    </a:xfrm>
+                    <a:prstGeom prst="rect">
+                      <a:avLst/>
+                    </a:prstGeom>
+                    <a:noFill/>
+                    <a:ln>
+                      <a:noFill/>
+                    </a:ln>
+                  </pic:spPr>
+                </pic:pic>
+              </a:graphicData>
+            </a:graphic>
+          </wp:inline>
+        </w:drawing>
+      </w:r>
+    </w:p>
+    <w:p>
+      <w:pPr>
+        <w:pStyle w:val="Caption"/>
+      </w:pPr>
+      <w:r>
+        <w:t xml:space="preserve">Figure </w:t>
+      </w:r>
+      <w:r>
+        <w:fldChar w:fldCharType="begin"/>
+      </w:r>
+      <w:r>
+        <w:instrText xml:space="preserve"> SEQ Figure \* ARABIC </w:instrText>
+      </w:r>
+      <w:r>
+        <w:fldChar w:fldCharType="separate"/>
+      </w:r>
+      <w:r>
+        <w:rPr>
+          <w:noProof/>
+        </w:rPr>
+        <w:t>11</w:t>
+      </w:r>
+      <w:r>
+        <w:fldChar w:fldCharType="end"/>
+      </w:r>
+      <w:r>
+        <w:t xml:space="preserve"> - Core Class Diagram</w:t>
+      </w:r>
+    </w:p>
+    <w:p>
+      <w:pPr>
+        <w:pStyle w:val="Heading3"/>
+      </w:pPr>
+      <w:r>
+        <w:lastRenderedPageBreak/>
+        <w:t>Support Classes</w:t>
+      </w:r>
+    </w:p>
+    <w:p/>
+    <w:p>
+      <w:pPr>
+        <w:keepNext/>
+        <w:jc w:val="both"/>
+      </w:pPr>
+      <w:r>
+        <w:rPr>
+          <w:noProof/>
+          <w:lang w:eastAsia="en-GB"/>
+        </w:rPr>
+        <w:drawing>
+          <wp:inline distT="0" distB="0" distL="0" distR="0" wp14:anchorId="24FC9651" wp14:editId="091F5A00">
+            <wp:extent cx="9020663" cy="3952875"/>
+            <wp:effectExtent l="0" t="0" r="9525" b="0"/>
+            <wp:docPr id="19" name="Picture 19" descr="C:\Users\Blakes\Desktop\com.groupproject.workbench_com.groupproject.workbench.buttons.umlcd.png"/>
+            <wp:cNvGraphicFramePr>
+              <a:graphicFrameLocks xmlns:a="http://schemas.openxmlformats.org/drawingml/2006/main" noChangeAspect="1"/>
+            </wp:cNvGraphicFramePr>
+            <a:graphic xmlns:a="http://schemas.openxmlformats.org/drawingml/2006/main">
+              <a:graphicData uri="http://schemas.openxmlformats.org/drawingml/2006/picture">
+                <pic:pic xmlns:pic="http://schemas.openxmlformats.org/drawingml/2006/picture">
+                  <pic:nvPicPr>
+                    <pic:cNvPr id="0" name="Picture 4" descr="C:\Users\Blakes\Desktop\com.groupproject.workbench_com.groupproject.workbench.buttons.umlcd.png"/>
+                    <pic:cNvPicPr>
+                      <a:picLocks noChangeAspect="1" noChangeArrowheads="1"/>
+                    </pic:cNvPicPr>
+                  </pic:nvPicPr>
+                  <pic:blipFill rotWithShape="1">
+                    <a:blip r:embed="rId22">
+                      <a:extLst>
+                        <a:ext uri="{28A0092B-C50C-407E-A947-70E740481C1C}">
+                          <a14:useLocalDpi xmlns:a14="http://schemas.microsoft.com/office/drawing/2010/main" val="0"/>
+                        </a:ext>
+                      </a:extLst>
+                    </a:blip>
+                    <a:srcRect l="3494" t="19895" r="52080" b="49477"/>
                     <a:stretch/>
                   </pic:blipFill>
                   <pic:spPr bwMode="auto">
                     <a:xfrm>
                       <a:off x="0" y="0"/>
-                      <a:ext cx="8267473" cy="6220264"/>
+                      <a:ext cx="9020663" cy="3952875"/>
                     </a:xfrm>
                     <a:prstGeom prst="rect">
                       <a:avLst/>
                     </a:prstGeom>
+                    <a:noFill/>
                     <a:ln>
                       <a:noFill/>
                     </a:ln>
@@ -10428,29 +10800,38 @@
     </w:p>
     <w:p>
       <w:pPr>
-        <w:jc w:val="both"/>
-      </w:pPr>
-      <w:r>
-        <w:lastRenderedPageBreak/>
-        <w:t xml:space="preserve">This diagram shows the structure of the packages and classes of the plugin. </w:t>
-      </w:r>
-    </w:p>
-    <w:p>
-      <w:pPr>
-        <w:jc w:val="both"/>
-      </w:pPr>
-      <w:r>
-        <w:t xml:space="preserve">The current version is an early draft as packages and classes may get added and removed. </w:t>
-      </w:r>
-    </w:p>
-    <w:p>
-      <w:pPr>
-        <w:jc w:val="both"/>
-      </w:pPr>
-    </w:p>
-    <w:p>
-      <w:pPr>
-        <w:jc w:val="both"/>
+        <w:pStyle w:val="Caption"/>
+      </w:pPr>
+      <w:r>
+        <w:t xml:space="preserve">Figure </w:t>
+      </w:r>
+      <w:r>
+        <w:fldChar w:fldCharType="begin"/>
+      </w:r>
+      <w:r>
+        <w:instrText xml:space="preserve"> SEQ Figure \* ARABIC </w:instrText>
+      </w:r>
+      <w:r>
+        <w:fldChar w:fldCharType="separate"/>
+      </w:r>
+      <w:r>
+        <w:rPr>
+          <w:noProof/>
+        </w:rPr>
+        <w:t>12</w:t>
+      </w:r>
+      <w:r>
+        <w:fldChar w:fldCharType="end"/>
+      </w:r>
+      <w:r>
+        <w:t xml:space="preserve"> - Support Class Diagram</w:t>
+      </w:r>
+    </w:p>
+    <w:p/>
+    <w:p/>
+    <w:p>
+      <w:pPr>
+        <w:pStyle w:val="Heading3"/>
         <w:sectPr>
           <w:pgSz w:w="16838" w:h="11906" w:orient="landscape"/>
           <w:pgMar w:top="1440" w:right="1440" w:bottom="1440" w:left="1440" w:header="709" w:footer="709" w:gutter="0"/>
@@ -10461,6 +10842,308 @@
     </w:p>
     <w:p>
       <w:pPr>
+        <w:pStyle w:val="Heading3"/>
+      </w:pPr>
+      <w:r>
+        <w:lastRenderedPageBreak/>
+        <w:t>Dialogs</w:t>
+      </w:r>
+    </w:p>
+    <w:p>
+      <w:pPr>
+        <w:keepNext/>
+      </w:pPr>
+      <w:r>
+        <w:rPr>
+          <w:noProof/>
+          <w:lang w:eastAsia="en-GB"/>
+        </w:rPr>
+        <w:drawing>
+          <wp:inline distT="0" distB="0" distL="0" distR="0" wp14:anchorId="6E0B593D" wp14:editId="446B5938">
+            <wp:extent cx="6046430" cy="5943600"/>
+            <wp:effectExtent l="0" t="0" r="0" b="0"/>
+            <wp:docPr id="21" name="Picture 21" descr="C:\Users\Blakes\Desktop\com.groupproject.workbench_com.groupproject.workbench.dialogs.umlcd.png"/>
+            <wp:cNvGraphicFramePr>
+              <a:graphicFrameLocks xmlns:a="http://schemas.openxmlformats.org/drawingml/2006/main" noChangeAspect="1"/>
+            </wp:cNvGraphicFramePr>
+            <a:graphic xmlns:a="http://schemas.openxmlformats.org/drawingml/2006/main">
+              <a:graphicData uri="http://schemas.openxmlformats.org/drawingml/2006/picture">
+                <pic:pic xmlns:pic="http://schemas.openxmlformats.org/drawingml/2006/picture">
+                  <pic:nvPicPr>
+                    <pic:cNvPr id="0" name="Picture 6" descr="C:\Users\Blakes\Desktop\com.groupproject.workbench_com.groupproject.workbench.dialogs.umlcd.png"/>
+                    <pic:cNvPicPr>
+                      <a:picLocks noChangeAspect="1" noChangeArrowheads="1"/>
+                    </pic:cNvPicPr>
+                  </pic:nvPicPr>
+                  <pic:blipFill rotWithShape="1">
+                    <a:blip r:embed="rId23">
+                      <a:extLst>
+                        <a:ext uri="{28A0092B-C50C-407E-A947-70E740481C1C}">
+                          <a14:useLocalDpi xmlns:a14="http://schemas.microsoft.com/office/drawing/2010/main" val="0"/>
+                        </a:ext>
+                      </a:extLst>
+                    </a:blip>
+                    <a:srcRect t="1" r="51163" b="-348"/>
+                    <a:stretch/>
+                  </pic:blipFill>
+                  <pic:spPr bwMode="auto">
+                    <a:xfrm>
+                      <a:off x="0" y="0"/>
+                      <a:ext cx="6046430" cy="5943600"/>
+                    </a:xfrm>
+                    <a:prstGeom prst="rect">
+                      <a:avLst/>
+                    </a:prstGeom>
+                    <a:noFill/>
+                    <a:ln>
+                      <a:noFill/>
+                    </a:ln>
+                    <a:extLst>
+                      <a:ext uri="{53640926-AAD7-44D8-BBD7-CCE9431645EC}">
+                        <a14:shadowObscured xmlns:a14="http://schemas.microsoft.com/office/drawing/2010/main"/>
+                      </a:ext>
+                    </a:extLst>
+                  </pic:spPr>
+                </pic:pic>
+              </a:graphicData>
+            </a:graphic>
+          </wp:inline>
+        </w:drawing>
+      </w:r>
+    </w:p>
+    <w:p>
+      <w:pPr>
+        <w:pStyle w:val="Caption"/>
+      </w:pPr>
+      <w:r>
+        <w:t xml:space="preserve">Figure </w:t>
+      </w:r>
+      <w:r>
+        <w:fldChar w:fldCharType="begin"/>
+      </w:r>
+      <w:r>
+        <w:instrText xml:space="preserve"> SEQ Figure \* ARABIC </w:instrText>
+      </w:r>
+      <w:r>
+        <w:fldChar w:fldCharType="separate"/>
+      </w:r>
+      <w:r>
+        <w:rPr>
+          <w:noProof/>
+        </w:rPr>
+        <w:t>13</w:t>
+      </w:r>
+      <w:r>
+        <w:fldChar w:fldCharType="end"/>
+      </w:r>
+      <w:r>
+        <w:t xml:space="preserve"> - Dialog Class Diagram</w:t>
+      </w:r>
+    </w:p>
+    <w:p>
+      <w:pPr>
+        <w:sectPr>
+          <w:pgSz w:w="11906" w:h="16838"/>
+          <w:pgMar w:top="1440" w:right="1440" w:bottom="1440" w:left="1440" w:header="709" w:footer="709" w:gutter="0"/>
+          <w:cols w:space="708"/>
+          <w:docGrid w:linePitch="360"/>
+        </w:sectPr>
+      </w:pPr>
+    </w:p>
+    <w:p>
+      <w:pPr>
+        <w:pStyle w:val="Heading3"/>
+      </w:pPr>
+      <w:r>
+        <w:lastRenderedPageBreak/>
+        <w:t>Perspective</w:t>
+      </w:r>
+    </w:p>
+    <w:p/>
+    <w:p>
+      <w:pPr>
+        <w:keepNext/>
+        <w:jc w:val="center"/>
+      </w:pPr>
+      <w:r>
+        <w:rPr>
+          <w:noProof/>
+          <w:lang w:eastAsia="en-GB"/>
+        </w:rPr>
+        <w:drawing>
+          <wp:inline distT="0" distB="0" distL="0" distR="0" wp14:anchorId="54CCCC14" wp14:editId="4FBE0716">
+            <wp:extent cx="4926842" cy="3770542"/>
+            <wp:effectExtent l="0" t="0" r="7620" b="1905"/>
+            <wp:docPr id="22" name="Picture 22" descr="C:\Users\Blakes\Desktop\com.groupproject.workbench_com.groupproject.workbench.perspectives.umlcd.png"/>
+            <wp:cNvGraphicFramePr>
+              <a:graphicFrameLocks xmlns:a="http://schemas.openxmlformats.org/drawingml/2006/main" noChangeAspect="1"/>
+            </wp:cNvGraphicFramePr>
+            <a:graphic xmlns:a="http://schemas.openxmlformats.org/drawingml/2006/main">
+              <a:graphicData uri="http://schemas.openxmlformats.org/drawingml/2006/picture">
+                <pic:pic xmlns:pic="http://schemas.openxmlformats.org/drawingml/2006/picture">
+                  <pic:nvPicPr>
+                    <pic:cNvPr id="0" name="Picture 7" descr="C:\Users\Blakes\Desktop\com.groupproject.workbench_com.groupproject.workbench.perspectives.umlcd.png"/>
+                    <pic:cNvPicPr>
+                      <a:picLocks noChangeAspect="1" noChangeArrowheads="1"/>
+                    </pic:cNvPicPr>
+                  </pic:nvPicPr>
+                  <pic:blipFill rotWithShape="1">
+                    <a:blip r:embed="rId24">
+                      <a:extLst>
+                        <a:ext uri="{28A0092B-C50C-407E-A947-70E740481C1C}">
+                          <a14:useLocalDpi xmlns:a14="http://schemas.microsoft.com/office/drawing/2010/main" val="0"/>
+                        </a:ext>
+                      </a:extLst>
+                    </a:blip>
+                    <a:srcRect r="69800" b="51137"/>
+                    <a:stretch/>
+                  </pic:blipFill>
+                  <pic:spPr bwMode="auto">
+                    <a:xfrm>
+                      <a:off x="0" y="0"/>
+                      <a:ext cx="4926964" cy="3770635"/>
+                    </a:xfrm>
+                    <a:prstGeom prst="rect">
+                      <a:avLst/>
+                    </a:prstGeom>
+                    <a:noFill/>
+                    <a:ln>
+                      <a:noFill/>
+                    </a:ln>
+                    <a:extLst>
+                      <a:ext uri="{53640926-AAD7-44D8-BBD7-CCE9431645EC}">
+                        <a14:shadowObscured xmlns:a14="http://schemas.microsoft.com/office/drawing/2010/main"/>
+                      </a:ext>
+                    </a:extLst>
+                  </pic:spPr>
+                </pic:pic>
+              </a:graphicData>
+            </a:graphic>
+          </wp:inline>
+        </w:drawing>
+      </w:r>
+    </w:p>
+    <w:p>
+      <w:pPr>
+        <w:pStyle w:val="Caption"/>
+        <w:jc w:val="center"/>
+      </w:pPr>
+      <w:r>
+        <w:t xml:space="preserve">Figure </w:t>
+      </w:r>
+      <w:r>
+        <w:fldChar w:fldCharType="begin"/>
+      </w:r>
+      <w:r>
+        <w:instrText xml:space="preserve"> SEQ Figure \* ARABIC </w:instrText>
+      </w:r>
+      <w:r>
+        <w:fldChar w:fldCharType="separate"/>
+      </w:r>
+      <w:r>
+        <w:rPr>
+          <w:noProof/>
+        </w:rPr>
+        <w:t>14</w:t>
+      </w:r>
+      <w:r>
+        <w:fldChar w:fldCharType="end"/>
+      </w:r>
+      <w:r>
+        <w:t xml:space="preserve"> – Perspective</w:t>
+      </w:r>
+    </w:p>
+    <w:p>
+      <w:pPr>
+        <w:sectPr>
+          <w:pgSz w:w="16838" w:h="11906" w:orient="landscape"/>
+          <w:pgMar w:top="1440" w:right="1440" w:bottom="1440" w:left="1440" w:header="709" w:footer="709" w:gutter="0"/>
+          <w:cols w:space="708"/>
+          <w:docGrid w:linePitch="360"/>
+        </w:sectPr>
+      </w:pPr>
+    </w:p>
+    <w:p>
+      <w:pPr>
+        <w:pStyle w:val="Heading3"/>
+      </w:pPr>
+      <w:r>
+        <w:lastRenderedPageBreak/>
+        <w:t>Views</w:t>
+      </w:r>
+    </w:p>
+    <w:p>
+      <w:r>
+        <w:rPr>
+          <w:noProof/>
+          <w:lang w:eastAsia="en-GB"/>
+        </w:rPr>
+        <w:drawing>
+          <wp:inline distT="0" distB="0" distL="0" distR="0" wp14:anchorId="6BD634DE" wp14:editId="13B70CFB">
+            <wp:extent cx="5964818" cy="7697337"/>
+            <wp:effectExtent l="0" t="0" r="0" b="0"/>
+            <wp:docPr id="23" name="Picture 23" descr="C:\Users\Blakes\Desktop\com.groupproject.workbench_com.groupproject.workbench.views.umlcd.png"/>
+            <wp:cNvGraphicFramePr>
+              <a:graphicFrameLocks xmlns:a="http://schemas.openxmlformats.org/drawingml/2006/main" noChangeAspect="1"/>
+            </wp:cNvGraphicFramePr>
+            <a:graphic xmlns:a="http://schemas.openxmlformats.org/drawingml/2006/main">
+              <a:graphicData uri="http://schemas.openxmlformats.org/drawingml/2006/picture">
+                <pic:pic xmlns:pic="http://schemas.openxmlformats.org/drawingml/2006/picture">
+                  <pic:nvPicPr>
+                    <pic:cNvPr id="0" name="Picture 8" descr="C:\Users\Blakes\Desktop\com.groupproject.workbench_com.groupproject.workbench.views.umlcd.png"/>
+                    <pic:cNvPicPr>
+                      <a:picLocks noChangeAspect="1" noChangeArrowheads="1"/>
+                    </pic:cNvPicPr>
+                  </pic:nvPicPr>
+                  <pic:blipFill rotWithShape="1">
+                    <a:blip r:embed="rId25">
+                      <a:extLst>
+                        <a:ext uri="{28A0092B-C50C-407E-A947-70E740481C1C}">
+                          <a14:useLocalDpi xmlns:a14="http://schemas.microsoft.com/office/drawing/2010/main" val="0"/>
+                        </a:ext>
+                      </a:extLst>
+                    </a:blip>
+                    <a:srcRect t="1" r="42482" b="-12278"/>
+                    <a:stretch/>
+                  </pic:blipFill>
+                  <pic:spPr bwMode="auto">
+                    <a:xfrm>
+                      <a:off x="0" y="0"/>
+                      <a:ext cx="5989422" cy="7729088"/>
+                    </a:xfrm>
+                    <a:prstGeom prst="rect">
+                      <a:avLst/>
+                    </a:prstGeom>
+                    <a:noFill/>
+                    <a:ln>
+                      <a:noFill/>
+                    </a:ln>
+                    <a:extLst>
+                      <a:ext uri="{53640926-AAD7-44D8-BBD7-CCE9431645EC}">
+                        <a14:shadowObscured xmlns:a14="http://schemas.microsoft.com/office/drawing/2010/main"/>
+                      </a:ext>
+                    </a:extLst>
+                  </pic:spPr>
+                </pic:pic>
+              </a:graphicData>
+            </a:graphic>
+          </wp:inline>
+        </w:drawing>
+      </w:r>
+    </w:p>
+    <w:p/>
+    <w:p>
+      <w:pPr>
+        <w:sectPr>
+          <w:pgSz w:w="11906" w:h="16838"/>
+          <w:pgMar w:top="1440" w:right="1440" w:bottom="1440" w:left="1440" w:header="709" w:footer="709" w:gutter="0"/>
+          <w:cols w:space="708"/>
+          <w:docGrid w:linePitch="360"/>
+        </w:sectPr>
+      </w:pPr>
+    </w:p>
+    <w:p>
+      <w:pPr>
         <w:pStyle w:val="Heading1"/>
         <w:jc w:val="both"/>
       </w:pPr>
@@ -10475,7 +11158,6 @@
       <w:pPr>
         <w:jc w:val="both"/>
       </w:pPr>
-      <w:bookmarkStart w:id="66" w:name="_GoBack"/>
       <w:r>
         <w:t xml:space="preserve">To develop this project both members of the team will actively focus on development from December 2015 onwards. The development will focus on creating a framework first and then developing each component of the system as required. The perspective will be created after utility classes and then each view created with dialogs implemented on an as needed basis. </w:t>
       </w:r>
@@ -10494,36 +11176,35 @@
         <w:pStyle w:val="Heading1"/>
         <w:jc w:val="both"/>
       </w:pPr>
-      <w:bookmarkStart w:id="67" w:name="_Toc414287657"/>
+      <w:bookmarkStart w:id="66" w:name="_Toc414287657"/>
+      <w:r>
+        <w:t>Evaluation Criteria</w:t>
+      </w:r>
       <w:bookmarkEnd w:id="66"/>
-      <w:r>
-        <w:t>Evaluation Criteria</w:t>
+    </w:p>
+    <w:p>
+      <w:pPr>
+        <w:jc w:val="both"/>
+      </w:pPr>
+      <w:r>
+        <w:t xml:space="preserve">A combination of both testing and </w:t>
+      </w:r>
+      <w:r>
+        <w:t xml:space="preserve">analysis will enable us to fully evaluate the plugin and assess both its functionality and usefulness. </w:t>
+      </w:r>
+      <w:r>
+        <w:t xml:space="preserve">We will also take steps to evaluate the process taken and how well we kept within defined parameters throughout the projects development. </w:t>
+      </w:r>
+    </w:p>
+    <w:p>
+      <w:pPr>
+        <w:pStyle w:val="Heading2"/>
+      </w:pPr>
+      <w:bookmarkStart w:id="67" w:name="_Toc414287658"/>
+      <w:r>
+        <w:t>Requirements</w:t>
       </w:r>
       <w:bookmarkEnd w:id="67"/>
-    </w:p>
-    <w:p>
-      <w:pPr>
-        <w:jc w:val="both"/>
-      </w:pPr>
-      <w:r>
-        <w:t xml:space="preserve">A combination of both testing and </w:t>
-      </w:r>
-      <w:r>
-        <w:t xml:space="preserve">analysis will enable us to fully evaluate the plugin and assess both its functionality and usefulness. </w:t>
-      </w:r>
-      <w:r>
-        <w:t xml:space="preserve">We will also take steps to evaluate the process taken and how well we kept within defined parameters throughout the projects development. </w:t>
-      </w:r>
-    </w:p>
-    <w:p>
-      <w:pPr>
-        <w:pStyle w:val="Heading2"/>
-      </w:pPr>
-      <w:bookmarkStart w:id="68" w:name="_Toc414287658"/>
-      <w:r>
-        <w:t>Requirements</w:t>
-      </w:r>
-      <w:bookmarkEnd w:id="68"/>
     </w:p>
     <w:p>
       <w:pPr>
@@ -10605,35 +11286,35 @@
       <w:pPr>
         <w:pStyle w:val="Heading2"/>
       </w:pPr>
-      <w:bookmarkStart w:id="69" w:name="_Toc414287659"/>
+      <w:bookmarkStart w:id="68" w:name="_Toc414287659"/>
       <w:r>
         <w:t>Testing</w:t>
       </w:r>
+      <w:bookmarkEnd w:id="68"/>
+    </w:p>
+    <w:p>
+      <w:pPr>
+        <w:jc w:val="both"/>
+      </w:pPr>
+      <w:r>
+        <w:t xml:space="preserve">Testing any software solution that can be used to read other users code and utilise it will always be difficult to test thoroughly. The complexity of the project is incredibly high and as such fully testing every scenario is almost impossible, especially with a limited team size. To counter the potential issues we intend to test the plugin by taking a multi-faceted approach combining both black-box and white-box testing to fully explore the operation and effectiveness of the developed plugin. </w:t>
+      </w:r>
+    </w:p>
+    <w:p>
+      <w:pPr>
+        <w:pStyle w:val="Heading3"/>
+      </w:pPr>
+      <w:bookmarkStart w:id="69" w:name="_Toc414287660"/>
+      <w:r>
+        <w:t>Black-Box Testing (Usability</w:t>
+      </w:r>
+      <w:r>
+        <w:t xml:space="preserve"> &amp; Functionality</w:t>
+      </w:r>
+      <w:r>
+        <w:t>)</w:t>
+      </w:r>
       <w:bookmarkEnd w:id="69"/>
-    </w:p>
-    <w:p>
-      <w:pPr>
-        <w:jc w:val="both"/>
-      </w:pPr>
-      <w:r>
-        <w:t xml:space="preserve">Testing any software solution that can be used to read other users code and utilise it will always be difficult to test thoroughly. The complexity of the project is incredibly high and as such fully testing every scenario is almost impossible, especially with a limited team size. To counter the potential issues we intend to test the plugin by taking a multi-faceted approach combining both black-box and white-box testing to fully explore the operation and effectiveness of the developed plugin. </w:t>
-      </w:r>
-    </w:p>
-    <w:p>
-      <w:pPr>
-        <w:pStyle w:val="Heading3"/>
-      </w:pPr>
-      <w:bookmarkStart w:id="70" w:name="_Toc414287660"/>
-      <w:r>
-        <w:t>Black-Box Testing (Usability</w:t>
-      </w:r>
-      <w:r>
-        <w:t xml:space="preserve"> &amp; Functionality</w:t>
-      </w:r>
-      <w:r>
-        <w:t>)</w:t>
-      </w:r>
-      <w:bookmarkEnd w:id="70"/>
     </w:p>
     <w:p>
       <w:pPr>
@@ -10651,10 +11332,61 @@
       <w:pPr>
         <w:pStyle w:val="Heading3"/>
       </w:pPr>
-      <w:bookmarkStart w:id="71" w:name="_Toc414287661"/>
+      <w:bookmarkStart w:id="70" w:name="_Toc414287661"/>
       <w:r>
         <w:t>White-Box Testing (Functionality)</w:t>
       </w:r>
+      <w:bookmarkEnd w:id="70"/>
+    </w:p>
+    <w:p>
+      <w:pPr>
+        <w:jc w:val="both"/>
+      </w:pPr>
+      <w:r>
+        <w:t xml:space="preserve">White-box testing will be performed by both active members of the team. In white-box testing we will </w:t>
+      </w:r>
+      <w:r>
+        <w:t xml:space="preserve">investigate the inner workings and logic of the system. Performing this testing will be one of the main areas of testing to ensure functionality. Performing tests on code to ensure that we are gaining desired results will be important in validating results produced by the system. </w:t>
+      </w:r>
+    </w:p>
+    <w:p>
+      <w:pPr>
+        <w:jc w:val="both"/>
+      </w:pPr>
+      <w:r>
+        <w:t xml:space="preserve">Due to high levels of knowledge in our own system it will be fairly easy to devise test-cases with a variety of data that is known to be safe and along with uncertain and un-tried data to push boundaries of the plugin. </w:t>
+      </w:r>
+    </w:p>
+    <w:p>
+      <w:pPr>
+        <w:jc w:val="both"/>
+      </w:pPr>
+      <w:r>
+        <w:t xml:space="preserve">White –box testing will happen throughout development and any bugs logged into the GitHub repository as issues, these issues can be allocated to team members and will provide a log of bugs found during development and provide time-frames for when bugs were fixed or if they are still open. </w:t>
+      </w:r>
+      <w:r>
+        <w:t>Performing ongoing testing will ensue that we can optimise our system code and add and remove code based upon issues that are found.</w:t>
+      </w:r>
+    </w:p>
+    <w:p>
+      <w:pPr>
+        <w:jc w:val="both"/>
+      </w:pPr>
+      <w:r>
+        <w:t xml:space="preserve">We may encounter minor issues whilst testing the software due the high complexity of the plugin and the impossibility of testing every single potential path within the system. </w:t>
+      </w:r>
+    </w:p>
+    <w:p>
+      <w:pPr>
+        <w:pStyle w:val="Heading3"/>
+      </w:pPr>
+      <w:bookmarkStart w:id="71" w:name="_Toc414287662"/>
+      <w:r>
+        <w:t xml:space="preserve">Automated Testing </w:t>
+      </w:r>
+      <w:r>
+        <w:t>(Unit Testing)</w:t>
+      </w:r>
       <w:bookmarkEnd w:id="71"/>
     </w:p>
     <w:p>
@@ -10662,225 +11394,174 @@
         <w:jc w:val="both"/>
       </w:pPr>
       <w:r>
-        <w:t xml:space="preserve">White-box testing will be performed by both active members of the team. In white-box testing we will </w:t>
-      </w:r>
-      <w:r>
-        <w:t xml:space="preserve">investigate the inner workings and logic of the system. Performing this testing will be one of the main areas of testing to ensure functionality. Performing tests on code to ensure that we are gaining desired results will be important in validating results produced by the system. </w:t>
-      </w:r>
-    </w:p>
-    <w:p>
-      <w:pPr>
-        <w:jc w:val="both"/>
-      </w:pPr>
-      <w:r>
-        <w:t xml:space="preserve">Due to high levels of knowledge in our own system it will be fairly easy to devise test-cases with a variety of data that is known to be safe and along with uncertain and un-tried data to push boundaries of the plugin. </w:t>
-      </w:r>
-    </w:p>
-    <w:p>
-      <w:pPr>
-        <w:jc w:val="both"/>
-      </w:pPr>
-      <w:r>
-        <w:t xml:space="preserve">White –box testing will happen throughout development and any bugs logged into the GitHub repository as issues, these issues can be allocated to team members and will provide a log of bugs found during development and provide time-frames for when bugs were fixed or if they are still open. </w:t>
-      </w:r>
-      <w:r>
-        <w:t>Performing ongoing testing will ensue that we can optimise our system code and add and remove code based upon issues that are found.</w:t>
-      </w:r>
-    </w:p>
-    <w:p>
-      <w:pPr>
-        <w:jc w:val="both"/>
-      </w:pPr>
-      <w:r>
-        <w:t xml:space="preserve">We may encounter minor issues whilst testing the software due the high complexity of the plugin and the impossibility of testing every single potential path within the system. </w:t>
+        <w:t>Automation of testing of the project code will be considered and unit tests may be written to test sp</w:t>
+      </w:r>
+      <w:r>
+        <w:t xml:space="preserve">ecific code segments if needed. It is not possible to automate everything in a project but we can attempt to test user input points through unit testing and ensure correct results are returned as required. Unit testing is an area of high risk within the project due to unfamiliarity with the JUnit testing system used by Eclipse; an attempt will be made to utilise unit testing should time permit an opportunity to learn the skills required to create </w:t>
+      </w:r>
+      <w:r>
+        <w:t>logical</w:t>
+      </w:r>
+      <w:r>
+        <w:t xml:space="preserve"> and sensible unit tests. </w:t>
       </w:r>
     </w:p>
     <w:p>
       <w:pPr>
         <w:pStyle w:val="Heading3"/>
       </w:pPr>
-      <w:bookmarkStart w:id="72" w:name="_Toc414287662"/>
-      <w:r>
-        <w:t xml:space="preserve">Automated Testing </w:t>
-      </w:r>
-      <w:r>
-        <w:t>(Unit Testing)</w:t>
+      <w:bookmarkStart w:id="72" w:name="_Toc414287663"/>
+      <w:r>
+        <w:t>Regression</w:t>
       </w:r>
       <w:bookmarkEnd w:id="72"/>
-    </w:p>
-    <w:p>
-      <w:pPr>
-        <w:jc w:val="both"/>
-      </w:pPr>
-      <w:r>
-        <w:t>Automation of testing of the project code will be considered and unit tests may be written to test sp</w:t>
-      </w:r>
-      <w:r>
-        <w:t xml:space="preserve">ecific code segments if needed. It is not possible to automate everything in a project but we can attempt to test user input points through unit testing and ensure correct results are returned as required. Unit testing is an area of high risk within the project due to unfamiliarity with the JUnit testing system used by Eclipse; an attempt will be made to utilise unit testing should time permit an opportunity to learn the skills required to create </w:t>
-      </w:r>
-      <w:r>
-        <w:t>logical</w:t>
-      </w:r>
-      <w:r>
-        <w:t xml:space="preserve"> and sensible unit tests. </w:t>
+      <w:r>
+        <w:t xml:space="preserve"> </w:t>
+      </w:r>
+      <w:r>
+        <w:t xml:space="preserve"> </w:t>
+      </w:r>
+    </w:p>
+    <w:p>
+      <w:pPr>
+        <w:jc w:val="both"/>
+      </w:pPr>
+      <w:r>
+        <w:t xml:space="preserve">Whenever a bug or issue is found and fixed during testing we will need to be careful with regards to regression. Testing for regression will occur to ensure that a bug fix hasn’t caused other issues in functionality or breaching requirements. </w:t>
+      </w:r>
+    </w:p>
+    <w:p>
+      <w:pPr>
+        <w:jc w:val="both"/>
+      </w:pPr>
+      <w:r>
+        <w:t xml:space="preserve">Regression testing will be ongoing and tracked through the issue/bug tracker found within the </w:t>
+      </w:r>
+      <w:r>
+        <w:t>GitHub</w:t>
+      </w:r>
+      <w:r>
+        <w:t xml:space="preserve"> repository. This form of testing will ensure that any changes made to code to fix one issue</w:t>
+      </w:r>
+      <w:r>
+        <w:t xml:space="preserve"> or bug</w:t>
+      </w:r>
+      <w:r>
+        <w:t xml:space="preserve"> does not lead to a variety of new issues. </w:t>
       </w:r>
     </w:p>
     <w:p>
       <w:pPr>
         <w:pStyle w:val="Heading3"/>
       </w:pPr>
-      <w:bookmarkStart w:id="73" w:name="_Toc414287663"/>
-      <w:r>
-        <w:t>Regression</w:t>
+      <w:bookmarkStart w:id="73" w:name="_Toc414287664"/>
+      <w:r>
+        <w:t>Acceptance Testing</w:t>
       </w:r>
       <w:bookmarkEnd w:id="73"/>
+    </w:p>
+    <w:p>
+      <w:pPr>
+        <w:jc w:val="both"/>
+      </w:pPr>
+      <w:r>
+        <w:t xml:space="preserve">To perform acceptance testing the plugin will be presented to second year students and student teaching assistants. A variety of scenarios will be provided for the students to try utilising the software; this will ensure that the plugin meets the outlined requirements. </w:t>
+      </w:r>
+    </w:p>
+    <w:p>
+      <w:pPr>
+        <w:jc w:val="both"/>
+      </w:pPr>
+      <w:r>
+        <w:t>During thi</w:t>
+      </w:r>
+      <w:r>
+        <w:t xml:space="preserve">s phase of testing we could also distribute a beta version with the means to gather feedback after the sample group have had an opportunity to test the software independently without structure and guided tests, this will enable us to gather data on unexpected scenarios and find bugs that we haven’t planned for. </w:t>
+      </w:r>
+    </w:p>
+    <w:p>
+      <w:pPr>
+        <w:jc w:val="both"/>
+      </w:pPr>
+    </w:p>
+    <w:p>
+      <w:pPr>
+        <w:pStyle w:val="Heading3"/>
+      </w:pPr>
+      <w:bookmarkStart w:id="74" w:name="_Toc414287665"/>
+      <w:r>
+        <w:t>Alpha/Beta Testing</w:t>
+      </w:r>
+      <w:bookmarkEnd w:id="74"/>
       <w:r>
         <w:t xml:space="preserve"> </w:t>
       </w:r>
-      <w:r>
-        <w:t xml:space="preserve"> </w:t>
-      </w:r>
-    </w:p>
-    <w:p>
-      <w:pPr>
-        <w:jc w:val="both"/>
-      </w:pPr>
-      <w:r>
-        <w:t xml:space="preserve">Whenever a bug or issue is found and fixed during testing we will need to be careful with regards to regression. Testing for regression will occur to ensure that a bug fix hasn’t caused other issues in functionality or breaching requirements. </w:t>
-      </w:r>
-    </w:p>
-    <w:p>
-      <w:pPr>
-        <w:jc w:val="both"/>
-      </w:pPr>
-      <w:r>
-        <w:t xml:space="preserve">Regression testing will be ongoing and tracked through the issue/bug tracker found within the </w:t>
-      </w:r>
-      <w:r>
-        <w:t>GitHub</w:t>
-      </w:r>
-      <w:r>
-        <w:t xml:space="preserve"> repository. This form of testing will ensure that any changes made to code to fix one issue</w:t>
-      </w:r>
-      <w:r>
-        <w:t xml:space="preserve"> or bug</w:t>
-      </w:r>
-      <w:r>
-        <w:t xml:space="preserve"> does not lead to a variety of new issues. </w:t>
+    </w:p>
+    <w:p>
+      <w:pPr>
+        <w:pStyle w:val="Heading4"/>
+      </w:pPr>
+      <w:r>
+        <w:t>Alpha</w:t>
+      </w:r>
+    </w:p>
+    <w:p>
+      <w:pPr>
+        <w:jc w:val="both"/>
+      </w:pPr>
+      <w:r>
+        <w:t>Once we have completed a build of the plugin that includes all of the planned features we will enter into an internal alpha testing phase, this will include the white-box testing described above and will allow us to test all areas of the application before presenting it to our client and potential users. We may demo</w:t>
+      </w:r>
+      <w:r>
+        <w:t>nstrate</w:t>
+      </w:r>
+      <w:r>
+        <w:t xml:space="preserve"> areas of the software to </w:t>
+      </w:r>
+      <w:r>
+        <w:t>the client and potential</w:t>
+      </w:r>
+      <w:r>
+        <w:t xml:space="preserve"> users during this phase </w:t>
+      </w:r>
+      <w:r>
+        <w:t xml:space="preserve">to gather feedback on how specific features work and on issues such as program flow and </w:t>
+      </w:r>
+      <w:r>
+        <w:t xml:space="preserve">to </w:t>
+      </w:r>
+      <w:r>
+        <w:t xml:space="preserve">ensure that the GUI meets requirements. </w:t>
+      </w:r>
+    </w:p>
+    <w:p>
+      <w:pPr>
+        <w:pStyle w:val="Heading4"/>
+      </w:pPr>
+      <w:r>
+        <w:t>Beta</w:t>
+      </w:r>
+    </w:p>
+    <w:p>
+      <w:pPr>
+        <w:jc w:val="both"/>
+      </w:pPr>
+      <w:r>
+        <w:t xml:space="preserve">The beta test will be performed by a sample of the intended audience, here we will ensure that the plugin can be installed and run and can be used to fulfil the intended purposes of the plugin. This stage of testing will allow us to test “real world” scenarios and assess how users will utilise the system. Performing a </w:t>
+      </w:r>
+      <w:r>
+        <w:t xml:space="preserve">beta test enables us to ensure a high level of quality in the final product as the majority of bugs found in beta testing should be fixed for a final release to users. </w:t>
       </w:r>
     </w:p>
     <w:p>
       <w:pPr>
         <w:pStyle w:val="Heading3"/>
       </w:pPr>
-      <w:bookmarkStart w:id="74" w:name="_Toc414287664"/>
-      <w:r>
-        <w:t>Acceptance Testing</w:t>
-      </w:r>
-      <w:bookmarkEnd w:id="74"/>
-    </w:p>
-    <w:p>
-      <w:pPr>
-        <w:jc w:val="both"/>
-      </w:pPr>
-      <w:r>
-        <w:t xml:space="preserve">To perform acceptance testing the plugin will be presented to second year students and student teaching assistants. A variety of scenarios will be provided for the students to try utilising the software; this will ensure that the plugin meets the outlined requirements. </w:t>
-      </w:r>
-    </w:p>
-    <w:p>
-      <w:pPr>
-        <w:jc w:val="both"/>
-      </w:pPr>
-      <w:r>
-        <w:t>During thi</w:t>
-      </w:r>
-      <w:r>
-        <w:t xml:space="preserve">s phase of testing we could also distribute a beta version with the means to gather feedback after the sample group have had an opportunity to test the software independently without structure and guided tests, this will enable us to gather data on unexpected scenarios and find bugs that we haven’t planned for. </w:t>
-      </w:r>
-    </w:p>
-    <w:p>
-      <w:pPr>
-        <w:jc w:val="both"/>
-      </w:pPr>
-    </w:p>
-    <w:p>
-      <w:pPr>
-        <w:pStyle w:val="Heading3"/>
-      </w:pPr>
-      <w:bookmarkStart w:id="75" w:name="_Toc414287665"/>
-      <w:r>
-        <w:t>Alpha/Beta Testing</w:t>
+      <w:bookmarkStart w:id="75" w:name="_Toc414287666"/>
+      <w:r>
+        <w:t>A note on Version Numbering</w:t>
       </w:r>
       <w:bookmarkEnd w:id="75"/>
-      <w:r>
-        <w:t xml:space="preserve"> </w:t>
-      </w:r>
-    </w:p>
-    <w:p>
-      <w:pPr>
-        <w:pStyle w:val="Heading4"/>
-      </w:pPr>
-      <w:r>
-        <w:t>Alpha</w:t>
-      </w:r>
-    </w:p>
-    <w:p>
-      <w:pPr>
-        <w:jc w:val="both"/>
-      </w:pPr>
-      <w:r>
-        <w:t>Once we have completed a build of the plugin that includes all of the planned features we will enter into an internal alpha testing phase, this will include the white-box testing described above and will allow us to test all areas of the application before presenting it to our client and potential users. We may demo</w:t>
-      </w:r>
-      <w:r>
-        <w:t>nstrate</w:t>
-      </w:r>
-      <w:r>
-        <w:t xml:space="preserve"> areas of the software to </w:t>
-      </w:r>
-      <w:r>
-        <w:t>the client and potential</w:t>
-      </w:r>
-      <w:r>
-        <w:t xml:space="preserve"> users during this phase </w:t>
-      </w:r>
-      <w:r>
-        <w:t xml:space="preserve">to gather feedback on how specific features work and on issues such as program flow and </w:t>
-      </w:r>
-      <w:r>
-        <w:t xml:space="preserve">to </w:t>
-      </w:r>
-      <w:r>
-        <w:t xml:space="preserve">ensure that the GUI meets requirements. </w:t>
-      </w:r>
-    </w:p>
-    <w:p>
-      <w:pPr>
-        <w:pStyle w:val="Heading4"/>
-      </w:pPr>
-      <w:r>
-        <w:t>Beta</w:t>
-      </w:r>
-    </w:p>
-    <w:p>
-      <w:pPr>
-        <w:jc w:val="both"/>
-      </w:pPr>
-      <w:r>
-        <w:t xml:space="preserve">The beta test will be performed by a sample of the intended audience, here we will ensure that the plugin can be installed and run and can be used to fulfil the intended purposes of the plugin. This stage of testing will allow us to test “real world” scenarios and assess how users will utilise the system. Performing a </w:t>
-      </w:r>
-      <w:r>
-        <w:t xml:space="preserve">beta test enables us to ensure a high level of quality in the final product as the majority of bugs found in beta testing should be fixed for a final release to users. </w:t>
-      </w:r>
-    </w:p>
-    <w:p>
-      <w:pPr>
-        <w:pStyle w:val="Heading3"/>
-      </w:pPr>
-      <w:bookmarkStart w:id="76" w:name="_Toc414287666"/>
-      <w:r>
-        <w:t>A note on Version Numbering</w:t>
-      </w:r>
-      <w:bookmarkEnd w:id="76"/>
     </w:p>
     <w:p>
       <w:pPr>
@@ -10920,17 +11601,17 @@
       <w:pPr>
         <w:pStyle w:val="Heading2"/>
       </w:pPr>
-      <w:bookmarkStart w:id="77" w:name="_Toc414287667"/>
+      <w:bookmarkStart w:id="76" w:name="_Toc414287667"/>
       <w:r>
         <w:t>Educational Value</w:t>
       </w:r>
-      <w:bookmarkEnd w:id="77"/>
+      <w:bookmarkEnd w:id="76"/>
     </w:p>
     <w:p>
       <w:pPr>
         <w:pStyle w:val="Heading3"/>
       </w:pPr>
-      <w:bookmarkStart w:id="78" w:name="_Toc414287668"/>
+      <w:bookmarkStart w:id="77" w:name="_Toc414287668"/>
       <w:r>
         <w:t xml:space="preserve">Following Lessons </w:t>
       </w:r>
@@ -10941,45 +11622,45 @@
         </w:rPr>
         <w:t>(ASH)</w:t>
       </w:r>
+      <w:bookmarkEnd w:id="77"/>
+    </w:p>
+    <w:p/>
+    <w:p>
+      <w:pPr>
+        <w:pStyle w:val="Heading3"/>
+      </w:pPr>
+      <w:bookmarkStart w:id="78" w:name="_Toc414287669"/>
+      <w:r>
+        <w:t>Code Testing</w:t>
+      </w:r>
       <w:bookmarkEnd w:id="78"/>
-    </w:p>
-    <w:p/>
-    <w:p>
-      <w:pPr>
-        <w:pStyle w:val="Heading3"/>
-      </w:pPr>
-      <w:bookmarkStart w:id="79" w:name="_Toc414287669"/>
-      <w:r>
-        <w:t>Code Testing</w:t>
+      <w:r>
+        <w:t xml:space="preserve"> </w:t>
+      </w:r>
+    </w:p>
+    <w:p>
+      <w:pPr>
+        <w:jc w:val="both"/>
+      </w:pPr>
+      <w:r>
+        <w:t>Whether the plugin assists in testing code will need to be assessed in a holistic manner. If the plugin allows new programmers a simple means to</w:t>
+      </w:r>
+      <w:r>
+        <w:t xml:space="preserve"> test their code then an argument can be made that the plugin is </w:t>
+      </w:r>
+      <w:r>
+        <w:t xml:space="preserve">useful in education based on this single, potentially critical feature. </w:t>
+      </w:r>
+    </w:p>
+    <w:p>
+      <w:pPr>
+        <w:pStyle w:val="Heading2"/>
+      </w:pPr>
+      <w:bookmarkStart w:id="79" w:name="_Toc414287670"/>
+      <w:r>
+        <w:t>Client and User Evaluation</w:t>
       </w:r>
       <w:bookmarkEnd w:id="79"/>
-      <w:r>
-        <w:t xml:space="preserve"> </w:t>
-      </w:r>
-    </w:p>
-    <w:p>
-      <w:pPr>
-        <w:jc w:val="both"/>
-      </w:pPr>
-      <w:r>
-        <w:t>Whether the plugin assists in testing code will need to be assessed in a holistic manner. If the plugin allows new programmers a simple means to</w:t>
-      </w:r>
-      <w:r>
-        <w:t xml:space="preserve"> test their code then an argument can be made that the plugin is </w:t>
-      </w:r>
-      <w:r>
-        <w:t xml:space="preserve">useful in education based on this single, potentially critical feature. </w:t>
-      </w:r>
-    </w:p>
-    <w:p>
-      <w:pPr>
-        <w:pStyle w:val="Heading2"/>
-      </w:pPr>
-      <w:bookmarkStart w:id="80" w:name="_Toc414287670"/>
-      <w:r>
-        <w:t>Client and User Evaluation</w:t>
-      </w:r>
-      <w:bookmarkEnd w:id="80"/>
     </w:p>
     <w:p>
       <w:pPr>
@@ -11014,37 +11695,37 @@
       <w:pPr>
         <w:pStyle w:val="Heading2"/>
       </w:pPr>
-      <w:bookmarkStart w:id="81" w:name="_Toc414287671"/>
+      <w:bookmarkStart w:id="80" w:name="_Toc414287671"/>
       <w:r>
         <w:t>Comparison</w:t>
       </w:r>
+      <w:bookmarkEnd w:id="80"/>
+    </w:p>
+    <w:p>
+      <w:pPr>
+        <w:jc w:val="both"/>
+      </w:pPr>
+      <w:r>
+        <w:t xml:space="preserve">A brief comparison will be conducted between our plugin and other solutions to help better evaluate the usefulness of the plugin. We will look at </w:t>
+      </w:r>
+      <w:r>
+        <w:t xml:space="preserve">the features provided by alternatives and compare them to the solution we have devised. </w:t>
+      </w:r>
+    </w:p>
+    <w:p>
+      <w:pPr>
+        <w:jc w:val="both"/>
+      </w:pPr>
+    </w:p>
+    <w:p>
+      <w:pPr>
+        <w:pStyle w:val="Heading1"/>
+      </w:pPr>
+      <w:bookmarkStart w:id="81" w:name="_Toc414287674"/>
+      <w:r>
+        <w:t>References</w:t>
+      </w:r>
       <w:bookmarkEnd w:id="81"/>
-    </w:p>
-    <w:p>
-      <w:pPr>
-        <w:jc w:val="both"/>
-      </w:pPr>
-      <w:r>
-        <w:t xml:space="preserve">A brief comparison will be conducted between our plugin and other solutions to help better evaluate the usefulness of the plugin. We will look at </w:t>
-      </w:r>
-      <w:r>
-        <w:t xml:space="preserve">the features provided by alternatives and compare them to the solution we have devised. </w:t>
-      </w:r>
-    </w:p>
-    <w:p>
-      <w:pPr>
-        <w:jc w:val="both"/>
-      </w:pPr>
-    </w:p>
-    <w:p>
-      <w:pPr>
-        <w:pStyle w:val="Heading1"/>
-      </w:pPr>
-      <w:bookmarkStart w:id="82" w:name="_Toc414287674"/>
-      <w:r>
-        <w:t>References</w:t>
-      </w:r>
-      <w:bookmarkEnd w:id="82"/>
     </w:p>
     <w:p/>
     <w:p>
@@ -11080,14 +11761,14 @@
         <w:pStyle w:val="Heading1"/>
         <w:jc w:val="both"/>
       </w:pPr>
-      <w:bookmarkStart w:id="83" w:name="_Toc414287675"/>
+      <w:bookmarkStart w:id="82" w:name="_Toc414287675"/>
       <w:r>
         <w:t>Appendix</w:t>
       </w:r>
       <w:r>
         <w:t xml:space="preserve"> A: Past Diagrams</w:t>
       </w:r>
-      <w:bookmarkEnd w:id="83"/>
+      <w:bookmarkEnd w:id="82"/>
     </w:p>
     <w:p>
       <w:pPr>
@@ -11234,11 +11915,11 @@
         <w:pStyle w:val="Heading1"/>
         <w:jc w:val="both"/>
       </w:pPr>
-      <w:bookmarkStart w:id="84" w:name="_Toc414287676"/>
+      <w:bookmarkStart w:id="83" w:name="_Toc414287676"/>
       <w:r>
         <w:t>Appendix B: Document History</w:t>
       </w:r>
-      <w:bookmarkEnd w:id="84"/>
+      <w:bookmarkEnd w:id="83"/>
     </w:p>
     <w:p>
       <w:pPr>
@@ -11321,16 +12002,6 @@
 
 <file path=word/footer1.xml><?xml version="1.0" encoding="utf-8"?>
 <w:ftr xmlns:wpc="http://schemas.microsoft.com/office/word/2010/wordprocessingCanvas" xmlns:mc="http://schemas.openxmlformats.org/markup-compatibility/2006" xmlns:o="urn:schemas-microsoft-com:office:office" xmlns:r="http://schemas.openxmlformats.org/officeDocument/2006/relationships" xmlns:m="http://schemas.openxmlformats.org/officeDocument/2006/math" xmlns:v="urn:schemas-microsoft-com:vml" xmlns:wp14="http://schemas.microsoft.com/office/word/2010/wordprocessingDrawing" xmlns:wp="http://schemas.openxmlformats.org/drawingml/2006/wordprocessingDrawing" xmlns:w10="urn:schemas-microsoft-com:office:word" xmlns:w="http://schemas.openxmlformats.org/wordprocessingml/2006/main" xmlns:w14="http://schemas.microsoft.com/office/word/2010/wordml" xmlns:wpg="http://schemas.microsoft.com/office/word/2010/wordprocessingGroup" xmlns:wpi="http://schemas.microsoft.com/office/word/2010/wordprocessingInk" xmlns:wne="http://schemas.microsoft.com/office/word/2006/wordml" xmlns:wps="http://schemas.microsoft.com/office/word/2010/wordprocessingShape" mc:Ignorable="w14 wp14">
-  <w:p>
-    <w:pPr>
-      <w:pStyle w:val="Footer"/>
-    </w:pPr>
-  </w:p>
-</w:ftr>
-</file>
-
-<file path=word/footer2.xml><?xml version="1.0" encoding="utf-8"?>
-<w:ftr xmlns:wpc="http://schemas.microsoft.com/office/word/2010/wordprocessingCanvas" xmlns:mc="http://schemas.openxmlformats.org/markup-compatibility/2006" xmlns:o="urn:schemas-microsoft-com:office:office" xmlns:r="http://schemas.openxmlformats.org/officeDocument/2006/relationships" xmlns:m="http://schemas.openxmlformats.org/officeDocument/2006/math" xmlns:v="urn:schemas-microsoft-com:vml" xmlns:wp14="http://schemas.microsoft.com/office/word/2010/wordprocessingDrawing" xmlns:wp="http://schemas.openxmlformats.org/drawingml/2006/wordprocessingDrawing" xmlns:w10="urn:schemas-microsoft-com:office:word" xmlns:w="http://schemas.openxmlformats.org/wordprocessingml/2006/main" xmlns:w14="http://schemas.microsoft.com/office/word/2010/wordml" xmlns:wpg="http://schemas.microsoft.com/office/word/2010/wordprocessingGroup" xmlns:wpi="http://schemas.microsoft.com/office/word/2010/wordprocessingInk" xmlns:wne="http://schemas.microsoft.com/office/word/2006/wordml" xmlns:wps="http://schemas.microsoft.com/office/word/2010/wordprocessingShape" mc:Ignorable="w14 wp14">
   <w:sdt>
     <w:sdtPr>
       <w:id w:val="268904284"/>
@@ -11339,7 +12010,6 @@
         <w:docPartUnique/>
       </w:docPartObj>
     </w:sdtPr>
-    <w:sdtEndPr/>
     <w:sdtContent>
       <w:p>
         <w:pPr>
@@ -11362,7 +12032,7 @@
           <w:rPr>
             <w:noProof/>
           </w:rPr>
-          <w:t>25</w:t>
+          <w:t>24</w:t>
         </w:r>
         <w:r>
           <w:rPr>
@@ -11384,16 +12054,6 @@
 </w:ftr>
 </file>
 
-<file path=word/footer3.xml><?xml version="1.0" encoding="utf-8"?>
-<w:ftr xmlns:wpc="http://schemas.microsoft.com/office/word/2010/wordprocessingCanvas" xmlns:mc="http://schemas.openxmlformats.org/markup-compatibility/2006" xmlns:o="urn:schemas-microsoft-com:office:office" xmlns:r="http://schemas.openxmlformats.org/officeDocument/2006/relationships" xmlns:m="http://schemas.openxmlformats.org/officeDocument/2006/math" xmlns:v="urn:schemas-microsoft-com:vml" xmlns:wp14="http://schemas.microsoft.com/office/word/2010/wordprocessingDrawing" xmlns:wp="http://schemas.openxmlformats.org/drawingml/2006/wordprocessingDrawing" xmlns:w10="urn:schemas-microsoft-com:office:word" xmlns:w="http://schemas.openxmlformats.org/wordprocessingml/2006/main" xmlns:w14="http://schemas.microsoft.com/office/word/2010/wordml" xmlns:wpg="http://schemas.microsoft.com/office/word/2010/wordprocessingGroup" xmlns:wpi="http://schemas.microsoft.com/office/word/2010/wordprocessingInk" xmlns:wne="http://schemas.microsoft.com/office/word/2006/wordml" xmlns:wps="http://schemas.microsoft.com/office/word/2010/wordprocessingShape" mc:Ignorable="w14 wp14">
-  <w:p>
-    <w:pPr>
-      <w:pStyle w:val="Footer"/>
-    </w:pPr>
-  </w:p>
-</w:ftr>
-</file>
-
 <file path=word/footnotes.xml><?xml version="1.0" encoding="utf-8"?>
 <w:footnotes xmlns:wpc="http://schemas.microsoft.com/office/word/2010/wordprocessingCanvas" xmlns:mc="http://schemas.openxmlformats.org/markup-compatibility/2006" xmlns:o="urn:schemas-microsoft-com:office:office" xmlns:r="http://schemas.openxmlformats.org/officeDocument/2006/relationships" xmlns:m="http://schemas.openxmlformats.org/officeDocument/2006/math" xmlns:v="urn:schemas-microsoft-com:vml" xmlns:wp14="http://schemas.microsoft.com/office/word/2010/wordprocessingDrawing" xmlns:wp="http://schemas.openxmlformats.org/drawingml/2006/wordprocessingDrawing" xmlns:w10="urn:schemas-microsoft-com:office:word" xmlns:w="http://schemas.openxmlformats.org/wordprocessingml/2006/main" xmlns:w14="http://schemas.microsoft.com/office/word/2010/wordml" xmlns:wpg="http://schemas.microsoft.com/office/word/2010/wordprocessingGroup" xmlns:wpi="http://schemas.microsoft.com/office/word/2010/wordprocessingInk" xmlns:wne="http://schemas.microsoft.com/office/word/2006/wordml" xmlns:wps="http://schemas.microsoft.com/office/word/2010/wordprocessingShape" mc:Ignorable="w14 wp14">
   <w:footnote w:type="separator" w:id="-1">
@@ -11436,16 +12096,6 @@
 </file>
 
 <file path=word/header1.xml><?xml version="1.0" encoding="utf-8"?>
-<w:hdr xmlns:wpc="http://schemas.microsoft.com/office/word/2010/wordprocessingCanvas" xmlns:mc="http://schemas.openxmlformats.org/markup-compatibility/2006" xmlns:o="urn:schemas-microsoft-com:office:office" xmlns:r="http://schemas.openxmlformats.org/officeDocument/2006/relationships" xmlns:m="http://schemas.openxmlformats.org/officeDocument/2006/math" xmlns:v="urn:schemas-microsoft-com:vml" xmlns:wp14="http://schemas.microsoft.com/office/word/2010/wordprocessingDrawing" xmlns:wp="http://schemas.openxmlformats.org/drawingml/2006/wordprocessingDrawing" xmlns:w10="urn:schemas-microsoft-com:office:word" xmlns:w="http://schemas.openxmlformats.org/wordprocessingml/2006/main" xmlns:w14="http://schemas.microsoft.com/office/word/2010/wordml" xmlns:wpg="http://schemas.microsoft.com/office/word/2010/wordprocessingGroup" xmlns:wpi="http://schemas.microsoft.com/office/word/2010/wordprocessingInk" xmlns:wne="http://schemas.microsoft.com/office/word/2006/wordml" xmlns:wps="http://schemas.microsoft.com/office/word/2010/wordprocessingShape" mc:Ignorable="w14 wp14">
-  <w:p>
-    <w:pPr>
-      <w:pStyle w:val="Header"/>
-    </w:pPr>
-  </w:p>
-</w:hdr>
-</file>
-
-<file path=word/header2.xml><?xml version="1.0" encoding="utf-8"?>
 <w:hdr xmlns:wpc="http://schemas.microsoft.com/office/word/2010/wordprocessingCanvas" xmlns:mc="http://schemas.openxmlformats.org/markup-compatibility/2006" xmlns:o="urn:schemas-microsoft-com:office:office" xmlns:r="http://schemas.openxmlformats.org/officeDocument/2006/relationships" xmlns:m="http://schemas.openxmlformats.org/officeDocument/2006/math" xmlns:v="urn:schemas-microsoft-com:vml" xmlns:wp14="http://schemas.microsoft.com/office/word/2010/wordprocessingDrawing" xmlns:wp="http://schemas.openxmlformats.org/drawingml/2006/wordprocessingDrawing" xmlns:w10="urn:schemas-microsoft-com:office:word" xmlns:w="http://schemas.openxmlformats.org/wordprocessingml/2006/main" xmlns:w14="http://schemas.microsoft.com/office/word/2010/wordml" xmlns:wpg="http://schemas.microsoft.com/office/word/2010/wordprocessingGroup" xmlns:wpi="http://schemas.microsoft.com/office/word/2010/wordprocessingInk" xmlns:wne="http://schemas.microsoft.com/office/word/2006/wordml" xmlns:wps="http://schemas.microsoft.com/office/word/2010/wordprocessingShape" mc:Ignorable="w14 wp14">
   <w:p>
     <w:pPr>
@@ -11462,16 +12112,6 @@
       <w:tab/>
       <w:t>Group-Project</w:t>
     </w:r>
-  </w:p>
-</w:hdr>
-</file>
-
-<file path=word/header3.xml><?xml version="1.0" encoding="utf-8"?>
-<w:hdr xmlns:wpc="http://schemas.microsoft.com/office/word/2010/wordprocessingCanvas" xmlns:mc="http://schemas.openxmlformats.org/markup-compatibility/2006" xmlns:o="urn:schemas-microsoft-com:office:office" xmlns:r="http://schemas.openxmlformats.org/officeDocument/2006/relationships" xmlns:m="http://schemas.openxmlformats.org/officeDocument/2006/math" xmlns:v="urn:schemas-microsoft-com:vml" xmlns:wp14="http://schemas.microsoft.com/office/word/2010/wordprocessingDrawing" xmlns:wp="http://schemas.openxmlformats.org/drawingml/2006/wordprocessingDrawing" xmlns:w10="urn:schemas-microsoft-com:office:word" xmlns:w="http://schemas.openxmlformats.org/wordprocessingml/2006/main" xmlns:w14="http://schemas.microsoft.com/office/word/2010/wordml" xmlns:wpg="http://schemas.microsoft.com/office/word/2010/wordprocessingGroup" xmlns:wpi="http://schemas.microsoft.com/office/word/2010/wordprocessingInk" xmlns:wne="http://schemas.microsoft.com/office/word/2006/wordml" xmlns:wps="http://schemas.microsoft.com/office/word/2010/wordprocessingShape" mc:Ignorable="w14 wp14">
-  <w:p>
-    <w:pPr>
-      <w:pStyle w:val="Header"/>
-    </w:pPr>
   </w:p>
 </w:hdr>
 </file>
@@ -14195,7 +14835,6 @@
     <w:basedOn w:val="Normal"/>
     <w:next w:val="Normal"/>
     <w:uiPriority w:val="35"/>
-    <w:semiHidden/>
     <w:unhideWhenUsed/>
     <w:qFormat/>
     <w:rsid w:val="00B83FD0"/>
@@ -15404,7 +16043,6 @@
     <w:basedOn w:val="Normal"/>
     <w:next w:val="Normal"/>
     <w:uiPriority w:val="35"/>
-    <w:semiHidden/>
     <w:unhideWhenUsed/>
     <w:qFormat/>
     <w:rsid w:val="00B83FD0"/>
@@ -16010,7 +16648,7 @@
   <a:extraClrSchemeLst/>
   <a:extLst>
     <a:ext uri="{05A4C25C-085E-4340-85A3-A5531E510DB2}">
-      <thm15:themeFamily xmlns="" xmlns:thm15="http://schemas.microsoft.com/office/thememl/2012/main" name="Office Theme" id="{62F939B6-93AF-4DB8-9C6B-D6C7DFDC589F}" vid="{4A3C46E8-61CC-4603-A589-7422A47A8E4A}"/>
+      <thm15:themeFamily xmlns:thm15="http://schemas.microsoft.com/office/thememl/2012/main" xmlns="" name="Office Theme" id="{62F939B6-93AF-4DB8-9C6B-D6C7DFDC589F}" vid="{4A3C46E8-61CC-4603-A589-7422A47A8E4A}"/>
     </a:ext>
   </a:extLst>
 </a:theme>
@@ -16021,7 +16659,7 @@
 </file>
 
 <file path=customXml/itemProps1.xml><?xml version="1.0" encoding="utf-8"?>
-<ds:datastoreItem xmlns:ds="http://schemas.openxmlformats.org/officeDocument/2006/customXml" ds:itemID="{4923F33C-37D4-44EA-8778-077DDED3EC9F}">
+<ds:datastoreItem xmlns:ds="http://schemas.openxmlformats.org/officeDocument/2006/customXml" ds:itemID="{0F4DFB7F-4090-4EF7-BAB1-03F62151E969}">
   <ds:schemaRefs>
     <ds:schemaRef ds:uri="http://schemas.openxmlformats.org/officeDocument/2006/bibliography"/>
   </ds:schemaRefs>

</xml_diff>